<commit_message>
CA CONSIDERACIONES en documentos de REQUERIMIENTOS
</commit_message>
<xml_diff>
--- a/DOCUMENTACION/Standard_IEEE_830-1998_IEEE-REQUERIMIENTOS-2023-VT-Sprint-0-WEB_Y_MOBILE.docx
+++ b/DOCUMENTACION/Standard_IEEE_830-1998_IEEE-REQUERIMIENTOS-2023-VT-Sprint-0-WEB_Y_MOBILE.docx
@@ -12401,6 +12401,278 @@
           <w:szCs w:val="20"/>
           <w:lang w:val="es-AR"/>
         </w:rPr>
+      </w:pPr>
+    </w:p>
+    <w:p>
+      <w:pPr>
+        <w:rPr>
+          <w:rFonts w:eastAsia="Times New Roman"/>
+          <w:color w:val="000000"/>
+          <w:sz w:val="20"/>
+          <w:szCs w:val="20"/>
+          <w:lang w:val="es-AR"/>
+        </w:rPr>
+      </w:pPr>
+      <w:r>
+        <w:rPr>
+          <w:b/>
+          <w:bCs/>
+          <w:sz w:val="26"/>
+          <w:szCs w:val="26"/>
+        </w:rPr>
+        <w:t>Consideraciones</w:t>
+      </w:r>
+      <w:r>
+        <w:rPr>
+          <w:rFonts w:eastAsia="Times New Roman"/>
+          <w:color w:val="000000"/>
+          <w:sz w:val="20"/>
+          <w:szCs w:val="20"/>
+          <w:lang w:val="es-AR"/>
+        </w:rPr>
+        <w:br/>
+      </w:r>
+      <w:r>
+        <w:rPr>
+          <w:rFonts w:eastAsia="Times New Roman"/>
+          <w:color w:val="000000"/>
+          <w:sz w:val="20"/>
+          <w:szCs w:val="20"/>
+          <w:lang w:val="es-AR"/>
+        </w:rPr>
+        <w:br/>
+        <w:t>Es requisito tener una cuenta y los datos verificados, así como abonar previamente el costo del servicio. De esta forma únicamente es garantizada y confirmada la reserva del turno</w:t>
+      </w:r>
+    </w:p>
+    <w:p>
+      <w:pPr>
+        <w:rPr>
+          <w:rFonts w:eastAsia="Times New Roman"/>
+          <w:color w:val="000000"/>
+          <w:sz w:val="20"/>
+          <w:szCs w:val="20"/>
+          <w:lang w:val="es-AR"/>
+        </w:rPr>
+      </w:pPr>
+    </w:p>
+    <w:p>
+      <w:pPr>
+        <w:rPr>
+          <w:rFonts w:eastAsia="Times New Roman"/>
+          <w:color w:val="000000"/>
+          <w:sz w:val="20"/>
+          <w:szCs w:val="20"/>
+          <w:lang w:val="es-AR"/>
+        </w:rPr>
+      </w:pPr>
+      <w:r>
+        <w:rPr>
+          <w:rFonts w:eastAsia="Times New Roman"/>
+          <w:color w:val="000000"/>
+          <w:sz w:val="20"/>
+          <w:szCs w:val="20"/>
+          <w:lang w:val="es-AR"/>
+        </w:rPr>
+        <w:t>El turno se ofrecerá a través de la aplicación. Todos los meses se habilitan nuevos turnos.</w:t>
+      </w:r>
+    </w:p>
+    <w:p>
+      <w:pPr>
+        <w:rPr>
+          <w:rFonts w:eastAsia="Times New Roman"/>
+          <w:b/>
+          <w:bCs/>
+          <w:i/>
+          <w:iCs/>
+          <w:color w:val="000000"/>
+          <w:sz w:val="20"/>
+          <w:szCs w:val="20"/>
+          <w:lang w:val="es-AR"/>
+        </w:rPr>
+      </w:pPr>
+      <w:r>
+        <w:rPr>
+          <w:rFonts w:eastAsia="Times New Roman"/>
+          <w:color w:val="000000"/>
+          <w:sz w:val="20"/>
+          <w:szCs w:val="20"/>
+          <w:lang w:val="es-AR"/>
+        </w:rPr>
+        <w:t xml:space="preserve">No es posible modificar la fecha desde la aplicación. Deberá comunicarse 48 </w:t>
+      </w:r>
+      <w:proofErr w:type="spellStart"/>
+      <w:r>
+        <w:rPr>
+          <w:rFonts w:eastAsia="Times New Roman"/>
+          <w:color w:val="000000"/>
+          <w:sz w:val="20"/>
+          <w:szCs w:val="20"/>
+          <w:lang w:val="es-AR"/>
+        </w:rPr>
+        <w:t>hs</w:t>
+      </w:r>
+      <w:proofErr w:type="spellEnd"/>
+      <w:r>
+        <w:rPr>
+          <w:rFonts w:eastAsia="Times New Roman"/>
+          <w:color w:val="000000"/>
+          <w:sz w:val="20"/>
+          <w:szCs w:val="20"/>
+          <w:lang w:val="es-AR"/>
+        </w:rPr>
+        <w:t xml:space="preserve"> antes del turno con el equipo de </w:t>
+      </w:r>
+      <w:r>
+        <w:rPr>
+          <w:rFonts w:eastAsia="Times New Roman"/>
+          <w:b/>
+          <w:bCs/>
+          <w:i/>
+          <w:iCs/>
+          <w:color w:val="000000"/>
+          <w:sz w:val="20"/>
+          <w:szCs w:val="20"/>
+          <w:lang w:val="es-AR"/>
+        </w:rPr>
+        <w:t>VIRTUAL TRENDS</w:t>
+      </w:r>
+      <w:r>
+        <w:rPr>
+          <w:rFonts w:eastAsia="Times New Roman"/>
+          <w:b/>
+          <w:bCs/>
+          <w:i/>
+          <w:iCs/>
+          <w:color w:val="000000"/>
+          <w:sz w:val="20"/>
+          <w:szCs w:val="20"/>
+          <w:lang w:val="es-AR"/>
+        </w:rPr>
+        <w:t>.</w:t>
+      </w:r>
+    </w:p>
+    <w:p>
+      <w:pPr>
+        <w:rPr>
+          <w:rFonts w:eastAsia="Times New Roman"/>
+          <w:color w:val="000000"/>
+          <w:sz w:val="20"/>
+          <w:szCs w:val="20"/>
+          <w:lang w:val="es-AR"/>
+        </w:rPr>
+      </w:pPr>
+      <w:r>
+        <w:rPr>
+          <w:rFonts w:eastAsia="Times New Roman"/>
+          <w:color w:val="000000"/>
+          <w:sz w:val="20"/>
+          <w:szCs w:val="20"/>
+          <w:lang w:val="es-AR"/>
+        </w:rPr>
+        <w:br/>
+        <w:t>La aplicación ofrece distintas franjas horarias para seleccionar e informa sobre las consideraciones previas y necesarias para asistir al escaneo y poder obtener un resultado preciso.</w:t>
+      </w:r>
+    </w:p>
+    <w:p>
+      <w:pPr>
+        <w:rPr>
+          <w:rFonts w:eastAsia="Times New Roman"/>
+          <w:color w:val="000000"/>
+          <w:sz w:val="20"/>
+          <w:szCs w:val="20"/>
+          <w:lang w:val="es-AR"/>
+        </w:rPr>
+      </w:pPr>
+    </w:p>
+    <w:p>
+      <w:pPr>
+        <w:rPr>
+          <w:rFonts w:eastAsia="Times New Roman"/>
+          <w:color w:val="000000"/>
+          <w:sz w:val="20"/>
+          <w:szCs w:val="20"/>
+          <w:lang w:val="es-AR"/>
+        </w:rPr>
+      </w:pPr>
+      <w:r>
+        <w:rPr>
+          <w:rFonts w:eastAsia="Times New Roman"/>
+          <w:color w:val="000000"/>
+          <w:sz w:val="20"/>
+          <w:szCs w:val="20"/>
+          <w:lang w:val="es-AR"/>
+        </w:rPr>
+        <w:t>Se pueden comunicar por distintas vías (</w:t>
+      </w:r>
+      <w:proofErr w:type="spellStart"/>
+      <w:r>
+        <w:rPr>
+          <w:rFonts w:eastAsia="Times New Roman"/>
+          <w:color w:val="000000"/>
+          <w:sz w:val="20"/>
+          <w:szCs w:val="20"/>
+          <w:lang w:val="es-AR"/>
+        </w:rPr>
+        <w:t>whatsapp,email</w:t>
+      </w:r>
+      <w:proofErr w:type="spellEnd"/>
+      <w:r>
+        <w:rPr>
+          <w:rFonts w:eastAsia="Times New Roman"/>
+          <w:color w:val="000000"/>
+          <w:sz w:val="20"/>
+          <w:szCs w:val="20"/>
+          <w:lang w:val="es-AR"/>
+        </w:rPr>
+        <w:t>, telefónicamente) para despejar dudas respecto del servicio.</w:t>
+      </w:r>
+    </w:p>
+    <w:p>
+      <w:pPr>
+        <w:rPr>
+          <w:rFonts w:eastAsia="Times New Roman"/>
+          <w:color w:val="000000"/>
+          <w:sz w:val="20"/>
+          <w:szCs w:val="20"/>
+          <w:lang w:val="es-AR"/>
+        </w:rPr>
+      </w:pPr>
+    </w:p>
+    <w:p>
+      <w:pPr>
+        <w:rPr>
+          <w:rFonts w:eastAsia="Times New Roman"/>
+          <w:color w:val="000000"/>
+          <w:sz w:val="20"/>
+          <w:szCs w:val="20"/>
+          <w:lang w:val="es-AR"/>
+        </w:rPr>
+      </w:pPr>
+      <w:r>
+        <w:rPr>
+          <w:rFonts w:eastAsia="Times New Roman"/>
+          <w:color w:val="000000"/>
+          <w:sz w:val="20"/>
+          <w:szCs w:val="20"/>
+          <w:lang w:val="es-AR"/>
+        </w:rPr>
+        <w:t>No se permiten los pagos en efectiv</w:t>
+      </w:r>
+      <w:r>
+        <w:rPr>
+          <w:rFonts w:eastAsia="Times New Roman"/>
+          <w:color w:val="000000"/>
+          <w:sz w:val="20"/>
+          <w:szCs w:val="20"/>
+          <w:lang w:val="es-AR"/>
+        </w:rPr>
+        <w:t>o. Sólo aceptamos transferencia bancaria.</w:t>
+      </w:r>
+    </w:p>
+    <w:p>
+      <w:pPr>
+        <w:pStyle w:val="Ttulo1"/>
+        <w:ind w:left="720"/>
       </w:pPr>
     </w:p>
     <w:p>
@@ -13661,6 +13933,7 @@
     <w:name w:val="heading 1"/>
     <w:basedOn w:val="Normal"/>
     <w:next w:val="Normal"/>
+    <w:link w:val="Ttulo1Car"/>
     <w:uiPriority w:val="9"/>
     <w:qFormat/>
     <w:pPr>
@@ -14053,6 +14326,18 @@
       <w:shd w:val="clear" w:color="auto" w:fill="E1DFDD"/>
     </w:rPr>
   </w:style>
+  <w:style w:type="character" w:customStyle="1" w:styleId="Ttulo1Car">
+    <w:name w:val="Título 1 Car"/>
+    <w:basedOn w:val="Fuentedeprrafopredeter"/>
+    <w:link w:val="Ttulo1"/>
+    <w:uiPriority w:val="9"/>
+    <w:rsid w:val="004E66E1"/>
+    <w:rPr>
+      <w:b/>
+      <w:sz w:val="28"/>
+      <w:szCs w:val="28"/>
+    </w:rPr>
+  </w:style>
 </w:styles>
 </file>
 

</xml_diff>

<commit_message>
CA subo INTRODUCCION PROPÓSITO Y ALCANCE DE AP.MOBILE
</commit_message>
<xml_diff>
--- a/DOCUMENTACION/Standard_IEEE_830-1998_IEEE-REQUERIMIENTOS-2023-VT-Sprint-0-WEB_Y_MOBILE.docx
+++ b/DOCUMENTACION/Standard_IEEE_830-1998_IEEE-REQUERIMIENTOS-2023-VT-Sprint-0-WEB_Y_MOBILE.docx
@@ -12685,6 +12685,336 @@
           <w:lang w:val="es-AR"/>
         </w:rPr>
       </w:pPr>
+    </w:p>
+    <w:p>
+      <w:pPr>
+        <w:rPr>
+          <w:rFonts w:eastAsia="Times New Roman"/>
+          <w:color w:val="000000"/>
+          <w:sz w:val="20"/>
+          <w:szCs w:val="20"/>
+          <w:lang w:val="es-AR"/>
+        </w:rPr>
+      </w:pPr>
+    </w:p>
+    <w:p>
+      <w:pPr>
+        <w:rPr>
+          <w:rFonts w:eastAsia="Times New Roman"/>
+          <w:color w:val="000000"/>
+          <w:sz w:val="20"/>
+          <w:szCs w:val="20"/>
+          <w:lang w:val="es-AR"/>
+        </w:rPr>
+      </w:pPr>
+    </w:p>
+    <w:p>
+      <w:pPr>
+        <w:rPr>
+          <w:rFonts w:eastAsia="Times New Roman"/>
+          <w:color w:val="000000"/>
+          <w:sz w:val="20"/>
+          <w:szCs w:val="20"/>
+          <w:lang w:val="es-AR"/>
+        </w:rPr>
+      </w:pPr>
+    </w:p>
+    <w:p>
+      <w:pPr>
+        <w:rPr>
+          <w:rFonts w:eastAsia="Times New Roman"/>
+          <w:color w:val="000000"/>
+          <w:sz w:val="20"/>
+          <w:szCs w:val="20"/>
+          <w:lang w:val="es-AR"/>
+        </w:rPr>
+      </w:pPr>
+    </w:p>
+    <w:p>
+      <w:pPr>
+        <w:rPr>
+          <w:rFonts w:eastAsia="Times New Roman"/>
+          <w:color w:val="000000"/>
+          <w:sz w:val="20"/>
+          <w:szCs w:val="20"/>
+          <w:lang w:val="es-AR"/>
+        </w:rPr>
+      </w:pPr>
+    </w:p>
+    <w:p>
+      <w:pPr>
+        <w:pStyle w:val="Ttulo1"/>
+        <w:numPr>
+          <w:ilvl w:val="0"/>
+          <w:numId w:val="6"/>
+        </w:numPr>
+        <w:tabs>
+          <w:tab w:val="num" w:pos="360"/>
+        </w:tabs>
+        <w:ind w:left="360"/>
+      </w:pPr>
+      <w:r>
+        <w:lastRenderedPageBreak/>
+        <w:t>INTRODUCCIÓN A APLICACIÓN MOBILE</w:t>
+      </w:r>
+    </w:p>
+    <w:p>
+      <w:pPr>
+        <w:spacing w:line="240" w:lineRule="auto"/>
+        <w:ind w:left="300"/>
+        <w:rPr>
+          <w:sz w:val="20"/>
+          <w:szCs w:val="20"/>
+        </w:rPr>
+      </w:pPr>
+    </w:p>
+    <w:p>
+      <w:pPr>
+        <w:tabs>
+          <w:tab w:val="left" w:pos="709"/>
+        </w:tabs>
+        <w:spacing w:before="28" w:after="28" w:line="240" w:lineRule="auto"/>
+        <w:ind w:left="357"/>
+        <w:jc w:val="both"/>
+        <w:rPr>
+          <w:sz w:val="20"/>
+          <w:szCs w:val="20"/>
+        </w:rPr>
+      </w:pPr>
+      <w:r>
+        <w:rPr>
+          <w:color w:val="365F91"/>
+          <w:sz w:val="20"/>
+          <w:szCs w:val="20"/>
+        </w:rPr>
+        <w:tab/>
+      </w:r>
+      <w:r>
+        <w:rPr>
+          <w:sz w:val="20"/>
+          <w:szCs w:val="20"/>
+        </w:rPr>
+        <w:t xml:space="preserve">Este documento es una Especificación de Requisitos Software (ERS) para el Sistema de información para la gestión de procesos y control de inventarios. Esta especificación se ha estructurado basándose en las directrices dadas por el estándar IEEE </w:t>
+      </w:r>
+      <w:r>
+        <w:rPr>
+          <w:sz w:val="20"/>
+          <w:szCs w:val="20"/>
+          <w:shd w:val="clear" w:color="auto" w:fill="F5F5F5"/>
+        </w:rPr>
+        <w:t xml:space="preserve">Práctica Recomendada para Especificaciones de Requisitos Software </w:t>
+      </w:r>
+      <w:r>
+        <w:rPr>
+          <w:sz w:val="20"/>
+          <w:szCs w:val="20"/>
+        </w:rPr>
+        <w:t>ANSI/IEEE 830, 1998.</w:t>
+      </w:r>
+    </w:p>
+    <w:p>
+      <w:pPr>
+        <w:tabs>
+          <w:tab w:val="left" w:pos="709"/>
+        </w:tabs>
+        <w:spacing w:before="28" w:after="28" w:line="240" w:lineRule="auto"/>
+        <w:ind w:left="357"/>
+        <w:jc w:val="both"/>
+        <w:rPr>
+          <w:sz w:val="20"/>
+          <w:szCs w:val="20"/>
+        </w:rPr>
+      </w:pPr>
+    </w:p>
+    <w:p>
+      <w:pPr>
+        <w:pStyle w:val="Ttulo2"/>
+        <w:numPr>
+          <w:ilvl w:val="1"/>
+          <w:numId w:val="6"/>
+        </w:numPr>
+        <w:tabs>
+          <w:tab w:val="num" w:pos="360"/>
+        </w:tabs>
+        <w:ind w:left="1320" w:hanging="720"/>
+      </w:pPr>
+      <w:r>
+        <w:t>Propósito</w:t>
+      </w:r>
+    </w:p>
+    <w:p>
+      <w:pPr>
+        <w:spacing w:line="240" w:lineRule="auto"/>
+        <w:ind w:left="600"/>
+        <w:rPr>
+          <w:color w:val="365F91"/>
+          <w:sz w:val="20"/>
+          <w:szCs w:val="20"/>
+        </w:rPr>
+      </w:pPr>
+    </w:p>
+    <w:p>
+      <w:pPr>
+        <w:tabs>
+          <w:tab w:val="left" w:pos="709"/>
+        </w:tabs>
+        <w:spacing w:line="240" w:lineRule="auto"/>
+        <w:ind w:left="601"/>
+        <w:jc w:val="both"/>
+        <w:rPr>
+          <w:sz w:val="20"/>
+          <w:szCs w:val="20"/>
+        </w:rPr>
+      </w:pPr>
+      <w:r>
+        <w:rPr>
+          <w:sz w:val="20"/>
+          <w:szCs w:val="20"/>
+        </w:rPr>
+        <w:tab/>
+        <w:t xml:space="preserve">El presente documento tiene como propósito definir las especificaciones funcionales, para el desarrollo de una aplicación </w:t>
+      </w:r>
+      <w:proofErr w:type="spellStart"/>
+      <w:r>
+        <w:rPr>
+          <w:sz w:val="20"/>
+          <w:szCs w:val="20"/>
+        </w:rPr>
+        <w:t>mobile</w:t>
+      </w:r>
+      <w:proofErr w:type="spellEnd"/>
+      <w:r>
+        <w:rPr>
+          <w:sz w:val="20"/>
+          <w:szCs w:val="20"/>
+        </w:rPr>
+        <w:t xml:space="preserve"> que permitirá asistir al usuario en la toma de sus medidas corporales para la personalización de la indumentaria que desea comprar en el sitio web.</w:t>
+      </w:r>
+    </w:p>
+    <w:p>
+      <w:pPr>
+        <w:tabs>
+          <w:tab w:val="left" w:pos="709"/>
+        </w:tabs>
+        <w:spacing w:line="240" w:lineRule="auto"/>
+        <w:ind w:left="601"/>
+        <w:jc w:val="both"/>
+        <w:rPr>
+          <w:sz w:val="20"/>
+          <w:szCs w:val="20"/>
+        </w:rPr>
+      </w:pPr>
+    </w:p>
+    <w:p>
+      <w:pPr>
+        <w:pStyle w:val="Ttulo2"/>
+        <w:widowControl w:val="0"/>
+        <w:numPr>
+          <w:ilvl w:val="1"/>
+          <w:numId w:val="6"/>
+        </w:numPr>
+        <w:tabs>
+          <w:tab w:val="num" w:pos="360"/>
+        </w:tabs>
+        <w:ind w:left="1321" w:hanging="720"/>
+      </w:pPr>
+      <w:r>
+        <w:t>Alcance</w:t>
+      </w:r>
+    </w:p>
+    <w:p>
+      <w:pPr>
+        <w:widowControl w:val="0"/>
+        <w:spacing w:line="240" w:lineRule="auto"/>
+        <w:jc w:val="both"/>
+        <w:rPr>
+          <w:color w:val="365F91"/>
+          <w:sz w:val="20"/>
+          <w:szCs w:val="20"/>
+          <w:highlight w:val="white"/>
+        </w:rPr>
+      </w:pPr>
+    </w:p>
+    <w:p>
+      <w:pPr>
+        <w:widowControl w:val="0"/>
+        <w:spacing w:line="240" w:lineRule="auto"/>
+        <w:ind w:firstLine="720"/>
+        <w:jc w:val="both"/>
+        <w:rPr>
+          <w:sz w:val="20"/>
+          <w:szCs w:val="20"/>
+          <w:highlight w:val="white"/>
+        </w:rPr>
+      </w:pPr>
+      <w:r>
+        <w:rPr>
+          <w:sz w:val="20"/>
+          <w:szCs w:val="20"/>
+          <w:highlight w:val="white"/>
+        </w:rPr>
+        <w:t>Tipo de usuario: consumidor de indumentaria y accesorios a medida.</w:t>
+      </w:r>
+    </w:p>
+    <w:p>
+      <w:pPr>
+        <w:widowControl w:val="0"/>
+        <w:spacing w:line="240" w:lineRule="auto"/>
+        <w:ind w:firstLine="720"/>
+        <w:jc w:val="both"/>
+        <w:rPr>
+          <w:sz w:val="20"/>
+          <w:szCs w:val="20"/>
+          <w:highlight w:val="white"/>
+        </w:rPr>
+      </w:pPr>
+      <w:r>
+        <w:rPr>
+          <w:sz w:val="20"/>
+          <w:szCs w:val="20"/>
+          <w:highlight w:val="white"/>
+        </w:rPr>
+        <w:t>Tipo de usuario: diseñador o marca de indumentaria y accesorios</w:t>
+      </w:r>
+    </w:p>
+    <w:p>
+      <w:pPr>
+        <w:widowControl w:val="0"/>
+        <w:spacing w:line="240" w:lineRule="auto"/>
+        <w:ind w:firstLine="720"/>
+        <w:jc w:val="both"/>
+        <w:rPr>
+          <w:sz w:val="20"/>
+          <w:szCs w:val="20"/>
+          <w:highlight w:val="white"/>
+        </w:rPr>
+      </w:pPr>
+      <w:r>
+        <w:rPr>
+          <w:sz w:val="20"/>
+          <w:szCs w:val="20"/>
+          <w:highlight w:val="white"/>
+        </w:rPr>
+        <w:t xml:space="preserve">Administrador: de la plataforma Virtual </w:t>
+      </w:r>
+      <w:proofErr w:type="spellStart"/>
+      <w:r>
+        <w:rPr>
+          <w:sz w:val="20"/>
+          <w:szCs w:val="20"/>
+          <w:highlight w:val="white"/>
+        </w:rPr>
+        <w:t>Trends</w:t>
+      </w:r>
+      <w:proofErr w:type="spellEnd"/>
+      <w:r>
+        <w:rPr>
+          <w:sz w:val="20"/>
+          <w:szCs w:val="20"/>
+          <w:highlight w:val="white"/>
+        </w:rPr>
+        <w:t xml:space="preserve"> que controla el manejo y carga de turnos para el servicio de escaneado corporal.</w:t>
+      </w:r>
     </w:p>
     <w:p>
       <w:pPr>
@@ -13953,6 +14283,7 @@
     <w:name w:val="heading 2"/>
     <w:basedOn w:val="Normal"/>
     <w:next w:val="Normal"/>
+    <w:link w:val="Ttulo2Car"/>
     <w:uiPriority w:val="9"/>
     <w:unhideWhenUsed/>
     <w:qFormat/>
@@ -14338,6 +14669,18 @@
       <w:szCs w:val="28"/>
     </w:rPr>
   </w:style>
+  <w:style w:type="character" w:customStyle="1" w:styleId="Ttulo2Car">
+    <w:name w:val="Título 2 Car"/>
+    <w:basedOn w:val="Fuentedeprrafopredeter"/>
+    <w:link w:val="Ttulo2"/>
+    <w:uiPriority w:val="9"/>
+    <w:rsid w:val="006B14AD"/>
+    <w:rPr>
+      <w:b/>
+      <w:sz w:val="24"/>
+      <w:szCs w:val="24"/>
+    </w:rPr>
+  </w:style>
 </w:styles>
 </file>
 

</xml_diff>

<commit_message>
CA subo REQUISITIOS ESPECIFICOS DE MOBILE Y US#1
</commit_message>
<xml_diff>
--- a/DOCUMENTACION/Standard_IEEE_830-1998_IEEE-REQUERIMIENTOS-2023-VT-Sprint-0-WEB_Y_MOBILE.docx
+++ b/DOCUMENTACION/Standard_IEEE_830-1998_IEEE-REQUERIMIENTOS-2023-VT-Sprint-0-WEB_Y_MOBILE.docx
@@ -323,7 +323,7 @@
         <w:rPr>
           <w:noProof/>
         </w:rPr>
-        <w:pict w14:anchorId="10572A57">
+        <w:pict w14:anchorId="0E3BEC7C">
           <v:rect id="_x0000_i1026" alt="" style="width:314.35pt;height:.05pt;mso-width-percent:0;mso-height-percent:0;mso-width-percent:0;mso-height-percent:0" o:hralign="center" o:hrstd="t" o:hr="t" fillcolor="#a0a0a0" stroked="f"/>
         </w:pict>
       </w:r>
@@ -583,8 +583,8 @@
         <w:rPr>
           <w:noProof/>
         </w:rPr>
-        <w:pict w14:anchorId="446B0B12">
-          <v:rect id="_x0000_i1025" alt="" style="width:27.4pt;height:.05pt;mso-width-percent:0;mso-height-percent:0;mso-width-percent:0;mso-height-percent:0" o:hrpct="62" o:hralign="center" o:hrstd="t" o:hr="t" fillcolor="#a0a0a0" stroked="f"/>
+        <w:pict w14:anchorId="6D521E2C">
+          <v:rect id="_x0000_i1025" alt="" style="width:19.9pt;height:.05pt;mso-width-percent:0;mso-height-percent:0;mso-width-percent:0;mso-height-percent:0" o:hrpct="45" o:hralign="center" o:hrstd="t" o:hr="t" fillcolor="#a0a0a0" stroked="f"/>
         </w:pict>
       </w:r>
     </w:p>
@@ -11051,6 +11051,9 @@
         <w:t>REQUISITOS ESPECÍFICOS</w:t>
       </w:r>
       <w:r>
+        <w:t xml:space="preserve"> WEB</w:t>
+      </w:r>
+      <w:r>
         <w:br/>
       </w:r>
     </w:p>
@@ -11322,582 +11325,8 @@
         </w:rPr>
         <w:br/>
       </w:r>
-    </w:p>
-    <w:p>
-      <w:pPr>
-        <w:pStyle w:val="Ttulo2"/>
-        <w:numPr>
-          <w:ilvl w:val="1"/>
-          <w:numId w:val="1"/>
-        </w:numPr>
-      </w:pPr>
       <w:bookmarkStart w:id="34" w:name="_57kce4f87uxw" w:colFirst="0" w:colLast="0"/>
       <w:bookmarkEnd w:id="34"/>
-      <w:proofErr w:type="spellStart"/>
-      <w:r>
-        <w:t>Sprints</w:t>
-      </w:r>
-      <w:proofErr w:type="spellEnd"/>
-      <w:r>
-        <w:br/>
-      </w:r>
-    </w:p>
-    <w:p>
-      <w:pPr>
-        <w:pStyle w:val="Ttulo3"/>
-        <w:numPr>
-          <w:ilvl w:val="2"/>
-          <w:numId w:val="1"/>
-        </w:numPr>
-      </w:pPr>
-      <w:bookmarkStart w:id="35" w:name="_k46ls91z80yr" w:colFirst="0" w:colLast="0"/>
-      <w:bookmarkEnd w:id="35"/>
-      <w:r>
-        <w:t>Sprint 0</w:t>
-      </w:r>
-    </w:p>
-    <w:p>
-      <w:pPr>
-        <w:spacing w:line="240" w:lineRule="auto"/>
-        <w:jc w:val="center"/>
-        <w:rPr>
-          <w:sz w:val="20"/>
-          <w:szCs w:val="20"/>
-        </w:rPr>
-      </w:pPr>
-    </w:p>
-    <w:tbl>
-      <w:tblPr>
-        <w:tblStyle w:val="ac"/>
-        <w:tblW w:w="8732" w:type="dxa"/>
-        <w:tblInd w:w="0" w:type="dxa"/>
-        <w:tblBorders>
-          <w:top w:val="single" w:sz="4" w:space="0" w:color="000000"/>
-          <w:left w:val="single" w:sz="4" w:space="0" w:color="000000"/>
-          <w:bottom w:val="single" w:sz="4" w:space="0" w:color="000000"/>
-          <w:right w:val="single" w:sz="4" w:space="0" w:color="000000"/>
-          <w:insideH w:val="single" w:sz="4" w:space="0" w:color="000000"/>
-          <w:insideV w:val="single" w:sz="4" w:space="0" w:color="000000"/>
-        </w:tblBorders>
-        <w:tblLayout w:type="fixed"/>
-        <w:tblLook w:val="0000" w:firstRow="0" w:lastRow="0" w:firstColumn="0" w:lastColumn="0" w:noHBand="0" w:noVBand="0"/>
-      </w:tblPr>
-      <w:tblGrid>
-        <w:gridCol w:w="2039"/>
-        <w:gridCol w:w="6693"/>
-      </w:tblGrid>
-      <w:tr>
-        <w:tc>
-          <w:tcPr>
-            <w:tcW w:w="2039" w:type="dxa"/>
-          </w:tcPr>
-          <w:p>
-            <w:pPr>
-              <w:spacing w:before="200" w:after="200" w:line="240" w:lineRule="auto"/>
-              <w:rPr>
-                <w:sz w:val="20"/>
-                <w:szCs w:val="20"/>
-              </w:rPr>
-            </w:pPr>
-            <w:proofErr w:type="spellStart"/>
-            <w:r>
-              <w:rPr>
-                <w:b/>
-                <w:sz w:val="20"/>
-                <w:szCs w:val="20"/>
-              </w:rPr>
-              <w:t>N°</w:t>
-            </w:r>
-            <w:proofErr w:type="spellEnd"/>
-            <w:r>
-              <w:rPr>
-                <w:b/>
-                <w:sz w:val="20"/>
-                <w:szCs w:val="20"/>
-              </w:rPr>
-              <w:t xml:space="preserve"> de sprint</w:t>
-            </w:r>
-          </w:p>
-        </w:tc>
-        <w:tc>
-          <w:tcPr>
-            <w:tcW w:w="6693" w:type="dxa"/>
-          </w:tcPr>
-          <w:p>
-            <w:pPr>
-              <w:spacing w:before="200" w:after="200" w:line="240" w:lineRule="auto"/>
-              <w:rPr>
-                <w:sz w:val="20"/>
-                <w:szCs w:val="20"/>
-              </w:rPr>
-            </w:pPr>
-            <w:r>
-              <w:rPr>
-                <w:sz w:val="20"/>
-                <w:szCs w:val="20"/>
-              </w:rPr>
-              <w:t>0</w:t>
-            </w:r>
-          </w:p>
-        </w:tc>
-      </w:tr>
-      <w:tr>
-        <w:tc>
-          <w:tcPr>
-            <w:tcW w:w="2039" w:type="dxa"/>
-          </w:tcPr>
-          <w:p>
-            <w:pPr>
-              <w:spacing w:before="200" w:after="200" w:line="240" w:lineRule="auto"/>
-              <w:rPr>
-                <w:sz w:val="20"/>
-                <w:szCs w:val="20"/>
-              </w:rPr>
-            </w:pPr>
-            <w:r>
-              <w:rPr>
-                <w:b/>
-                <w:sz w:val="20"/>
-                <w:szCs w:val="20"/>
-              </w:rPr>
-              <w:t>Sprint Backlog</w:t>
-            </w:r>
-          </w:p>
-        </w:tc>
-        <w:tc>
-          <w:tcPr>
-            <w:tcW w:w="6693" w:type="dxa"/>
-          </w:tcPr>
-          <w:p>
-            <w:pPr>
-              <w:numPr>
-                <w:ilvl w:val="0"/>
-                <w:numId w:val="3"/>
-              </w:numPr>
-              <w:spacing w:before="200"/>
-              <w:rPr>
-                <w:sz w:val="20"/>
-                <w:szCs w:val="20"/>
-              </w:rPr>
-            </w:pPr>
-            <w:r>
-              <w:rPr>
-                <w:sz w:val="20"/>
-                <w:szCs w:val="20"/>
-              </w:rPr>
-              <w:t>Definir los requerimientos funcionales.</w:t>
-            </w:r>
-          </w:p>
-          <w:p>
-            <w:pPr>
-              <w:numPr>
-                <w:ilvl w:val="0"/>
-                <w:numId w:val="3"/>
-              </w:numPr>
-              <w:rPr>
-                <w:sz w:val="20"/>
-                <w:szCs w:val="20"/>
-              </w:rPr>
-            </w:pPr>
-            <w:r>
-              <w:rPr>
-                <w:sz w:val="20"/>
-                <w:szCs w:val="20"/>
-              </w:rPr>
-              <w:t>Definir el nombre de la empresa del cliente.</w:t>
-            </w:r>
-          </w:p>
-          <w:p>
-            <w:pPr>
-              <w:numPr>
-                <w:ilvl w:val="0"/>
-                <w:numId w:val="3"/>
-              </w:numPr>
-              <w:rPr>
-                <w:sz w:val="20"/>
-                <w:szCs w:val="20"/>
-              </w:rPr>
-            </w:pPr>
-            <w:r>
-              <w:rPr>
-                <w:sz w:val="20"/>
-                <w:szCs w:val="20"/>
-              </w:rPr>
-              <w:t xml:space="preserve">Creación de las ramas personales en GitHub.  </w:t>
-            </w:r>
-          </w:p>
-          <w:p>
-            <w:pPr>
-              <w:numPr>
-                <w:ilvl w:val="0"/>
-                <w:numId w:val="3"/>
-              </w:numPr>
-              <w:rPr>
-                <w:sz w:val="20"/>
-                <w:szCs w:val="20"/>
-              </w:rPr>
-            </w:pPr>
-            <w:r>
-              <w:rPr>
-                <w:sz w:val="20"/>
-                <w:szCs w:val="20"/>
-              </w:rPr>
-              <w:t xml:space="preserve">Definir </w:t>
-            </w:r>
-            <w:proofErr w:type="spellStart"/>
-            <w:r>
-              <w:rPr>
-                <w:sz w:val="20"/>
-                <w:szCs w:val="20"/>
-              </w:rPr>
-              <w:t>User</w:t>
-            </w:r>
-            <w:proofErr w:type="spellEnd"/>
-            <w:r>
-              <w:rPr>
-                <w:sz w:val="20"/>
-                <w:szCs w:val="20"/>
-              </w:rPr>
-              <w:t xml:space="preserve"> </w:t>
-            </w:r>
-            <w:proofErr w:type="spellStart"/>
-            <w:r>
-              <w:rPr>
-                <w:sz w:val="20"/>
-                <w:szCs w:val="20"/>
-              </w:rPr>
-              <w:t>Stories</w:t>
-            </w:r>
-            <w:proofErr w:type="spellEnd"/>
-            <w:r>
-              <w:rPr>
-                <w:sz w:val="20"/>
-                <w:szCs w:val="20"/>
-              </w:rPr>
-              <w:t xml:space="preserve"> (historias de usuario).</w:t>
-            </w:r>
-          </w:p>
-          <w:p>
-            <w:pPr>
-              <w:numPr>
-                <w:ilvl w:val="0"/>
-                <w:numId w:val="3"/>
-              </w:numPr>
-              <w:rPr>
-                <w:sz w:val="20"/>
-                <w:szCs w:val="20"/>
-              </w:rPr>
-            </w:pPr>
-            <w:r>
-              <w:rPr>
-                <w:sz w:val="20"/>
-                <w:szCs w:val="20"/>
-              </w:rPr>
-              <w:t xml:space="preserve">Crear el archivo </w:t>
-            </w:r>
-            <w:proofErr w:type="spellStart"/>
-            <w:r>
-              <w:rPr>
-                <w:sz w:val="20"/>
-                <w:szCs w:val="20"/>
-              </w:rPr>
-              <w:t>Readme</w:t>
-            </w:r>
-            <w:proofErr w:type="spellEnd"/>
-            <w:r>
-              <w:rPr>
-                <w:sz w:val="20"/>
-                <w:szCs w:val="20"/>
-              </w:rPr>
-              <w:t xml:space="preserve"> en GitHub.</w:t>
-            </w:r>
-          </w:p>
-          <w:p>
-            <w:pPr>
-              <w:numPr>
-                <w:ilvl w:val="0"/>
-                <w:numId w:val="3"/>
-              </w:numPr>
-              <w:rPr>
-                <w:sz w:val="20"/>
-                <w:szCs w:val="20"/>
-              </w:rPr>
-            </w:pPr>
-            <w:r>
-              <w:rPr>
-                <w:sz w:val="20"/>
-                <w:szCs w:val="20"/>
-              </w:rPr>
-              <w:t>Subir documentación: Especificación de Requerimientos.</w:t>
-            </w:r>
-          </w:p>
-          <w:p>
-            <w:pPr>
-              <w:numPr>
-                <w:ilvl w:val="0"/>
-                <w:numId w:val="3"/>
-              </w:numPr>
-              <w:rPr>
-                <w:sz w:val="20"/>
-                <w:szCs w:val="20"/>
-              </w:rPr>
-            </w:pPr>
-            <w:r>
-              <w:rPr>
-                <w:sz w:val="20"/>
-                <w:szCs w:val="20"/>
-              </w:rPr>
-              <w:t>Definir Mapa de Sitio.</w:t>
-            </w:r>
-          </w:p>
-          <w:p>
-            <w:pPr>
-              <w:numPr>
-                <w:ilvl w:val="0"/>
-                <w:numId w:val="3"/>
-              </w:numPr>
-              <w:rPr>
-                <w:sz w:val="20"/>
-                <w:szCs w:val="20"/>
-              </w:rPr>
-            </w:pPr>
-            <w:r>
-              <w:rPr>
-                <w:sz w:val="20"/>
-                <w:szCs w:val="20"/>
-              </w:rPr>
-              <w:t>Definir el nombre de nuestra empresa de desarrollo.</w:t>
-            </w:r>
-          </w:p>
-          <w:p>
-            <w:pPr>
-              <w:numPr>
-                <w:ilvl w:val="0"/>
-                <w:numId w:val="3"/>
-              </w:numPr>
-              <w:spacing w:after="200" w:line="240" w:lineRule="auto"/>
-              <w:rPr>
-                <w:sz w:val="20"/>
-                <w:szCs w:val="20"/>
-              </w:rPr>
-            </w:pPr>
-            <w:r>
-              <w:rPr>
-                <w:sz w:val="20"/>
-                <w:szCs w:val="20"/>
-              </w:rPr>
-              <w:t xml:space="preserve">Buscar imágenes de sitios web de referencia. </w:t>
-            </w:r>
-          </w:p>
-        </w:tc>
-      </w:tr>
-      <w:tr>
-        <w:tc>
-          <w:tcPr>
-            <w:tcW w:w="2039" w:type="dxa"/>
-          </w:tcPr>
-          <w:p>
-            <w:pPr>
-              <w:spacing w:before="200" w:after="200" w:line="240" w:lineRule="auto"/>
-              <w:rPr>
-                <w:sz w:val="20"/>
-                <w:szCs w:val="20"/>
-              </w:rPr>
-            </w:pPr>
-            <w:r>
-              <w:rPr>
-                <w:b/>
-                <w:sz w:val="20"/>
-                <w:szCs w:val="20"/>
-              </w:rPr>
-              <w:lastRenderedPageBreak/>
-              <w:t xml:space="preserve">Responsabilidades </w:t>
-            </w:r>
-          </w:p>
-        </w:tc>
-        <w:tc>
-          <w:tcPr>
-            <w:tcW w:w="6693" w:type="dxa"/>
-          </w:tcPr>
-          <w:p>
-            <w:pPr>
-              <w:spacing w:before="200" w:after="200" w:line="240" w:lineRule="auto"/>
-              <w:rPr>
-                <w:sz w:val="20"/>
-                <w:szCs w:val="20"/>
-              </w:rPr>
-            </w:pPr>
-            <w:r>
-              <w:rPr>
-                <w:sz w:val="20"/>
-                <w:szCs w:val="20"/>
-              </w:rPr>
-              <w:t>Los miembros del equipo se comprometieron a realizar las tareas asignadas.</w:t>
-            </w:r>
-          </w:p>
-        </w:tc>
-      </w:tr>
-      <w:tr>
-        <w:tc>
-          <w:tcPr>
-            <w:tcW w:w="2039" w:type="dxa"/>
-          </w:tcPr>
-          <w:p>
-            <w:pPr>
-              <w:spacing w:before="200" w:after="200" w:line="240" w:lineRule="auto"/>
-              <w:rPr>
-                <w:sz w:val="20"/>
-                <w:szCs w:val="20"/>
-              </w:rPr>
-            </w:pPr>
-            <w:r>
-              <w:rPr>
-                <w:b/>
-                <w:sz w:val="20"/>
-                <w:szCs w:val="20"/>
-              </w:rPr>
-              <w:t>Calendario</w:t>
-            </w:r>
-          </w:p>
-        </w:tc>
-        <w:tc>
-          <w:tcPr>
-            <w:tcW w:w="6693" w:type="dxa"/>
-          </w:tcPr>
-          <w:p>
-            <w:pPr>
-              <w:spacing w:before="200" w:after="200"/>
-              <w:rPr>
-                <w:sz w:val="20"/>
-                <w:szCs w:val="20"/>
-              </w:rPr>
-            </w:pPr>
-            <w:r>
-              <w:rPr>
-                <w:rFonts w:ascii="Roboto" w:eastAsia="Roboto" w:hAnsi="Roboto" w:cs="Roboto"/>
-                <w:i/>
-                <w:sz w:val="20"/>
-                <w:szCs w:val="20"/>
-              </w:rPr>
-              <w:t>Inicio: /0</w:t>
-            </w:r>
-            <w:r>
-              <w:rPr>
-                <w:rFonts w:ascii="Roboto" w:eastAsia="Roboto" w:hAnsi="Roboto" w:cs="Roboto"/>
-                <w:i/>
-                <w:sz w:val="20"/>
-                <w:szCs w:val="20"/>
-              </w:rPr>
-              <w:t>8</w:t>
-            </w:r>
-            <w:r>
-              <w:rPr>
-                <w:rFonts w:ascii="Roboto" w:eastAsia="Roboto" w:hAnsi="Roboto" w:cs="Roboto"/>
-                <w:i/>
-                <w:sz w:val="20"/>
-                <w:szCs w:val="20"/>
-              </w:rPr>
-              <w:t>/202</w:t>
-            </w:r>
-            <w:r>
-              <w:rPr>
-                <w:rFonts w:ascii="Roboto" w:eastAsia="Roboto" w:hAnsi="Roboto" w:cs="Roboto"/>
-                <w:i/>
-                <w:sz w:val="20"/>
-                <w:szCs w:val="20"/>
-              </w:rPr>
-              <w:t>3</w:t>
-            </w:r>
-            <w:r>
-              <w:rPr>
-                <w:rFonts w:ascii="Roboto" w:eastAsia="Roboto" w:hAnsi="Roboto" w:cs="Roboto"/>
-                <w:i/>
-                <w:sz w:val="20"/>
-                <w:szCs w:val="20"/>
-              </w:rPr>
-              <w:t xml:space="preserve"> </w:t>
-            </w:r>
-            <w:r>
-              <w:rPr>
-                <w:rFonts w:ascii="Roboto" w:eastAsia="Roboto" w:hAnsi="Roboto" w:cs="Roboto"/>
-                <w:i/>
-                <w:sz w:val="20"/>
-                <w:szCs w:val="20"/>
-              </w:rPr>
-              <w:t>- Fecha</w:t>
-            </w:r>
-            <w:r>
-              <w:rPr>
-                <w:rFonts w:ascii="Roboto" w:eastAsia="Roboto" w:hAnsi="Roboto" w:cs="Roboto"/>
-                <w:i/>
-                <w:sz w:val="20"/>
-                <w:szCs w:val="20"/>
-              </w:rPr>
-              <w:t xml:space="preserve"> de Fin: </w:t>
-            </w:r>
-            <w:r>
-              <w:rPr>
-                <w:rFonts w:ascii="Roboto" w:eastAsia="Roboto" w:hAnsi="Roboto" w:cs="Roboto"/>
-                <w:i/>
-                <w:sz w:val="20"/>
-                <w:szCs w:val="20"/>
-              </w:rPr>
-              <w:t>-----</w:t>
-            </w:r>
-          </w:p>
-        </w:tc>
-      </w:tr>
-      <w:tr>
-        <w:tc>
-          <w:tcPr>
-            <w:tcW w:w="8732" w:type="dxa"/>
-            <w:gridSpan w:val="2"/>
-          </w:tcPr>
-          <w:p>
-            <w:pPr>
-              <w:spacing w:before="200" w:after="200" w:line="240" w:lineRule="auto"/>
-              <w:rPr>
-                <w:sz w:val="20"/>
-                <w:szCs w:val="20"/>
-              </w:rPr>
-            </w:pPr>
-            <w:r>
-              <w:rPr>
-                <w:b/>
-                <w:sz w:val="20"/>
-                <w:szCs w:val="20"/>
-              </w:rPr>
-              <w:t>Inconvenientes:</w:t>
-            </w:r>
-            <w:r>
-              <w:rPr>
-                <w:sz w:val="20"/>
-                <w:szCs w:val="20"/>
-              </w:rPr>
-              <w:t xml:space="preserve"> </w:t>
-            </w:r>
-          </w:p>
-        </w:tc>
-      </w:tr>
-    </w:tbl>
-    <w:p>
-      <w:pPr>
-        <w:spacing w:line="240" w:lineRule="auto"/>
-        <w:rPr>
-          <w:sz w:val="20"/>
-          <w:szCs w:val="20"/>
-        </w:rPr>
-      </w:pPr>
-    </w:p>
-    <w:p>
-      <w:pPr>
-        <w:spacing w:line="240" w:lineRule="auto"/>
-        <w:rPr>
-          <w:b/>
-          <w:sz w:val="20"/>
-          <w:szCs w:val="20"/>
-        </w:rPr>
-      </w:pPr>
     </w:p>
     <w:p>
       <w:pPr>
@@ -11910,8 +11339,8 @@
           <w:szCs w:val="32"/>
         </w:rPr>
       </w:pPr>
-      <w:bookmarkStart w:id="36" w:name="_pb0t6zkqfc2o" w:colFirst="0" w:colLast="0"/>
-      <w:bookmarkEnd w:id="36"/>
+      <w:bookmarkStart w:id="35" w:name="_pb0t6zkqfc2o" w:colFirst="0" w:colLast="0"/>
+      <w:bookmarkEnd w:id="35"/>
       <w:r>
         <w:rPr>
           <w:b/>
@@ -12441,6 +11870,16 @@
           <w:lang w:val="es-AR"/>
         </w:rPr>
         <w:br/>
+      </w:r>
+      <w:r>
+        <w:rPr>
+          <w:rFonts w:eastAsia="Times New Roman"/>
+          <w:color w:val="000000"/>
+          <w:sz w:val="20"/>
+          <w:szCs w:val="20"/>
+          <w:lang w:val="es-AR"/>
+        </w:rPr>
+        <w:lastRenderedPageBreak/>
         <w:t>Es requisito tener una cuenta y los datos verificados, así como abonar previamente el costo del servicio. De esta forma únicamente es garantizada y confirmada la reserva del turno</w:t>
       </w:r>
     </w:p>
@@ -12754,7 +12193,6 @@
         <w:ind w:left="360"/>
       </w:pPr>
       <w:r>
-        <w:lastRenderedPageBreak/>
         <w:t>INTRODUCCIÓN A APLICACIÓN MOBILE</w:t>
       </w:r>
     </w:p>
@@ -13148,6 +12586,7 @@
           <w:sz w:val="20"/>
           <w:szCs w:val="20"/>
         </w:rPr>
+        <w:lastRenderedPageBreak/>
         <w:t>RF02:</w:t>
       </w:r>
       <w:r>
@@ -13228,19 +12667,161 @@
         <w:ind w:left="283"/>
         <w:jc w:val="both"/>
         <w:rPr>
+          <w:sz w:val="20"/>
+          <w:szCs w:val="20"/>
+        </w:rPr>
+      </w:pPr>
+      <w:r>
+        <w:rPr>
+          <w:sz w:val="20"/>
+          <w:szCs w:val="20"/>
+        </w:rPr>
+        <w:t>NO hace falta estar registrado para acceder a esta funcionalidad</w:t>
+      </w:r>
+    </w:p>
+    <w:p>
+      <w:pPr>
+        <w:spacing w:before="240" w:after="240" w:line="240" w:lineRule="auto"/>
+        <w:ind w:left="283"/>
+        <w:jc w:val="both"/>
+        <w:rPr>
           <w:i/>
           <w:iCs/>
           <w:sz w:val="20"/>
           <w:szCs w:val="20"/>
         </w:rPr>
       </w:pPr>
-      <w:r>
-        <w:rPr>
-          <w:sz w:val="20"/>
-          <w:szCs w:val="20"/>
-        </w:rPr>
-        <w:t>NO hace falta estar registrado para acceder a esta funcionalidad</w:t>
-      </w:r>
+    </w:p>
+    <w:p>
+      <w:pPr>
+        <w:spacing w:before="240" w:after="240" w:line="240" w:lineRule="auto"/>
+        <w:ind w:left="283"/>
+        <w:jc w:val="both"/>
+        <w:rPr>
+          <w:i/>
+          <w:iCs/>
+          <w:sz w:val="20"/>
+          <w:szCs w:val="20"/>
+        </w:rPr>
+      </w:pPr>
+      <w:r>
+        <w:rPr>
+          <w:i/>
+          <w:iCs/>
+          <w:sz w:val="20"/>
+          <w:szCs w:val="20"/>
+        </w:rPr>
+        <w:t>COMPLETAR AQUÍ REQUERIMIENTOS</w:t>
+      </w:r>
+    </w:p>
+    <w:p>
+      <w:pPr>
+        <w:pStyle w:val="Ttulo1"/>
+        <w:widowControl w:val="0"/>
+        <w:numPr>
+          <w:ilvl w:val="0"/>
+          <w:numId w:val="1"/>
+        </w:numPr>
+        <w:ind w:left="357"/>
+      </w:pPr>
+      <w:r>
+        <w:t xml:space="preserve">REQUISITOS ESPECÍFICOS </w:t>
+      </w:r>
+      <w:r>
+        <w:t>MOBILE</w:t>
+      </w:r>
+      <w:r>
+        <w:br/>
+      </w:r>
+    </w:p>
+    <w:p>
+      <w:pPr>
+        <w:pStyle w:val="Ttulo2"/>
+        <w:numPr>
+          <w:ilvl w:val="1"/>
+          <w:numId w:val="1"/>
+        </w:numPr>
+      </w:pPr>
+      <w:proofErr w:type="spellStart"/>
+      <w:r>
+        <w:t>Product</w:t>
+      </w:r>
+      <w:proofErr w:type="spellEnd"/>
+      <w:r>
+        <w:t xml:space="preserve"> Backlog</w:t>
+      </w:r>
+    </w:p>
+    <w:p>
+      <w:pPr>
+        <w:spacing w:line="240" w:lineRule="auto"/>
+        <w:rPr>
+          <w:sz w:val="20"/>
+          <w:szCs w:val="20"/>
+        </w:rPr>
+      </w:pPr>
+    </w:p>
+    <w:p>
+      <w:pPr>
+        <w:spacing w:after="200" w:line="240" w:lineRule="auto"/>
+        <w:jc w:val="both"/>
+        <w:rPr>
+          <w:sz w:val="20"/>
+          <w:szCs w:val="20"/>
+        </w:rPr>
+      </w:pPr>
+      <w:r>
+        <w:rPr>
+          <w:b/>
+          <w:sz w:val="20"/>
+          <w:szCs w:val="20"/>
+        </w:rPr>
+        <w:t>US#1:</w:t>
+      </w:r>
+      <w:r>
+        <w:rPr>
+          <w:sz w:val="20"/>
+          <w:szCs w:val="20"/>
+        </w:rPr>
+        <w:t xml:space="preserve"> Yo como usuario quiero</w:t>
+      </w:r>
+      <w:r>
+        <w:rPr>
+          <w:sz w:val="20"/>
+          <w:szCs w:val="20"/>
+        </w:rPr>
+        <w:t xml:space="preserve"> que me midan el cuerpo</w:t>
+      </w:r>
+      <w:r>
+        <w:rPr>
+          <w:sz w:val="20"/>
+          <w:szCs w:val="20"/>
+        </w:rPr>
+        <w:t xml:space="preserve"> para </w:t>
+      </w:r>
+      <w:r>
+        <w:rPr>
+          <w:sz w:val="20"/>
+          <w:szCs w:val="20"/>
+        </w:rPr>
+        <w:t>estar segura del talle que tiene que tener mi avatar</w:t>
+      </w:r>
+      <w:r>
+        <w:rPr>
+          <w:sz w:val="20"/>
+          <w:szCs w:val="20"/>
+        </w:rPr>
+        <w:t>.</w:t>
+      </w:r>
+    </w:p>
+    <w:p>
+      <w:pPr>
+        <w:spacing w:line="240" w:lineRule="auto"/>
+        <w:jc w:val="both"/>
+        <w:rPr>
+          <w:sz w:val="20"/>
+          <w:szCs w:val="20"/>
+        </w:rPr>
+      </w:pPr>
     </w:p>
     <w:p>
       <w:pPr>

</xml_diff>

<commit_message>
CA prueba con JAcuña
</commit_message>
<xml_diff>
--- a/DOCUMENTACION/Standard_IEEE_830-1998_IEEE-REQUERIMIENTOS-2023-VT-Sprint-0-WEB_Y_MOBILE.docx
+++ b/DOCUMENTACION/Standard_IEEE_830-1998_IEEE-REQUERIMIENTOS-2023-VT-Sprint-0-WEB_Y_MOBILE.docx
@@ -584,7 +584,7 @@
           <w:noProof/>
         </w:rPr>
         <w:pict w14:anchorId="6D521E2C">
-          <v:rect id="_x0000_i1025" alt="" style="width:19.9pt;height:.05pt;mso-width-percent:0;mso-height-percent:0;mso-width-percent:0;mso-height-percent:0" o:hrpct="45" o:hralign="center" o:hrstd="t" o:hr="t" fillcolor="#a0a0a0" stroked="f"/>
+          <v:rect id="_x0000_i1025" alt="" style="width:14.6pt;height:.05pt;mso-width-percent:0;mso-height-percent:0;mso-width-percent:0;mso-height-percent:0" o:hrpct="33" o:hralign="center" o:hrstd="t" o:hr="t" fillcolor="#a0a0a0" stroked="f"/>
         </w:pict>
       </w:r>
     </w:p>
@@ -11536,17 +11536,7 @@
           <w:szCs w:val="20"/>
           <w:lang w:val="es-AR"/>
         </w:rPr>
-        <w:t xml:space="preserve"> realizadas con tecnología de vanguardia a través del software CLO 3D</w:t>
-      </w:r>
-      <w:r>
-        <w:rPr>
-          <w:rFonts w:eastAsia="Times New Roman"/>
-          <w:color w:val="000000"/>
-          <w:sz w:val="20"/>
-          <w:szCs w:val="20"/>
-          <w:lang w:val="es-AR"/>
-        </w:rPr>
-        <w:t>.</w:t>
+        <w:t xml:space="preserve"> realizadas con tecnología de vanguardia a través del software CLO 3D.</w:t>
       </w:r>
       <w:r>
         <w:rPr>
@@ -11768,27 +11758,7 @@
           <w:szCs w:val="20"/>
           <w:lang w:val="es-AR"/>
         </w:rPr>
-        <w:t xml:space="preserve"> ofrece la posibilidad </w:t>
-      </w:r>
-      <w:r>
-        <w:rPr>
-          <w:rFonts w:eastAsia="Times New Roman"/>
-          <w:color w:val="000000"/>
-          <w:sz w:val="20"/>
-          <w:szCs w:val="20"/>
-          <w:lang w:val="es-AR"/>
-        </w:rPr>
-        <w:t xml:space="preserve"> </w:t>
-      </w:r>
-      <w:r>
-        <w:rPr>
-          <w:rFonts w:eastAsia="Times New Roman"/>
-          <w:color w:val="000000"/>
-          <w:sz w:val="20"/>
-          <w:szCs w:val="20"/>
-          <w:lang w:val="es-AR"/>
-        </w:rPr>
-        <w:t>de obtener un</w:t>
+        <w:t xml:space="preserve"> ofrece la posibilidad  de obtener un</w:t>
       </w:r>
       <w:r>
         <w:rPr>
@@ -12107,56 +12077,6 @@
         </w:rPr>
         <w:t>o. Sólo aceptamos transferencia bancaria.</w:t>
       </w:r>
-    </w:p>
-    <w:p>
-      <w:pPr>
-        <w:pStyle w:val="Ttulo1"/>
-        <w:ind w:left="720"/>
-      </w:pPr>
-    </w:p>
-    <w:p>
-      <w:pPr>
-        <w:rPr>
-          <w:rFonts w:eastAsia="Times New Roman"/>
-          <w:color w:val="000000"/>
-          <w:sz w:val="20"/>
-          <w:szCs w:val="20"/>
-          <w:lang w:val="es-AR"/>
-        </w:rPr>
-      </w:pPr>
-    </w:p>
-    <w:p>
-      <w:pPr>
-        <w:rPr>
-          <w:rFonts w:eastAsia="Times New Roman"/>
-          <w:color w:val="000000"/>
-          <w:sz w:val="20"/>
-          <w:szCs w:val="20"/>
-          <w:lang w:val="es-AR"/>
-        </w:rPr>
-      </w:pPr>
-    </w:p>
-    <w:p>
-      <w:pPr>
-        <w:rPr>
-          <w:rFonts w:eastAsia="Times New Roman"/>
-          <w:color w:val="000000"/>
-          <w:sz w:val="20"/>
-          <w:szCs w:val="20"/>
-          <w:lang w:val="es-AR"/>
-        </w:rPr>
-      </w:pPr>
-    </w:p>
-    <w:p>
-      <w:pPr>
-        <w:rPr>
-          <w:rFonts w:eastAsia="Times New Roman"/>
-          <w:color w:val="000000"/>
-          <w:sz w:val="20"/>
-          <w:szCs w:val="20"/>
-          <w:lang w:val="es-AR"/>
-        </w:rPr>
-      </w:pPr>
     </w:p>
     <w:p>
       <w:pPr>
@@ -12456,17 +12376,6 @@
     </w:p>
     <w:p>
       <w:pPr>
-        <w:rPr>
-          <w:rFonts w:eastAsia="Times New Roman"/>
-          <w:color w:val="000000"/>
-          <w:sz w:val="20"/>
-          <w:szCs w:val="20"/>
-          <w:lang w:val="es-AR"/>
-        </w:rPr>
-      </w:pPr>
-    </w:p>
-    <w:p>
-      <w:pPr>
         <w:spacing w:before="240" w:after="240" w:line="240" w:lineRule="auto"/>
         <w:jc w:val="both"/>
         <w:rPr>
@@ -12586,7 +12495,6 @@
           <w:sz w:val="20"/>
           <w:szCs w:val="20"/>
         </w:rPr>
-        <w:lastRenderedPageBreak/>
         <w:t>RF02:</w:t>
       </w:r>
       <w:r>
@@ -12676,6 +12584,7 @@
           <w:sz w:val="20"/>
           <w:szCs w:val="20"/>
         </w:rPr>
+        <w:lastRenderedPageBreak/>
         <w:t>NO hace falta estar registrado para acceder a esta funcionalidad</w:t>
       </w:r>
     </w:p>
@@ -12725,10 +12634,7 @@
         <w:ind w:left="357"/>
       </w:pPr>
       <w:r>
-        <w:t xml:space="preserve">REQUISITOS ESPECÍFICOS </w:t>
-      </w:r>
-      <w:r>
-        <w:t>MOBILE</w:t>
+        <w:t>REQUISITOS ESPECÍFICOS MOBILE</w:t>
       </w:r>
       <w:r>
         <w:br/>
@@ -12782,35 +12688,7 @@
           <w:sz w:val="20"/>
           <w:szCs w:val="20"/>
         </w:rPr>
-        <w:t xml:space="preserve"> Yo como usuario quiero</w:t>
-      </w:r>
-      <w:r>
-        <w:rPr>
-          <w:sz w:val="20"/>
-          <w:szCs w:val="20"/>
-        </w:rPr>
-        <w:t xml:space="preserve"> que me midan el cuerpo</w:t>
-      </w:r>
-      <w:r>
-        <w:rPr>
-          <w:sz w:val="20"/>
-          <w:szCs w:val="20"/>
-        </w:rPr>
-        <w:t xml:space="preserve"> para </w:t>
-      </w:r>
-      <w:r>
-        <w:rPr>
-          <w:sz w:val="20"/>
-          <w:szCs w:val="20"/>
-        </w:rPr>
-        <w:t>estar segura del talle que tiene que tener mi avatar</w:t>
-      </w:r>
-      <w:r>
-        <w:rPr>
-          <w:sz w:val="20"/>
-          <w:szCs w:val="20"/>
-        </w:rPr>
-        <w:t>.</w:t>
+        <w:t xml:space="preserve"> Yo como usuario quiero que me midan el cuerpo para estar segura del talle que tiene que tener mi avatar.</w:t>
       </w:r>
     </w:p>
     <w:p>

</xml_diff>

<commit_message>
CA subo RF04 a Doc Standar IEEE
</commit_message>
<xml_diff>
--- a/DOCUMENTACION/Standard_IEEE_830-1998_IEEE-REQUERIMIENTOS-2023-VT-Sprint-0-WEB_Y_MOBILE.docx
+++ b/DOCUMENTACION/Standard_IEEE_830-1998_IEEE-REQUERIMIENTOS-2023-VT-Sprint-0-WEB_Y_MOBILE.docx
@@ -12566,7 +12566,40 @@
           <w:sz w:val="20"/>
           <w:szCs w:val="20"/>
         </w:rPr>
-        <w:t>Incorporación de formulario de contacto asincrónico. Se necesita ingresar email, asunto y escribir un mensaje mínimo de 100 caracteres (con espacios).</w:t>
+        <w:t>Mostrar ubicación de las oficinas de VIRTUAL TRENDS</w:t>
+      </w:r>
+    </w:p>
+    <w:p>
+      <w:pPr>
+        <w:spacing w:before="240" w:after="240" w:line="240" w:lineRule="auto"/>
+        <w:ind w:left="284"/>
+        <w:jc w:val="both"/>
+        <w:rPr>
+          <w:sz w:val="20"/>
+          <w:szCs w:val="20"/>
+        </w:rPr>
+      </w:pPr>
+      <w:r>
+        <w:rPr>
+          <w:sz w:val="20"/>
+          <w:szCs w:val="20"/>
+        </w:rPr>
+        <w:lastRenderedPageBreak/>
+        <w:t>Incorporación de formulario de contacto asincrónico. Se necesita ingresar email, asunto y escribir</w:t>
+      </w:r>
+      <w:r>
+        <w:rPr>
+          <w:sz w:val="20"/>
+          <w:szCs w:val="20"/>
+        </w:rPr>
+        <w:t xml:space="preserve"> </w:t>
+      </w:r>
+      <w:r>
+        <w:rPr>
+          <w:sz w:val="20"/>
+          <w:szCs w:val="20"/>
+        </w:rPr>
+        <w:t>un mensaje mínimo de 100 caracteres (con espacios).</w:t>
       </w:r>
     </w:p>
     <w:p>
@@ -12584,8 +12617,161 @@
           <w:sz w:val="20"/>
           <w:szCs w:val="20"/>
         </w:rPr>
-        <w:lastRenderedPageBreak/>
         <w:t>NO hace falta estar registrado para acceder a esta funcionalidad</w:t>
+      </w:r>
+    </w:p>
+    <w:p>
+      <w:pPr>
+        <w:spacing w:before="240" w:after="240" w:line="240" w:lineRule="auto"/>
+        <w:jc w:val="both"/>
+        <w:rPr>
+          <w:i/>
+          <w:iCs/>
+          <w:sz w:val="20"/>
+          <w:szCs w:val="20"/>
+        </w:rPr>
+      </w:pPr>
+      <w:r>
+        <w:rPr>
+          <w:b/>
+          <w:sz w:val="20"/>
+          <w:szCs w:val="20"/>
+        </w:rPr>
+        <w:t>RF0</w:t>
+      </w:r>
+      <w:r>
+        <w:rPr>
+          <w:b/>
+          <w:sz w:val="20"/>
+          <w:szCs w:val="20"/>
+        </w:rPr>
+        <w:t>4</w:t>
+      </w:r>
+      <w:r>
+        <w:rPr>
+          <w:b/>
+          <w:sz w:val="20"/>
+          <w:szCs w:val="20"/>
+        </w:rPr>
+        <w:t>:</w:t>
+      </w:r>
+      <w:r>
+        <w:rPr>
+          <w:b/>
+          <w:sz w:val="20"/>
+          <w:szCs w:val="20"/>
+        </w:rPr>
+        <w:t xml:space="preserve"> </w:t>
+      </w:r>
+      <w:r>
+        <w:rPr>
+          <w:i/>
+          <w:iCs/>
+          <w:sz w:val="20"/>
+          <w:szCs w:val="20"/>
+        </w:rPr>
+        <w:t xml:space="preserve">Mostrar </w:t>
+      </w:r>
+      <w:r>
+        <w:rPr>
+          <w:i/>
+          <w:iCs/>
+          <w:sz w:val="20"/>
+          <w:szCs w:val="20"/>
+        </w:rPr>
+        <w:t xml:space="preserve">de forma escrita y audiovisual el servicio brindado por </w:t>
+      </w:r>
+      <w:r>
+        <w:rPr>
+          <w:i/>
+          <w:iCs/>
+          <w:sz w:val="20"/>
+          <w:szCs w:val="20"/>
+        </w:rPr>
+        <w:t>VIRTUAL TRENDS</w:t>
+      </w:r>
+      <w:r>
+        <w:rPr>
+          <w:i/>
+          <w:iCs/>
+          <w:sz w:val="20"/>
+          <w:szCs w:val="20"/>
+        </w:rPr>
+        <w:t xml:space="preserve"> a través de la app</w:t>
+      </w:r>
+    </w:p>
+    <w:p>
+      <w:pPr>
+        <w:spacing w:before="240" w:after="240" w:line="240" w:lineRule="auto"/>
+        <w:ind w:left="284"/>
+        <w:jc w:val="both"/>
+        <w:rPr>
+          <w:sz w:val="20"/>
+          <w:szCs w:val="20"/>
+        </w:rPr>
+      </w:pPr>
+      <w:r>
+        <w:rPr>
+          <w:sz w:val="20"/>
+          <w:szCs w:val="20"/>
+        </w:rPr>
+        <w:t xml:space="preserve">Incorporación de </w:t>
+      </w:r>
+      <w:r>
+        <w:rPr>
+          <w:sz w:val="20"/>
+          <w:szCs w:val="20"/>
+        </w:rPr>
+        <w:t>sección SERVICIOS donde se mostrarán las condiciones del servicio y procedimiento de escaneo corporal y digitalización del cuerpo (pasaje de la información entre diferentes softwares)</w:t>
+      </w:r>
+    </w:p>
+    <w:p>
+      <w:pPr>
+        <w:spacing w:before="240" w:after="240" w:line="240" w:lineRule="auto"/>
+        <w:ind w:left="283"/>
+        <w:jc w:val="both"/>
+        <w:rPr>
+          <w:sz w:val="20"/>
+          <w:szCs w:val="20"/>
+        </w:rPr>
+      </w:pPr>
+      <w:r>
+        <w:rPr>
+          <w:sz w:val="20"/>
+          <w:szCs w:val="20"/>
+        </w:rPr>
+        <w:t>NO hace falta estar registrado para acceder a esta funcionalidad</w:t>
+      </w:r>
+    </w:p>
+    <w:p>
+      <w:pPr>
+        <w:spacing w:before="240" w:after="240" w:line="240" w:lineRule="auto"/>
+        <w:ind w:left="284"/>
+        <w:jc w:val="both"/>
+        <w:rPr>
+          <w:sz w:val="20"/>
+          <w:szCs w:val="20"/>
+        </w:rPr>
+      </w:pPr>
+    </w:p>
+    <w:p>
+      <w:pPr>
+        <w:spacing w:before="240" w:after="240" w:line="240" w:lineRule="auto"/>
+        <w:ind w:left="284"/>
+        <w:jc w:val="both"/>
+        <w:rPr>
+          <w:sz w:val="20"/>
+          <w:szCs w:val="20"/>
+        </w:rPr>
+      </w:pPr>
+      <w:r>
+        <w:rPr>
+          <w:i/>
+          <w:iCs/>
+          <w:sz w:val="20"/>
+          <w:szCs w:val="20"/>
+        </w:rPr>
+        <w:tab/>
       </w:r>
     </w:p>
     <w:p>
@@ -12690,16 +12876,6 @@
         </w:rPr>
         <w:t xml:space="preserve"> Yo como usuario quiero que me midan el cuerpo para estar segura del talle que tiene que tener mi avatar.</w:t>
       </w:r>
-    </w:p>
-    <w:p>
-      <w:pPr>
-        <w:spacing w:line="240" w:lineRule="auto"/>
-        <w:jc w:val="both"/>
-        <w:rPr>
-          <w:sz w:val="20"/>
-          <w:szCs w:val="20"/>
-        </w:rPr>
-      </w:pPr>
     </w:p>
     <w:p>
       <w:pPr>

</xml_diff>

<commit_message>
CA subo REQUERIMIENTOS NO FUNCIONES RNF 01 y RNF 02
</commit_message>
<xml_diff>
--- a/DOCUMENTACION/Standard_IEEE_830-1998_IEEE-REQUERIMIENTOS-2023-VT-Sprint-0-WEB_Y_MOBILE.docx
+++ b/DOCUMENTACION/Standard_IEEE_830-1998_IEEE-REQUERIMIENTOS-2023-VT-Sprint-0-WEB_Y_MOBILE.docx
@@ -316,7 +316,7 @@
           <w:noProof/>
         </w:rPr>
         <w:pict w14:anchorId="0E3BEC7C">
-          <v:rect id="_x0000_i1026" alt="" style="width:314.35pt;height:.05pt;mso-width-percent:0;mso-height-percent:0;mso-width-percent:0;mso-height-percent:0" o:hralign="center" o:hrstd="t" o:hr="t" fillcolor="#a0a0a0" stroked="f"/>
+          <v:rect id="_x0000_i1026" alt="" style="width:441.9pt;height:.05pt;mso-width-percent:0;mso-height-percent:0;mso-width-percent:0;mso-height-percent:0" o:hralign="center" o:hrstd="t" o:hr="t" fillcolor="#a0a0a0" stroked="f"/>
         </w:pict>
       </w:r>
     </w:p>
@@ -576,7 +576,7 @@
           <w:noProof/>
         </w:rPr>
         <w:pict w14:anchorId="6D521E2C">
-          <v:rect id="_x0000_i1025" alt="" style="width:10.6pt;height:.05pt;mso-width-percent:0;mso-height-percent:0;mso-width-percent:0;mso-height-percent:0" o:hrpct="24" o:hralign="center" o:hrstd="t" o:hr="t" fillcolor="#a0a0a0" stroked="f"/>
+          <v:rect id="_x0000_i1025" alt="" style="width:7.95pt;height:.05pt;mso-width-percent:0;mso-height-percent:0;mso-width-percent:0;mso-height-percent:0" o:hrpct="18" o:hralign="center" o:hrstd="t" o:hr="t" fillcolor="#a0a0a0" stroked="f"/>
         </w:pict>
       </w:r>
     </w:p>
@@ -1260,23 +1260,7 @@
                 <w:sz w:val="20"/>
                 <w:szCs w:val="20"/>
               </w:rPr>
-              <w:t>2.</w:t>
-            </w:r>
-            <w:r>
-              <w:rPr>
-                <w:color w:val="000000"/>
-                <w:sz w:val="20"/>
-                <w:szCs w:val="20"/>
-              </w:rPr>
-              <w:t>2</w:t>
-            </w:r>
-            <w:r>
-              <w:rPr>
-                <w:color w:val="000000"/>
-                <w:sz w:val="20"/>
-                <w:szCs w:val="20"/>
-              </w:rPr>
-              <w:t xml:space="preserve"> Características de los usuarios</w:t>
+              <w:t>2.2 Características de los usuarios</w:t>
             </w:r>
           </w:hyperlink>
           <w:r>
@@ -9502,9 +9486,145 @@
     </w:p>
     <w:p>
       <w:pPr>
+        <w:spacing w:before="240" w:after="240" w:line="240" w:lineRule="auto"/>
+        <w:jc w:val="both"/>
+        <w:rPr>
+          <w:b/>
+          <w:bCs/>
+          <w:i/>
+          <w:iCs/>
+          <w:sz w:val="20"/>
+          <w:szCs w:val="20"/>
+        </w:rPr>
+      </w:pPr>
+      <w:r>
+        <w:rPr>
+          <w:b/>
+          <w:bCs/>
+          <w:i/>
+          <w:iCs/>
+          <w:sz w:val="20"/>
+          <w:szCs w:val="20"/>
+          <w:highlight w:val="yellow"/>
+        </w:rPr>
+        <w:t>COMPLETAR AQUÍ EL RESTO DE REQUERIMIENTOS FUNCIONALES</w:t>
+      </w:r>
+    </w:p>
+    <w:p>
+      <w:pPr>
+        <w:pStyle w:val="NormalWeb"/>
+        <w:spacing w:before="240" w:beforeAutospacing="0" w:after="240" w:afterAutospacing="0"/>
+        <w:jc w:val="both"/>
+        <w:rPr>
+          <w:rFonts w:ascii="Arial" w:hAnsi="Arial" w:cs="Arial"/>
+          <w:b/>
+          <w:bCs/>
+          <w:color w:val="000000"/>
+          <w:sz w:val="20"/>
+          <w:szCs w:val="20"/>
+        </w:rPr>
+      </w:pPr>
+      <w:bookmarkStart w:id="32" w:name="_nndyi4su053v" w:colFirst="0" w:colLast="0"/>
+      <w:bookmarkEnd w:id="32"/>
+      <w:r>
+        <w:rPr>
+          <w:rFonts w:ascii="Arial" w:hAnsi="Arial" w:cs="Arial"/>
+          <w:b/>
+          <w:bCs/>
+          <w:color w:val="000000"/>
+          <w:sz w:val="20"/>
+          <w:szCs w:val="20"/>
+        </w:rPr>
+        <w:t>RNF</w:t>
+      </w:r>
+    </w:p>
+    <w:p>
+      <w:pPr>
+        <w:pStyle w:val="NormalWeb"/>
+        <w:spacing w:before="240" w:beforeAutospacing="0" w:after="240" w:afterAutospacing="0"/>
+        <w:jc w:val="both"/>
+        <w:rPr>
+          <w:u w:val="single"/>
+        </w:rPr>
+      </w:pPr>
+      <w:r>
+        <w:rPr>
+          <w:rFonts w:ascii="Arial" w:hAnsi="Arial" w:cs="Arial"/>
+          <w:b/>
+          <w:bCs/>
+          <w:color w:val="000000"/>
+          <w:sz w:val="20"/>
+          <w:szCs w:val="20"/>
+          <w:u w:val="single"/>
+        </w:rPr>
+        <w:t>REQUERIMIENTOS NO FUNCIONALES</w:t>
+      </w:r>
+    </w:p>
+    <w:p>
+      <w:pPr>
+        <w:pStyle w:val="NormalWeb"/>
+        <w:spacing w:before="240" w:beforeAutospacing="0" w:after="240" w:afterAutospacing="0"/>
+        <w:jc w:val="both"/>
+        <w:rPr>
+          <w:rFonts w:ascii="Arial" w:hAnsi="Arial" w:cs="Arial"/>
+          <w:color w:val="000000"/>
+          <w:sz w:val="20"/>
+          <w:szCs w:val="20"/>
+        </w:rPr>
+      </w:pPr>
+      <w:r>
+        <w:rPr>
+          <w:rFonts w:ascii="Arial" w:hAnsi="Arial" w:cs="Arial"/>
+          <w:b/>
+          <w:bCs/>
+          <w:color w:val="000000"/>
+          <w:sz w:val="20"/>
+          <w:szCs w:val="20"/>
+        </w:rPr>
+        <w:t>RNF-01</w:t>
+      </w:r>
+      <w:r>
+        <w:rPr>
+          <w:rFonts w:ascii="Arial" w:hAnsi="Arial" w:cs="Arial"/>
+          <w:color w:val="000000"/>
+          <w:sz w:val="20"/>
+          <w:szCs w:val="20"/>
+        </w:rPr>
+        <w:t xml:space="preserve"> El sistema deberá tener un diseño minimalista que priorice la visualización correcta de las imágenes a través de las cuales el usuario seleccionará el indumento o accesorio a fabricar, priorizando un 40% de espacio vacío de grilla por cada pantalla.</w:t>
+      </w:r>
+    </w:p>
+    <w:p>
+      <w:pPr>
+        <w:pStyle w:val="NormalWeb"/>
+        <w:spacing w:before="240" w:beforeAutospacing="0" w:after="240" w:afterAutospacing="0"/>
+        <w:jc w:val="both"/>
+      </w:pPr>
+      <w:r>
+        <w:rPr>
+          <w:rFonts w:ascii="Arial" w:hAnsi="Arial" w:cs="Arial"/>
+          <w:b/>
+          <w:bCs/>
+          <w:color w:val="000000"/>
+          <w:sz w:val="20"/>
+          <w:szCs w:val="20"/>
+        </w:rPr>
+        <w:t>RNF-02</w:t>
+      </w:r>
+      <w:r>
+        <w:rPr>
+          <w:rFonts w:ascii="Arial" w:hAnsi="Arial" w:cs="Arial"/>
+          <w:color w:val="000000"/>
+          <w:sz w:val="20"/>
+          <w:szCs w:val="20"/>
+        </w:rPr>
+        <w:t xml:space="preserve"> La pantalla inicial de la aplicación deberá tener  la imagen principal del sitio web  de VIRTUAL TRENDS en su pantalla completa de barra superior a barra inferior, ocupando todo el espacio disponible. </w:t>
+      </w:r>
+    </w:p>
+    <w:p>
+      <w:pPr>
         <w:pStyle w:val="Ttulo1"/>
         <w:widowControl w:val="0"/>
-        <w:ind w:left="357"/>
+        <w:ind w:left="0"/>
       </w:pPr>
     </w:p>
     <w:p>
@@ -11156,7 +11276,6 @@
     <w:name w:val="Normal (Web)"/>
     <w:basedOn w:val="Normal"/>
     <w:uiPriority w:val="99"/>
-    <w:semiHidden/>
     <w:unhideWhenUsed/>
     <w:rsid w:val="00875A0B"/>
     <w:pPr>

</xml_diff>

<commit_message>
CA subo REQ.NO FUNC RNF 03 y RNF 04
</commit_message>
<xml_diff>
--- a/DOCUMENTACION/Standard_IEEE_830-1998_IEEE-REQUERIMIENTOS-2023-VT-Sprint-0-WEB_Y_MOBILE.docx
+++ b/DOCUMENTACION/Standard_IEEE_830-1998_IEEE-REQUERIMIENTOS-2023-VT-Sprint-0-WEB_Y_MOBILE.docx
@@ -576,7 +576,7 @@
           <w:noProof/>
         </w:rPr>
         <w:pict w14:anchorId="6D521E2C">
-          <v:rect id="_x0000_i1025" alt="" style="width:7.95pt;height:.05pt;mso-width-percent:0;mso-height-percent:0;mso-width-percent:0;mso-height-percent:0" o:hrpct="18" o:hralign="center" o:hrstd="t" o:hr="t" fillcolor="#a0a0a0" stroked="f"/>
+          <v:rect id="_x0000_i1025" alt="" style="width:5.75pt;height:.05pt;mso-width-percent:0;mso-height-percent:0;mso-width-percent:0;mso-height-percent:0" o:hrpct="13" o:hralign="center" o:hrstd="t" o:hr="t" fillcolor="#a0a0a0" stroked="f"/>
         </w:pict>
       </w:r>
     </w:p>
@@ -9618,6 +9618,139 @@
           <w:szCs w:val="20"/>
         </w:rPr>
         <w:t xml:space="preserve"> La pantalla inicial de la aplicación deberá tener  la imagen principal del sitio web  de VIRTUAL TRENDS en su pantalla completa de barra superior a barra inferior, ocupando todo el espacio disponible. </w:t>
+      </w:r>
+    </w:p>
+    <w:p>
+      <w:pPr>
+        <w:pStyle w:val="NormalWeb"/>
+        <w:spacing w:before="240" w:beforeAutospacing="0" w:after="240" w:afterAutospacing="0"/>
+        <w:jc w:val="both"/>
+      </w:pPr>
+      <w:r>
+        <w:rPr>
+          <w:rFonts w:ascii="Arial" w:hAnsi="Arial" w:cs="Arial"/>
+          <w:b/>
+          <w:bCs/>
+          <w:color w:val="000000"/>
+          <w:sz w:val="20"/>
+          <w:szCs w:val="20"/>
+        </w:rPr>
+        <w:lastRenderedPageBreak/>
+        <w:t xml:space="preserve">RNF-03 </w:t>
+      </w:r>
+      <w:r>
+        <w:rPr>
+          <w:rFonts w:ascii="Arial" w:hAnsi="Arial" w:cs="Arial"/>
+          <w:color w:val="000000"/>
+          <w:sz w:val="20"/>
+          <w:szCs w:val="20"/>
+        </w:rPr>
+        <w:t xml:space="preserve">Barra superior e inferior del mismo color </w:t>
+      </w:r>
+      <w:r>
+        <w:rPr>
+          <w:rFonts w:ascii="Arial" w:hAnsi="Arial" w:cs="Arial"/>
+          <w:color w:val="000000"/>
+          <w:sz w:val="20"/>
+          <w:szCs w:val="20"/>
+        </w:rPr>
+        <w:t>VT-</w:t>
+      </w:r>
+      <w:proofErr w:type="spellStart"/>
+      <w:r>
+        <w:rPr>
+          <w:rFonts w:ascii="Arial" w:hAnsi="Arial" w:cs="Arial"/>
+          <w:color w:val="000000"/>
+          <w:sz w:val="20"/>
+          <w:szCs w:val="20"/>
+        </w:rPr>
+        <w:t>GRIS_Carbon</w:t>
+      </w:r>
+      <w:proofErr w:type="spellEnd"/>
+      <w:r>
+        <w:rPr>
+          <w:rFonts w:ascii="Arial" w:hAnsi="Arial" w:cs="Arial"/>
+          <w:color w:val="000000"/>
+          <w:sz w:val="20"/>
+          <w:szCs w:val="20"/>
+        </w:rPr>
+        <w:t xml:space="preserve"> Hexadecimal </w:t>
+      </w:r>
+      <w:r>
+        <w:rPr>
+          <w:rFonts w:ascii="Arial" w:hAnsi="Arial" w:cs="Arial"/>
+          <w:color w:val="000000"/>
+          <w:sz w:val="20"/>
+          <w:szCs w:val="20"/>
+        </w:rPr>
+        <w:t>3B3D40</w:t>
+      </w:r>
+      <w:r>
+        <w:rPr>
+          <w:rFonts w:ascii="Arial" w:hAnsi="Arial" w:cs="Arial"/>
+          <w:color w:val="000000"/>
+          <w:sz w:val="20"/>
+          <w:szCs w:val="20"/>
+        </w:rPr>
+        <w:t xml:space="preserve"> en toda la aplicación</w:t>
+      </w:r>
+      <w:r>
+        <w:rPr>
+          <w:rFonts w:ascii="Arial" w:hAnsi="Arial" w:cs="Arial"/>
+          <w:color w:val="000000"/>
+          <w:sz w:val="20"/>
+          <w:szCs w:val="20"/>
+        </w:rPr>
+        <w:t>. </w:t>
+      </w:r>
+    </w:p>
+    <w:p>
+      <w:pPr>
+        <w:pStyle w:val="NormalWeb"/>
+        <w:spacing w:before="240" w:beforeAutospacing="0" w:after="240" w:afterAutospacing="0"/>
+        <w:jc w:val="both"/>
+      </w:pPr>
+      <w:r>
+        <w:rPr>
+          <w:rFonts w:ascii="Arial" w:hAnsi="Arial" w:cs="Arial"/>
+          <w:b/>
+          <w:bCs/>
+          <w:color w:val="000000"/>
+          <w:sz w:val="20"/>
+          <w:szCs w:val="20"/>
+        </w:rPr>
+        <w:t>RNF-0</w:t>
+      </w:r>
+      <w:r>
+        <w:rPr>
+          <w:rFonts w:ascii="Arial" w:hAnsi="Arial" w:cs="Arial"/>
+          <w:b/>
+          <w:bCs/>
+          <w:color w:val="000000"/>
+          <w:sz w:val="20"/>
+          <w:szCs w:val="20"/>
+        </w:rPr>
+        <w:t>4</w:t>
+      </w:r>
+      <w:r>
+        <w:rPr>
+          <w:rFonts w:ascii="Arial" w:hAnsi="Arial" w:cs="Arial"/>
+          <w:b/>
+          <w:bCs/>
+          <w:color w:val="000000"/>
+          <w:sz w:val="20"/>
+          <w:szCs w:val="20"/>
+        </w:rPr>
+        <w:t xml:space="preserve"> </w:t>
+      </w:r>
+      <w:r>
+        <w:rPr>
+          <w:rFonts w:ascii="Arial" w:hAnsi="Arial" w:cs="Arial"/>
+          <w:color w:val="000000"/>
+          <w:sz w:val="20"/>
+          <w:szCs w:val="20"/>
+        </w:rPr>
+        <w:t>Uso de formas regulares y geométricas simples respetando el sistema de VT web que prioriza formas rectangulares con bordes suavizados en un nivel mínimo.</w:t>
       </w:r>
     </w:p>
     <w:p>

</xml_diff>

<commit_message>
CA subo RNF05 TODA LA PALETA CROMÁTICA CON SU TIPOS DE USO Y SU NOMENCLATURA DENTRO DE VIRTUAL TRENDS
</commit_message>
<xml_diff>
--- a/DOCUMENTACION/Standard_IEEE_830-1998_IEEE-REQUERIMIENTOS-2023-VT-Sprint-0-WEB_Y_MOBILE.docx
+++ b/DOCUMENTACION/Standard_IEEE_830-1998_IEEE-REQUERIMIENTOS-2023-VT-Sprint-0-WEB_Y_MOBILE.docx
@@ -576,7 +576,7 @@
           <w:noProof/>
         </w:rPr>
         <w:pict w14:anchorId="6D521E2C">
-          <v:rect id="_x0000_i1025" alt="" style="width:5.75pt;height:.05pt;mso-width-percent:0;mso-height-percent:0;mso-width-percent:0;mso-height-percent:0" o:hrpct="13" o:hralign="center" o:hrstd="t" o:hr="t" fillcolor="#a0a0a0" stroked="f"/>
+          <v:rect id="_x0000_i1025" alt="" style="width:4.4pt;height:.05pt;mso-width-percent:0;mso-height-percent:0;mso-width-percent:0;mso-height-percent:0" o:hrpct="10" o:hralign="center" o:hrstd="t" o:hr="t" fillcolor="#a0a0a0" stroked="f"/>
         </w:pict>
       </w:r>
     </w:p>
@@ -9692,16 +9692,7 @@
           <w:sz w:val="20"/>
           <w:szCs w:val="20"/>
         </w:rPr>
-        <w:t xml:space="preserve"> en toda la aplicación</w:t>
-      </w:r>
-      <w:r>
-        <w:rPr>
-          <w:rFonts w:ascii="Arial" w:hAnsi="Arial" w:cs="Arial"/>
-          <w:color w:val="000000"/>
-          <w:sz w:val="20"/>
-          <w:szCs w:val="20"/>
-        </w:rPr>
-        <w:t>. </w:t>
+        <w:t xml:space="preserve"> en toda la aplicación. </w:t>
       </w:r>
     </w:p>
     <w:p>
@@ -9719,8 +9710,30 @@
           <w:sz w:val="20"/>
           <w:szCs w:val="20"/>
         </w:rPr>
-        <w:t>RNF-0</w:t>
-      </w:r>
+        <w:t xml:space="preserve">RNF-04 </w:t>
+      </w:r>
+      <w:r>
+        <w:rPr>
+          <w:rFonts w:ascii="Arial" w:hAnsi="Arial" w:cs="Arial"/>
+          <w:color w:val="000000"/>
+          <w:sz w:val="20"/>
+          <w:szCs w:val="20"/>
+        </w:rPr>
+        <w:t>Uso de formas regulares y geométricas simples respetando el sistema de VT web que prioriza formas rectangulares con bordes suavizados en un nivel mínimo.</w:t>
+      </w:r>
+    </w:p>
+    <w:p>
+      <w:pPr>
+        <w:pStyle w:val="NormalWeb"/>
+        <w:spacing w:before="240" w:beforeAutospacing="0" w:after="240" w:afterAutospacing="0"/>
+        <w:jc w:val="both"/>
+        <w:rPr>
+          <w:rFonts w:ascii="Arial" w:hAnsi="Arial" w:cs="Arial"/>
+          <w:color w:val="000000"/>
+          <w:sz w:val="20"/>
+          <w:szCs w:val="20"/>
+        </w:rPr>
+      </w:pPr>
       <w:r>
         <w:rPr>
           <w:rFonts w:ascii="Arial" w:hAnsi="Arial" w:cs="Arial"/>
@@ -9730,17 +9743,60 @@
           <w:sz w:val="20"/>
           <w:szCs w:val="20"/>
         </w:rPr>
-        <w:t>4</w:t>
+        <w:t xml:space="preserve">RNF-05 </w:t>
       </w:r>
       <w:r>
         <w:rPr>
           <w:rFonts w:ascii="Arial" w:hAnsi="Arial" w:cs="Arial"/>
-          <w:b/>
-          <w:bCs/>
-          <w:color w:val="000000"/>
-          <w:sz w:val="20"/>
-          <w:szCs w:val="20"/>
-        </w:rPr>
+          <w:color w:val="000000"/>
+          <w:sz w:val="20"/>
+          <w:szCs w:val="20"/>
+        </w:rPr>
+        <w:t xml:space="preserve">Paleta cromática principal restringida a los colores </w:t>
+      </w:r>
+      <w:proofErr w:type="spellStart"/>
+      <w:r>
+        <w:rPr>
+          <w:rFonts w:ascii="Arial" w:hAnsi="Arial" w:cs="Arial"/>
+          <w:color w:val="000000"/>
+          <w:sz w:val="20"/>
+          <w:szCs w:val="20"/>
+        </w:rPr>
+        <w:t>nomenclados</w:t>
+      </w:r>
+      <w:proofErr w:type="spellEnd"/>
+      <w:r>
+        <w:rPr>
+          <w:rFonts w:ascii="Arial" w:hAnsi="Arial" w:cs="Arial"/>
+          <w:color w:val="000000"/>
+          <w:sz w:val="20"/>
+          <w:szCs w:val="20"/>
+        </w:rPr>
+        <w:t xml:space="preserve">: </w:t>
+      </w:r>
+    </w:p>
+    <w:p>
+      <w:pPr>
+        <w:pStyle w:val="NormalWeb"/>
+        <w:spacing w:before="240" w:beforeAutospacing="0" w:after="240" w:afterAutospacing="0"/>
+        <w:jc w:val="both"/>
+        <w:rPr>
+          <w:rFonts w:ascii="Arial" w:hAnsi="Arial" w:cs="Arial"/>
+          <w:color w:val="000000"/>
+          <w:sz w:val="20"/>
+          <w:szCs w:val="20"/>
+        </w:rPr>
+      </w:pPr>
+      <w:r>
+        <w:rPr>
+          <w:rFonts w:ascii="Arial" w:hAnsi="Arial" w:cs="Arial"/>
+          <w:color w:val="000000"/>
+          <w:sz w:val="20"/>
+          <w:szCs w:val="20"/>
+        </w:rPr>
+        <w:t>-</w:t>
+      </w:r>
+      <w:r>
         <w:t xml:space="preserve"> </w:t>
       </w:r>
       <w:r>
@@ -9750,15 +9806,557 @@
           <w:sz w:val="20"/>
           <w:szCs w:val="20"/>
         </w:rPr>
-        <w:t>Uso de formas regulares y geométricas simples respetando el sistema de VT web que prioriza formas rectangulares con bordes suavizados en un nivel mínimo.</w:t>
-      </w:r>
-    </w:p>
-    <w:p>
-      <w:pPr>
-        <w:pStyle w:val="Ttulo1"/>
-        <w:widowControl w:val="0"/>
-        <w:ind w:left="0"/>
-      </w:pPr>
+        <w:t>VT-</w:t>
+      </w:r>
+      <w:proofErr w:type="spellStart"/>
+      <w:r>
+        <w:rPr>
+          <w:rFonts w:ascii="Arial" w:hAnsi="Arial" w:cs="Arial"/>
+          <w:color w:val="000000"/>
+          <w:sz w:val="20"/>
+          <w:szCs w:val="20"/>
+        </w:rPr>
+        <w:t>Gris_Amarronado_Med</w:t>
+      </w:r>
+      <w:proofErr w:type="spellEnd"/>
+      <w:r>
+        <w:rPr>
+          <w:rFonts w:ascii="Arial" w:hAnsi="Arial" w:cs="Arial"/>
+          <w:color w:val="000000"/>
+          <w:sz w:val="20"/>
+          <w:szCs w:val="20"/>
+        </w:rPr>
+        <w:t>-Os</w:t>
+      </w:r>
+      <w:r>
+        <w:rPr>
+          <w:rFonts w:ascii="Arial" w:hAnsi="Arial" w:cs="Arial"/>
+          <w:color w:val="000000"/>
+          <w:sz w:val="20"/>
+          <w:szCs w:val="20"/>
+        </w:rPr>
+        <w:t xml:space="preserve"> Hexadecimal  </w:t>
+      </w:r>
+      <w:r>
+        <w:rPr>
+          <w:rFonts w:ascii="Arial" w:hAnsi="Arial" w:cs="Arial"/>
+          <w:color w:val="000000"/>
+          <w:sz w:val="20"/>
+          <w:szCs w:val="20"/>
+        </w:rPr>
+        <w:t>575757</w:t>
+      </w:r>
+      <w:r>
+        <w:rPr>
+          <w:rFonts w:ascii="Arial" w:hAnsi="Arial" w:cs="Arial"/>
+          <w:color w:val="000000"/>
+          <w:sz w:val="20"/>
+          <w:szCs w:val="20"/>
+        </w:rPr>
+        <w:t xml:space="preserve"> (barra inferior, superior, tipografía de textos secundarios)</w:t>
+      </w:r>
+    </w:p>
+    <w:p>
+      <w:pPr>
+        <w:pStyle w:val="NormalWeb"/>
+        <w:spacing w:before="240" w:beforeAutospacing="0" w:after="240" w:afterAutospacing="0"/>
+        <w:jc w:val="both"/>
+        <w:rPr>
+          <w:rFonts w:ascii="Arial" w:hAnsi="Arial" w:cs="Arial"/>
+          <w:color w:val="000000"/>
+          <w:sz w:val="20"/>
+          <w:szCs w:val="20"/>
+        </w:rPr>
+      </w:pPr>
+      <w:r>
+        <w:rPr>
+          <w:rFonts w:ascii="Arial" w:hAnsi="Arial" w:cs="Arial"/>
+          <w:color w:val="000000"/>
+          <w:sz w:val="20"/>
+          <w:szCs w:val="20"/>
+        </w:rPr>
+        <w:t xml:space="preserve">- </w:t>
+      </w:r>
+      <w:r>
+        <w:rPr>
+          <w:rFonts w:ascii="Arial" w:hAnsi="Arial" w:cs="Arial"/>
+          <w:color w:val="000000"/>
+          <w:sz w:val="20"/>
+          <w:szCs w:val="20"/>
+        </w:rPr>
+        <w:t>VT-</w:t>
+      </w:r>
+      <w:proofErr w:type="spellStart"/>
+      <w:r>
+        <w:rPr>
+          <w:rFonts w:ascii="Arial" w:hAnsi="Arial" w:cs="Arial"/>
+          <w:color w:val="000000"/>
+          <w:sz w:val="20"/>
+          <w:szCs w:val="20"/>
+        </w:rPr>
+        <w:t>GRIS_Carbon</w:t>
+      </w:r>
+      <w:proofErr w:type="spellEnd"/>
+      <w:r>
+        <w:rPr>
+          <w:rFonts w:ascii="Arial" w:hAnsi="Arial" w:cs="Arial"/>
+          <w:color w:val="000000"/>
+          <w:sz w:val="20"/>
+          <w:szCs w:val="20"/>
+        </w:rPr>
+        <w:t xml:space="preserve"> Hexadecimal  </w:t>
+      </w:r>
+      <w:r>
+        <w:rPr>
+          <w:rFonts w:ascii="Arial" w:hAnsi="Arial" w:cs="Arial"/>
+          <w:color w:val="000000"/>
+          <w:sz w:val="20"/>
+          <w:szCs w:val="20"/>
+        </w:rPr>
+        <w:t>3B3D40</w:t>
+      </w:r>
+      <w:r>
+        <w:rPr>
+          <w:rFonts w:ascii="Arial" w:hAnsi="Arial" w:cs="Arial"/>
+          <w:color w:val="000000"/>
+          <w:sz w:val="20"/>
+          <w:szCs w:val="20"/>
+        </w:rPr>
+        <w:t xml:space="preserve"> (tipografía principal sobre fondos </w:t>
+      </w:r>
+      <w:proofErr w:type="spellStart"/>
+      <w:r>
+        <w:rPr>
+          <w:rFonts w:ascii="Arial" w:hAnsi="Arial" w:cs="Arial"/>
+          <w:color w:val="000000"/>
+          <w:sz w:val="20"/>
+          <w:szCs w:val="20"/>
+        </w:rPr>
+        <w:t>calros</w:t>
+      </w:r>
+      <w:proofErr w:type="spellEnd"/>
+      <w:r>
+        <w:rPr>
+          <w:rFonts w:ascii="Arial" w:hAnsi="Arial" w:cs="Arial"/>
+          <w:color w:val="000000"/>
+          <w:sz w:val="20"/>
+          <w:szCs w:val="20"/>
+        </w:rPr>
+        <w:t xml:space="preserve">, fondos </w:t>
+      </w:r>
+      <w:proofErr w:type="spellStart"/>
+      <w:r>
+        <w:rPr>
+          <w:rFonts w:ascii="Arial" w:hAnsi="Arial" w:cs="Arial"/>
+          <w:color w:val="000000"/>
+          <w:sz w:val="20"/>
+          <w:szCs w:val="20"/>
+        </w:rPr>
+        <w:t>ocuros</w:t>
+      </w:r>
+      <w:proofErr w:type="spellEnd"/>
+      <w:r>
+        <w:rPr>
+          <w:rFonts w:ascii="Arial" w:hAnsi="Arial" w:cs="Arial"/>
+          <w:color w:val="000000"/>
+          <w:sz w:val="20"/>
+          <w:szCs w:val="20"/>
+        </w:rPr>
+        <w:t xml:space="preserve"> y botones)</w:t>
+      </w:r>
+    </w:p>
+    <w:p>
+      <w:pPr>
+        <w:pStyle w:val="NormalWeb"/>
+        <w:spacing w:before="240" w:beforeAutospacing="0" w:after="240" w:afterAutospacing="0"/>
+        <w:jc w:val="both"/>
+        <w:rPr>
+          <w:rFonts w:ascii="Arial" w:hAnsi="Arial" w:cs="Arial"/>
+          <w:color w:val="000000"/>
+          <w:sz w:val="20"/>
+          <w:szCs w:val="20"/>
+        </w:rPr>
+      </w:pPr>
+      <w:r>
+        <w:rPr>
+          <w:rFonts w:ascii="Arial" w:hAnsi="Arial" w:cs="Arial"/>
+          <w:color w:val="000000"/>
+          <w:sz w:val="20"/>
+          <w:szCs w:val="20"/>
+        </w:rPr>
+        <w:t>-</w:t>
+      </w:r>
+      <w:r>
+        <w:t xml:space="preserve"> </w:t>
+      </w:r>
+      <w:r>
+        <w:rPr>
+          <w:rFonts w:ascii="Arial" w:hAnsi="Arial" w:cs="Arial"/>
+          <w:color w:val="000000"/>
+          <w:sz w:val="20"/>
+          <w:szCs w:val="20"/>
+        </w:rPr>
+        <w:t>VT-Blanco-</w:t>
+      </w:r>
+      <w:proofErr w:type="spellStart"/>
+      <w:r>
+        <w:rPr>
+          <w:rFonts w:ascii="Arial" w:hAnsi="Arial" w:cs="Arial"/>
+          <w:color w:val="000000"/>
+          <w:sz w:val="20"/>
+          <w:szCs w:val="20"/>
+        </w:rPr>
+        <w:t>Crema_Margiela</w:t>
+      </w:r>
+      <w:proofErr w:type="spellEnd"/>
+      <w:r>
+        <w:rPr>
+          <w:rFonts w:ascii="Arial" w:hAnsi="Arial" w:cs="Arial"/>
+          <w:color w:val="000000"/>
+          <w:sz w:val="20"/>
+          <w:szCs w:val="20"/>
+        </w:rPr>
+        <w:t xml:space="preserve"> Hexadecimal  </w:t>
+      </w:r>
+      <w:r>
+        <w:rPr>
+          <w:rFonts w:ascii="Arial" w:hAnsi="Arial" w:cs="Arial"/>
+          <w:color w:val="000000"/>
+          <w:sz w:val="20"/>
+          <w:szCs w:val="20"/>
+        </w:rPr>
+        <w:t>F7F7F2</w:t>
+      </w:r>
+      <w:r>
+        <w:rPr>
+          <w:rFonts w:ascii="Arial" w:hAnsi="Arial" w:cs="Arial"/>
+          <w:color w:val="000000"/>
+          <w:sz w:val="20"/>
+          <w:szCs w:val="20"/>
+        </w:rPr>
+        <w:t xml:space="preserve"> (fondos claros, íconos de barras, tipografías sobre fondos oscuros y botones)</w:t>
+      </w:r>
+    </w:p>
+    <w:p>
+      <w:pPr>
+        <w:pStyle w:val="NormalWeb"/>
+        <w:spacing w:before="240" w:beforeAutospacing="0" w:after="240" w:afterAutospacing="0"/>
+        <w:jc w:val="both"/>
+        <w:rPr>
+          <w:rFonts w:ascii="Arial" w:hAnsi="Arial" w:cs="Arial"/>
+          <w:color w:val="000000"/>
+          <w:sz w:val="20"/>
+          <w:szCs w:val="20"/>
+        </w:rPr>
+      </w:pPr>
+      <w:r>
+        <w:rPr>
+          <w:rFonts w:ascii="Arial" w:hAnsi="Arial" w:cs="Arial"/>
+          <w:color w:val="000000"/>
+          <w:sz w:val="20"/>
+          <w:szCs w:val="20"/>
+        </w:rPr>
+        <w:t>-</w:t>
+      </w:r>
+      <w:r>
+        <w:t xml:space="preserve"> </w:t>
+      </w:r>
+      <w:r>
+        <w:rPr>
+          <w:rFonts w:ascii="Arial" w:hAnsi="Arial" w:cs="Arial"/>
+          <w:color w:val="000000"/>
+          <w:sz w:val="20"/>
+          <w:szCs w:val="20"/>
+        </w:rPr>
+        <w:t>VT-</w:t>
+      </w:r>
+      <w:r>
+        <w:rPr>
+          <w:rFonts w:ascii="Arial" w:hAnsi="Arial" w:cs="Arial"/>
+          <w:color w:val="000000"/>
+          <w:sz w:val="20"/>
+          <w:szCs w:val="20"/>
+        </w:rPr>
+        <w:t>Negro</w:t>
+      </w:r>
+      <w:r>
+        <w:rPr>
+          <w:rFonts w:ascii="Arial" w:hAnsi="Arial" w:cs="Arial"/>
+          <w:color w:val="000000"/>
+          <w:sz w:val="20"/>
+          <w:szCs w:val="20"/>
+        </w:rPr>
+        <w:t>-</w:t>
+      </w:r>
+      <w:proofErr w:type="spellStart"/>
+      <w:r>
+        <w:rPr>
+          <w:rFonts w:ascii="Arial" w:hAnsi="Arial" w:cs="Arial"/>
+          <w:color w:val="000000"/>
+          <w:sz w:val="20"/>
+          <w:szCs w:val="20"/>
+        </w:rPr>
+        <w:t>Osc</w:t>
+      </w:r>
+      <w:proofErr w:type="spellEnd"/>
+      <w:r>
+        <w:rPr>
+          <w:rFonts w:ascii="Arial" w:hAnsi="Arial" w:cs="Arial"/>
+          <w:color w:val="000000"/>
+          <w:sz w:val="20"/>
+          <w:szCs w:val="20"/>
+        </w:rPr>
+        <w:t xml:space="preserve"> Hexadecimal  </w:t>
+      </w:r>
+      <w:r>
+        <w:rPr>
+          <w:rFonts w:ascii="Arial" w:hAnsi="Arial" w:cs="Arial"/>
+          <w:color w:val="000000"/>
+          <w:sz w:val="20"/>
+          <w:szCs w:val="20"/>
+        </w:rPr>
+        <w:t>191B1D</w:t>
+      </w:r>
+      <w:r>
+        <w:rPr>
+          <w:rFonts w:ascii="Arial" w:hAnsi="Arial" w:cs="Arial"/>
+          <w:color w:val="000000"/>
+          <w:sz w:val="20"/>
+          <w:szCs w:val="20"/>
+        </w:rPr>
+        <w:t xml:space="preserve"> (</w:t>
+      </w:r>
+      <w:r>
+        <w:rPr>
+          <w:rFonts w:ascii="Arial" w:hAnsi="Arial" w:cs="Arial"/>
+          <w:color w:val="000000"/>
+          <w:sz w:val="20"/>
+          <w:szCs w:val="20"/>
+        </w:rPr>
+        <w:t xml:space="preserve">pequeños usos, subrayados y tipografías en link, tipografía a resaltar, divisores, se usa sobre botones oscuros  realizados con </w:t>
+      </w:r>
+      <w:r>
+        <w:rPr>
+          <w:rFonts w:ascii="Arial" w:hAnsi="Arial" w:cs="Arial"/>
+          <w:color w:val="000000"/>
+          <w:sz w:val="20"/>
+          <w:szCs w:val="20"/>
+        </w:rPr>
+        <w:t>VT-</w:t>
+      </w:r>
+      <w:proofErr w:type="spellStart"/>
+      <w:r>
+        <w:rPr>
+          <w:rFonts w:ascii="Arial" w:hAnsi="Arial" w:cs="Arial"/>
+          <w:color w:val="000000"/>
+          <w:sz w:val="20"/>
+          <w:szCs w:val="20"/>
+        </w:rPr>
+        <w:t>GRIS_Carbon</w:t>
+      </w:r>
+      <w:proofErr w:type="spellEnd"/>
+      <w:r>
+        <w:rPr>
+          <w:rFonts w:ascii="Arial" w:hAnsi="Arial" w:cs="Arial"/>
+          <w:color w:val="000000"/>
+          <w:sz w:val="20"/>
+          <w:szCs w:val="20"/>
+        </w:rPr>
+        <w:t xml:space="preserve">, al apretarse aparece </w:t>
+      </w:r>
+      <w:r>
+        <w:rPr>
+          <w:rFonts w:ascii="Arial" w:hAnsi="Arial" w:cs="Arial"/>
+          <w:color w:val="000000"/>
+          <w:sz w:val="20"/>
+          <w:szCs w:val="20"/>
+        </w:rPr>
+        <w:t xml:space="preserve">VT Negro </w:t>
+      </w:r>
+      <w:proofErr w:type="spellStart"/>
+      <w:r>
+        <w:rPr>
+          <w:rFonts w:ascii="Arial" w:hAnsi="Arial" w:cs="Arial"/>
+          <w:color w:val="000000"/>
+          <w:sz w:val="20"/>
+          <w:szCs w:val="20"/>
+        </w:rPr>
+        <w:t>Osc</w:t>
+      </w:r>
+      <w:proofErr w:type="spellEnd"/>
+      <w:r>
+        <w:rPr>
+          <w:rFonts w:ascii="Arial" w:hAnsi="Arial" w:cs="Arial"/>
+          <w:color w:val="000000"/>
+          <w:sz w:val="20"/>
+          <w:szCs w:val="20"/>
+        </w:rPr>
+        <w:t>)</w:t>
+      </w:r>
+    </w:p>
+    <w:p>
+      <w:pPr>
+        <w:pStyle w:val="NormalWeb"/>
+        <w:spacing w:before="240" w:beforeAutospacing="0" w:after="240" w:afterAutospacing="0"/>
+        <w:jc w:val="both"/>
+        <w:rPr>
+          <w:rFonts w:ascii="Arial" w:hAnsi="Arial" w:cs="Arial"/>
+          <w:color w:val="000000"/>
+          <w:sz w:val="20"/>
+          <w:szCs w:val="20"/>
+        </w:rPr>
+      </w:pPr>
+      <w:r>
+        <w:rPr>
+          <w:rFonts w:ascii="Arial" w:hAnsi="Arial" w:cs="Arial"/>
+          <w:color w:val="000000"/>
+          <w:sz w:val="20"/>
+          <w:szCs w:val="20"/>
+        </w:rPr>
+        <w:t>Puntos focales con rojo, para atención y/o error, y verde, confirmación y/o validez:</w:t>
+      </w:r>
+    </w:p>
+    <w:p>
+      <w:pPr>
+        <w:pStyle w:val="NormalWeb"/>
+        <w:spacing w:before="240" w:beforeAutospacing="0" w:after="240" w:afterAutospacing="0"/>
+        <w:jc w:val="both"/>
+        <w:rPr>
+          <w:rFonts w:ascii="Arial" w:hAnsi="Arial" w:cs="Arial"/>
+          <w:color w:val="000000"/>
+          <w:sz w:val="20"/>
+          <w:szCs w:val="20"/>
+        </w:rPr>
+      </w:pPr>
+      <w:r>
+        <w:rPr>
+          <w:rFonts w:ascii="Arial" w:hAnsi="Arial" w:cs="Arial"/>
+          <w:color w:val="000000"/>
+          <w:sz w:val="20"/>
+          <w:szCs w:val="20"/>
+        </w:rPr>
+        <w:t xml:space="preserve">-VT </w:t>
+      </w:r>
+      <w:proofErr w:type="spellStart"/>
+      <w:r>
+        <w:rPr>
+          <w:rFonts w:ascii="Arial" w:hAnsi="Arial" w:cs="Arial"/>
+          <w:color w:val="000000"/>
+          <w:sz w:val="20"/>
+          <w:szCs w:val="20"/>
+        </w:rPr>
+        <w:t>Warning</w:t>
+      </w:r>
+      <w:proofErr w:type="spellEnd"/>
+      <w:r>
+        <w:rPr>
+          <w:rFonts w:ascii="Arial" w:hAnsi="Arial" w:cs="Arial"/>
+          <w:color w:val="000000"/>
+          <w:sz w:val="20"/>
+          <w:szCs w:val="20"/>
+        </w:rPr>
+        <w:t>-Ros-</w:t>
+      </w:r>
+      <w:proofErr w:type="spellStart"/>
+      <w:r>
+        <w:rPr>
+          <w:rFonts w:ascii="Arial" w:hAnsi="Arial" w:cs="Arial"/>
+          <w:color w:val="000000"/>
+          <w:sz w:val="20"/>
+          <w:szCs w:val="20"/>
+        </w:rPr>
+        <w:t>Osc</w:t>
+      </w:r>
+      <w:proofErr w:type="spellEnd"/>
+      <w:r>
+        <w:rPr>
+          <w:rFonts w:ascii="Arial" w:hAnsi="Arial" w:cs="Arial"/>
+          <w:color w:val="000000"/>
+          <w:sz w:val="20"/>
+          <w:szCs w:val="20"/>
+        </w:rPr>
+        <w:t xml:space="preserve"> Hexadecimal  </w:t>
+      </w:r>
+      <w:r>
+        <w:rPr>
+          <w:rFonts w:ascii="Arial" w:hAnsi="Arial" w:cs="Arial"/>
+          <w:color w:val="000000"/>
+          <w:sz w:val="20"/>
+          <w:szCs w:val="20"/>
+        </w:rPr>
+        <w:t>D65E69</w:t>
+      </w:r>
+    </w:p>
+    <w:p>
+      <w:pPr>
+        <w:pStyle w:val="NormalWeb"/>
+        <w:spacing w:before="240" w:beforeAutospacing="0" w:after="240" w:afterAutospacing="0"/>
+        <w:jc w:val="both"/>
+        <w:rPr>
+          <w:rFonts w:ascii="Arial" w:hAnsi="Arial" w:cs="Arial"/>
+          <w:color w:val="000000"/>
+          <w:sz w:val="20"/>
+          <w:szCs w:val="20"/>
+        </w:rPr>
+      </w:pPr>
+      <w:r>
+        <w:rPr>
+          <w:rFonts w:ascii="Arial" w:hAnsi="Arial" w:cs="Arial"/>
+          <w:color w:val="000000"/>
+          <w:sz w:val="20"/>
+          <w:szCs w:val="20"/>
+        </w:rPr>
+        <w:t xml:space="preserve">-VT </w:t>
+      </w:r>
+      <w:proofErr w:type="spellStart"/>
+      <w:r>
+        <w:rPr>
+          <w:rFonts w:ascii="Arial" w:hAnsi="Arial" w:cs="Arial"/>
+          <w:color w:val="000000"/>
+          <w:sz w:val="20"/>
+          <w:szCs w:val="20"/>
+        </w:rPr>
+        <w:t>Success</w:t>
+      </w:r>
+      <w:proofErr w:type="spellEnd"/>
+      <w:r>
+        <w:rPr>
+          <w:rFonts w:ascii="Arial" w:hAnsi="Arial" w:cs="Arial"/>
+          <w:color w:val="000000"/>
+          <w:sz w:val="20"/>
+          <w:szCs w:val="20"/>
+        </w:rPr>
+        <w:t>-Verde-</w:t>
+      </w:r>
+      <w:proofErr w:type="spellStart"/>
+      <w:r>
+        <w:rPr>
+          <w:rFonts w:ascii="Arial" w:hAnsi="Arial" w:cs="Arial"/>
+          <w:color w:val="000000"/>
+          <w:sz w:val="20"/>
+          <w:szCs w:val="20"/>
+        </w:rPr>
+        <w:t>Osc</w:t>
+      </w:r>
+      <w:proofErr w:type="spellEnd"/>
+      <w:r>
+        <w:rPr>
+          <w:rFonts w:ascii="Arial" w:hAnsi="Arial" w:cs="Arial"/>
+          <w:color w:val="000000"/>
+          <w:sz w:val="20"/>
+          <w:szCs w:val="20"/>
+        </w:rPr>
+        <w:t xml:space="preserve"> Hexadecimal  </w:t>
+      </w:r>
+      <w:r>
+        <w:rPr>
+          <w:rFonts w:ascii="Arial" w:hAnsi="Arial" w:cs="Arial"/>
+          <w:color w:val="000000"/>
+          <w:sz w:val="20"/>
+          <w:szCs w:val="20"/>
+        </w:rPr>
+        <w:t>749A5B</w:t>
+      </w:r>
     </w:p>
     <w:p>
       <w:pPr>

</xml_diff>

<commit_message>
CA subo RNF 06 y RNF 07
</commit_message>
<xml_diff>
--- a/DOCUMENTACION/Standard_IEEE_830-1998_IEEE-REQUERIMIENTOS-2023-VT-Sprint-0-WEB_Y_MOBILE.docx
+++ b/DOCUMENTACION/Standard_IEEE_830-1998_IEEE-REQUERIMIENTOS-2023-VT-Sprint-0-WEB_Y_MOBILE.docx
@@ -576,7 +576,7 @@
           <w:noProof/>
         </w:rPr>
         <w:pict w14:anchorId="6D521E2C">
-          <v:rect id="_x0000_i1025" alt="" style="width:4.4pt;height:.05pt;mso-width-percent:0;mso-height-percent:0;mso-width-percent:0;mso-height-percent:0" o:hrpct="10" o:hralign="center" o:hrstd="t" o:hr="t" fillcolor="#a0a0a0" stroked="f"/>
+          <v:rect id="_x0000_i1025" alt="" style="width:3.1pt;height:.05pt;mso-width-percent:0;mso-height-percent:0;mso-width-percent:0;mso-height-percent:0" o:hrpct="7" o:hralign="center" o:hrstd="t" o:hr="t" fillcolor="#a0a0a0" stroked="f"/>
         </w:pict>
       </w:r>
     </w:p>
@@ -10106,7 +10106,7 @@
           <w:sz w:val="20"/>
           <w:szCs w:val="20"/>
         </w:rPr>
-        <w:t xml:space="preserve"> Hexadecimal  </w:t>
+        <w:t xml:space="preserve"> Hexadecimal  191B1D (pequeños usos, subrayados y tipografías en link, tipografía a resaltar, divisores, se usa sobre botones oscuros  realizados con </w:t>
       </w:r>
       <w:r>
         <w:rPr>
@@ -10115,8 +10115,9 @@
           <w:sz w:val="20"/>
           <w:szCs w:val="20"/>
         </w:rPr>
-        <w:t>191B1D</w:t>
-      </w:r>
+        <w:t>VT-</w:t>
+      </w:r>
+      <w:proofErr w:type="spellStart"/>
       <w:r>
         <w:rPr>
           <w:rFonts w:ascii="Arial" w:hAnsi="Arial" w:cs="Arial"/>
@@ -10124,8 +10125,9 @@
           <w:sz w:val="20"/>
           <w:szCs w:val="20"/>
         </w:rPr>
-        <w:t xml:space="preserve"> (</w:t>
-      </w:r>
+        <w:t>GRIS_Carbon</w:t>
+      </w:r>
+      <w:proofErr w:type="spellEnd"/>
       <w:r>
         <w:rPr>
           <w:rFonts w:ascii="Arial" w:hAnsi="Arial" w:cs="Arial"/>
@@ -10133,45 +10135,7 @@
           <w:sz w:val="20"/>
           <w:szCs w:val="20"/>
         </w:rPr>
-        <w:t xml:space="preserve">pequeños usos, subrayados y tipografías en link, tipografía a resaltar, divisores, se usa sobre botones oscuros  realizados con </w:t>
-      </w:r>
-      <w:r>
-        <w:rPr>
-          <w:rFonts w:ascii="Arial" w:hAnsi="Arial" w:cs="Arial"/>
-          <w:color w:val="000000"/>
-          <w:sz w:val="20"/>
-          <w:szCs w:val="20"/>
-        </w:rPr>
-        <w:t>VT-</w:t>
-      </w:r>
-      <w:proofErr w:type="spellStart"/>
-      <w:r>
-        <w:rPr>
-          <w:rFonts w:ascii="Arial" w:hAnsi="Arial" w:cs="Arial"/>
-          <w:color w:val="000000"/>
-          <w:sz w:val="20"/>
-          <w:szCs w:val="20"/>
-        </w:rPr>
-        <w:t>GRIS_Carbon</w:t>
-      </w:r>
-      <w:proofErr w:type="spellEnd"/>
-      <w:r>
-        <w:rPr>
-          <w:rFonts w:ascii="Arial" w:hAnsi="Arial" w:cs="Arial"/>
-          <w:color w:val="000000"/>
-          <w:sz w:val="20"/>
-          <w:szCs w:val="20"/>
-        </w:rPr>
-        <w:t xml:space="preserve">, al apretarse aparece </w:t>
-      </w:r>
-      <w:r>
-        <w:rPr>
-          <w:rFonts w:ascii="Arial" w:hAnsi="Arial" w:cs="Arial"/>
-          <w:color w:val="000000"/>
-          <w:sz w:val="20"/>
-          <w:szCs w:val="20"/>
-        </w:rPr>
-        <w:t xml:space="preserve">VT Negro </w:t>
+        <w:t xml:space="preserve">, al apretarse aparece VT Negro </w:t>
       </w:r>
       <w:proofErr w:type="spellStart"/>
       <w:r>
@@ -10357,6 +10321,85 @@
         </w:rPr>
         <w:t>749A5B</w:t>
       </w:r>
+    </w:p>
+    <w:p>
+      <w:pPr>
+        <w:pStyle w:val="NormalWeb"/>
+        <w:spacing w:before="240" w:beforeAutospacing="0" w:after="240" w:afterAutospacing="0"/>
+        <w:jc w:val="both"/>
+        <w:rPr>
+          <w:rFonts w:ascii="Arial" w:hAnsi="Arial" w:cs="Arial"/>
+          <w:color w:val="000000"/>
+          <w:sz w:val="20"/>
+          <w:szCs w:val="20"/>
+        </w:rPr>
+      </w:pPr>
+      <w:r>
+        <w:rPr>
+          <w:rFonts w:ascii="Arial" w:hAnsi="Arial" w:cs="Arial"/>
+          <w:b/>
+          <w:bCs/>
+          <w:color w:val="000000"/>
+          <w:sz w:val="20"/>
+          <w:szCs w:val="20"/>
+        </w:rPr>
+        <w:t xml:space="preserve">RNF-06 </w:t>
+      </w:r>
+      <w:r>
+        <w:rPr>
+          <w:rFonts w:ascii="Arial" w:hAnsi="Arial" w:cs="Arial"/>
+          <w:color w:val="000000"/>
+          <w:sz w:val="20"/>
+          <w:szCs w:val="20"/>
+        </w:rPr>
+        <w:t xml:space="preserve">Las imágenes deben tener una calidad mínima de 72  dpi </w:t>
+      </w:r>
+    </w:p>
+    <w:p>
+      <w:pPr>
+        <w:pStyle w:val="NormalWeb"/>
+        <w:spacing w:before="240" w:beforeAutospacing="0" w:after="240" w:afterAutospacing="0"/>
+        <w:jc w:val="both"/>
+        <w:rPr>
+          <w:rFonts w:ascii="Arial" w:hAnsi="Arial" w:cs="Arial"/>
+          <w:color w:val="000000"/>
+          <w:sz w:val="20"/>
+          <w:szCs w:val="20"/>
+        </w:rPr>
+      </w:pPr>
+      <w:r>
+        <w:rPr>
+          <w:rFonts w:ascii="Arial" w:hAnsi="Arial" w:cs="Arial"/>
+          <w:b/>
+          <w:bCs/>
+          <w:color w:val="000000"/>
+          <w:sz w:val="20"/>
+          <w:szCs w:val="20"/>
+        </w:rPr>
+        <w:t xml:space="preserve">RNF-07 </w:t>
+      </w:r>
+      <w:r>
+        <w:rPr>
+          <w:rFonts w:ascii="Arial" w:hAnsi="Arial" w:cs="Arial"/>
+          <w:color w:val="000000"/>
+          <w:sz w:val="20"/>
+          <w:szCs w:val="20"/>
+        </w:rPr>
+        <w:t>Se mostrarán videos explicativos para la comprensión del tipo de servicio</w:t>
+      </w:r>
+    </w:p>
+    <w:p>
+      <w:pPr>
+        <w:pStyle w:val="NormalWeb"/>
+        <w:spacing w:before="240" w:beforeAutospacing="0" w:after="240" w:afterAutospacing="0"/>
+        <w:jc w:val="both"/>
+        <w:rPr>
+          <w:rFonts w:ascii="Arial" w:hAnsi="Arial" w:cs="Arial"/>
+          <w:color w:val="000000"/>
+          <w:sz w:val="20"/>
+          <w:szCs w:val="20"/>
+        </w:rPr>
+      </w:pPr>
     </w:p>
     <w:p>
       <w:pPr>

</xml_diff>

<commit_message>
CA subo RNF O8
</commit_message>
<xml_diff>
--- a/DOCUMENTACION/Standard_IEEE_830-1998_IEEE-REQUERIMIENTOS-2023-VT-Sprint-0-WEB_Y_MOBILE.docx
+++ b/DOCUMENTACION/Standard_IEEE_830-1998_IEEE-REQUERIMIENTOS-2023-VT-Sprint-0-WEB_Y_MOBILE.docx
@@ -576,7 +576,7 @@
           <w:noProof/>
         </w:rPr>
         <w:pict w14:anchorId="6D521E2C">
-          <v:rect id="_x0000_i1025" alt="" style="width:3.1pt;height:.05pt;mso-width-percent:0;mso-height-percent:0;mso-width-percent:0;mso-height-percent:0" o:hrpct="7" o:hralign="center" o:hrstd="t" o:hr="t" fillcolor="#a0a0a0" stroked="f"/>
+          <v:rect id="_x0000_i1025" alt="" style="width:2.2pt;height:.05pt;mso-width-percent:0;mso-height-percent:0;mso-width-percent:0;mso-height-percent:0" o:hrpct="5" o:hralign="center" o:hrstd="t" o:hr="t" fillcolor="#a0a0a0" stroked="f"/>
         </w:pict>
       </w:r>
     </w:p>
@@ -7526,23 +7526,7 @@
           <w:sz w:val="20"/>
           <w:szCs w:val="20"/>
         </w:rPr>
-        <w:t xml:space="preserve">En </w:t>
-      </w:r>
-      <w:proofErr w:type="gramStart"/>
-      <w:r>
-        <w:rPr>
-          <w:sz w:val="20"/>
-          <w:szCs w:val="20"/>
-        </w:rPr>
-        <w:t>este documentos</w:t>
-      </w:r>
-      <w:proofErr w:type="gramEnd"/>
-      <w:r>
-        <w:rPr>
-          <w:sz w:val="20"/>
-          <w:szCs w:val="20"/>
-        </w:rPr>
-        <w:t xml:space="preserve"> se hará una breve exposición sobre los requerimientos, que se deberán utilizar para la construcción de la página para la venta de indumentaria y accesorios la interacción del sitio con el usuario.</w:t>
+        <w:t>En este documentos se hará una breve exposición sobre los requerimientos, que se deberán utilizar para la construcción de la página para la venta de indumentaria y accesorios la interacción del sitio con el usuario.</w:t>
       </w:r>
       <w:bookmarkStart w:id="19" w:name="_55e9m7u1y310" w:colFirst="0" w:colLast="0"/>
       <w:bookmarkEnd w:id="19"/>
@@ -9095,23 +9079,7 @@
           <w:sz w:val="20"/>
           <w:szCs w:val="20"/>
         </w:rPr>
-        <w:t xml:space="preserve">Incorporar a la aplicación diversas formas de contacto (email, dirección, </w:t>
-      </w:r>
-      <w:proofErr w:type="gramStart"/>
-      <w:r>
-        <w:rPr>
-          <w:sz w:val="20"/>
-          <w:szCs w:val="20"/>
-        </w:rPr>
-        <w:t>teléfono  de</w:t>
-      </w:r>
-      <w:proofErr w:type="gramEnd"/>
-      <w:r>
-        <w:rPr>
-          <w:sz w:val="20"/>
-          <w:szCs w:val="20"/>
-        </w:rPr>
-        <w:t xml:space="preserve"> línea, comunicación por chat a través de cuenta empresa por </w:t>
+        <w:t xml:space="preserve">Incorporar a la aplicación diversas formas de contacto (email, dirección, teléfono  de línea, comunicación por chat a través de cuenta empresa por </w:t>
       </w:r>
       <w:proofErr w:type="spellStart"/>
       <w:r>
@@ -10386,6 +10354,33 @@
           <w:szCs w:val="20"/>
         </w:rPr>
         <w:t>Se mostrarán videos explicativos para la comprensión del tipo de servicio</w:t>
+      </w:r>
+    </w:p>
+    <w:p>
+      <w:pPr>
+        <w:pStyle w:val="NormalWeb"/>
+        <w:spacing w:before="240" w:beforeAutospacing="0" w:after="240" w:afterAutospacing="0"/>
+        <w:jc w:val="both"/>
+      </w:pPr>
+      <w:r>
+        <w:rPr>
+          <w:rFonts w:ascii="Arial" w:hAnsi="Arial" w:cs="Arial"/>
+          <w:b/>
+          <w:bCs/>
+          <w:color w:val="000000"/>
+          <w:sz w:val="20"/>
+          <w:szCs w:val="20"/>
+        </w:rPr>
+        <w:t xml:space="preserve">RNF-08 </w:t>
+      </w:r>
+      <w:r>
+        <w:rPr>
+          <w:rFonts w:ascii="Arial" w:hAnsi="Arial" w:cs="Arial"/>
+          <w:color w:val="000000"/>
+          <w:sz w:val="20"/>
+          <w:szCs w:val="20"/>
+        </w:rPr>
+        <w:t xml:space="preserve">La calidad de los videos deberá será ser como máximo de 1920x1200 </w:t>
       </w:r>
     </w:p>
     <w:p>

</xml_diff>

<commit_message>
CA correccion agregados RNF 07 y 08
</commit_message>
<xml_diff>
--- a/DOCUMENTACION/Standard_IEEE_830-1998_IEEE-REQUERIMIENTOS-2023-VT-Sprint-0-WEB_Y_MOBILE.docx
+++ b/DOCUMENTACION/Standard_IEEE_830-1998_IEEE-REQUERIMIENTOS-2023-VT-Sprint-0-WEB_Y_MOBILE.docx
@@ -576,7 +576,7 @@
           <w:noProof/>
         </w:rPr>
         <w:pict w14:anchorId="6D521E2C">
-          <v:rect id="_x0000_i1025" alt="" style="width:2.2pt;height:.05pt;mso-width-percent:0;mso-height-percent:0;mso-width-percent:0;mso-height-percent:0" o:hrpct="5" o:hralign="center" o:hrstd="t" o:hr="t" fillcolor="#a0a0a0" stroked="f"/>
+          <v:rect id="_x0000_i1025" alt="" style="width:1.75pt;height:.05pt;mso-width-percent:0;mso-height-percent:0;mso-width-percent:0;mso-height-percent:0" o:hrpct="4" o:hralign="center" o:hrstd="t" o:hr="t" fillcolor="#a0a0a0" stroked="f"/>
         </w:pict>
       </w:r>
     </w:p>
@@ -7526,7 +7526,23 @@
           <w:sz w:val="20"/>
           <w:szCs w:val="20"/>
         </w:rPr>
-        <w:t>En este documentos se hará una breve exposición sobre los requerimientos, que se deberán utilizar para la construcción de la página para la venta de indumentaria y accesorios la interacción del sitio con el usuario.</w:t>
+        <w:t xml:space="preserve">En </w:t>
+      </w:r>
+      <w:proofErr w:type="gramStart"/>
+      <w:r>
+        <w:rPr>
+          <w:sz w:val="20"/>
+          <w:szCs w:val="20"/>
+        </w:rPr>
+        <w:t>este documentos</w:t>
+      </w:r>
+      <w:proofErr w:type="gramEnd"/>
+      <w:r>
+        <w:rPr>
+          <w:sz w:val="20"/>
+          <w:szCs w:val="20"/>
+        </w:rPr>
+        <w:t xml:space="preserve"> se hará una breve exposición sobre los requerimientos, que se deberán utilizar para la construcción de la página para la venta de indumentaria y accesorios la interacción del sitio con el usuario.</w:t>
       </w:r>
       <w:bookmarkStart w:id="19" w:name="_55e9m7u1y310" w:colFirst="0" w:colLast="0"/>
       <w:bookmarkEnd w:id="19"/>
@@ -9079,7 +9095,23 @@
           <w:sz w:val="20"/>
           <w:szCs w:val="20"/>
         </w:rPr>
-        <w:t xml:space="preserve">Incorporar a la aplicación diversas formas de contacto (email, dirección, teléfono  de línea, comunicación por chat a través de cuenta empresa por </w:t>
+        <w:t xml:space="preserve">Incorporar a la aplicación diversas formas de contacto (email, dirección, </w:t>
+      </w:r>
+      <w:proofErr w:type="gramStart"/>
+      <w:r>
+        <w:rPr>
+          <w:sz w:val="20"/>
+          <w:szCs w:val="20"/>
+        </w:rPr>
+        <w:t>teléfono  de</w:t>
+      </w:r>
+      <w:proofErr w:type="gramEnd"/>
+      <w:r>
+        <w:rPr>
+          <w:sz w:val="20"/>
+          <w:szCs w:val="20"/>
+        </w:rPr>
+        <w:t xml:space="preserve"> línea, comunicación por chat a través de cuenta empresa por </w:t>
       </w:r>
       <w:proofErr w:type="spellStart"/>
       <w:r>
@@ -10353,7 +10385,25 @@
           <w:sz w:val="20"/>
           <w:szCs w:val="20"/>
         </w:rPr>
-        <w:t>Se mostrarán videos explicativos para la comprensión del tipo de servicio</w:t>
+        <w:t xml:space="preserve">Se mostrarán videos explicativos </w:t>
+      </w:r>
+      <w:r>
+        <w:rPr>
+          <w:rFonts w:ascii="Arial" w:hAnsi="Arial" w:cs="Arial"/>
+          <w:color w:val="000000"/>
+          <w:sz w:val="20"/>
+          <w:szCs w:val="20"/>
+        </w:rPr>
+        <w:t xml:space="preserve">portables a los diferentes móviles </w:t>
+      </w:r>
+      <w:r>
+        <w:rPr>
+          <w:rFonts w:ascii="Arial" w:hAnsi="Arial" w:cs="Arial"/>
+          <w:color w:val="000000"/>
+          <w:sz w:val="20"/>
+          <w:szCs w:val="20"/>
+        </w:rPr>
+        <w:t>para la comprensión del tipo de servicio</w:t>
       </w:r>
     </w:p>
     <w:p>
@@ -10380,7 +10430,36 @@
           <w:sz w:val="20"/>
           <w:szCs w:val="20"/>
         </w:rPr>
-        <w:t xml:space="preserve">La calidad de los videos deberá será ser como máximo de 1920x1200 </w:t>
+        <w:t>La calidad de los videos deberá será ser como máximo de 1920x1200</w:t>
+      </w:r>
+      <w:r>
+        <w:rPr>
+          <w:rFonts w:ascii="Arial" w:hAnsi="Arial" w:cs="Arial"/>
+          <w:color w:val="000000"/>
+          <w:sz w:val="20"/>
+          <w:szCs w:val="20"/>
+        </w:rPr>
+        <w:t xml:space="preserve"> y siempre asegurar una correcta visualización y carga rápida en los dispositivos móviles </w:t>
+      </w:r>
+      <w:proofErr w:type="spellStart"/>
+      <w:r>
+        <w:rPr>
+          <w:rFonts w:ascii="Arial" w:hAnsi="Arial" w:cs="Arial"/>
+          <w:color w:val="000000"/>
+          <w:sz w:val="20"/>
+          <w:szCs w:val="20"/>
+        </w:rPr>
+        <w:t>Andoird</w:t>
+      </w:r>
+      <w:proofErr w:type="spellEnd"/>
+      <w:r>
+        <w:rPr>
+          <w:rFonts w:ascii="Arial" w:hAnsi="Arial" w:cs="Arial"/>
+          <w:color w:val="000000"/>
+          <w:sz w:val="20"/>
+          <w:szCs w:val="20"/>
+        </w:rPr>
+        <w:t xml:space="preserve"> </w:t>
       </w:r>
     </w:p>
     <w:p>

</xml_diff>

<commit_message>
CA subo #US03 Y #US04
</commit_message>
<xml_diff>
--- a/DOCUMENTACION/Standard_IEEE_830-1998_IEEE-REQUERIMIENTOS-2023-VT-Sprint-0-WEB_Y_MOBILE.docx
+++ b/DOCUMENTACION/Standard_IEEE_830-1998_IEEE-REQUERIMIENTOS-2023-VT-Sprint-0-WEB_Y_MOBILE.docx
@@ -576,7 +576,7 @@
           <w:noProof/>
         </w:rPr>
         <w:pict w14:anchorId="6D521E2C">
-          <v:rect id="_x0000_i1025" alt="" style="width:1.35pt;height:.05pt;mso-width-percent:0;mso-height-percent:0;mso-width-percent:0;mso-height-percent:0" o:hrpct="3" o:hralign="center" o:hrstd="t" o:hr="t" fillcolor="#a0a0a0" stroked="f"/>
+          <v:rect id="_x0000_i1025" alt="" style="width:.9pt;height:.05pt;mso-width-percent:0;mso-height-percent:0;mso-width-percent:0;mso-height-percent:0" o:hrpct="2" o:hralign="center" o:hrstd="t" o:hr="t" fillcolor="#a0a0a0" stroked="f"/>
         </w:pict>
       </w:r>
     </w:p>
@@ -2964,15 +2964,6 @@
               <w:spacing w:before="0" w:beforeAutospacing="0" w:after="0" w:afterAutospacing="0"/>
               <w:jc w:val="both"/>
             </w:pPr>
-            <w:r>
-              <w:rPr>
-                <w:rFonts w:ascii="Arial" w:hAnsi="Arial" w:cs="Arial"/>
-                <w:color w:val="000000"/>
-                <w:sz w:val="20"/>
-                <w:szCs w:val="20"/>
-              </w:rPr>
-              <w:t>ricardoeapfelbaum@gmail.com</w:t>
-            </w:r>
           </w:p>
         </w:tc>
       </w:tr>
@@ -9054,6 +9045,14 @@
           <w:sz w:val="20"/>
           <w:szCs w:val="20"/>
         </w:rPr>
+        <w:t xml:space="preserve">CA </w:t>
+      </w:r>
+      <w:r>
+        <w:rPr>
+          <w:b/>
+          <w:sz w:val="20"/>
+          <w:szCs w:val="20"/>
+        </w:rPr>
         <w:t>RF01:</w:t>
       </w:r>
       <w:r>
@@ -9148,6 +9147,14 @@
           <w:sz w:val="20"/>
           <w:szCs w:val="20"/>
         </w:rPr>
+        <w:t xml:space="preserve">CA </w:t>
+      </w:r>
+      <w:r>
+        <w:rPr>
+          <w:b/>
+          <w:sz w:val="20"/>
+          <w:szCs w:val="20"/>
+        </w:rPr>
         <w:t>RF02:</w:t>
       </w:r>
       <w:r>
@@ -9203,6 +9210,14 @@
           <w:sz w:val="20"/>
           <w:szCs w:val="20"/>
         </w:rPr>
+        <w:t xml:space="preserve">CA </w:t>
+      </w:r>
+      <w:r>
+        <w:rPr>
+          <w:b/>
+          <w:sz w:val="20"/>
+          <w:szCs w:val="20"/>
+        </w:rPr>
         <w:t>RF03:</w:t>
       </w:r>
       <w:r>
@@ -9289,6 +9304,14 @@
           <w:sz w:val="20"/>
           <w:szCs w:val="20"/>
         </w:rPr>
+        <w:t xml:space="preserve">CA </w:t>
+      </w:r>
+      <w:r>
+        <w:rPr>
+          <w:b/>
+          <w:sz w:val="20"/>
+          <w:szCs w:val="20"/>
+        </w:rPr>
         <w:t xml:space="preserve">RF04: </w:t>
       </w:r>
       <w:r>
@@ -9380,6 +9403,14 @@
           <w:szCs w:val="20"/>
         </w:rPr>
       </w:pPr>
+      <w:r>
+        <w:rPr>
+          <w:b/>
+          <w:sz w:val="20"/>
+          <w:szCs w:val="20"/>
+        </w:rPr>
+        <w:t xml:space="preserve">CA </w:t>
+      </w:r>
       <w:r>
         <w:rPr>
           <w:b/>
@@ -10589,11 +10620,82 @@
     </w:p>
     <w:p>
       <w:pPr>
-        <w:spacing w:before="240" w:after="240" w:line="240" w:lineRule="auto"/>
+        <w:spacing w:after="200" w:line="240" w:lineRule="auto"/>
         <w:jc w:val="both"/>
         <w:rPr>
-          <w:sz w:val="20"/>
-          <w:szCs w:val="20"/>
+          <w:rFonts w:eastAsia="Times New Roman"/>
+          <w:color w:val="000000"/>
+          <w:sz w:val="20"/>
+          <w:szCs w:val="20"/>
+          <w:lang w:val="es-AR"/>
+        </w:rPr>
+      </w:pPr>
+      <w:r>
+        <w:rPr>
+          <w:rFonts w:eastAsia="Times New Roman"/>
+          <w:b/>
+          <w:bCs/>
+          <w:color w:val="000000"/>
+          <w:sz w:val="20"/>
+          <w:szCs w:val="20"/>
+          <w:lang w:val="es-AR"/>
+        </w:rPr>
+        <w:t>#US3:</w:t>
+      </w:r>
+      <w:r>
+        <w:rPr>
+          <w:rFonts w:eastAsia="Times New Roman"/>
+          <w:color w:val="000000"/>
+          <w:sz w:val="20"/>
+          <w:szCs w:val="20"/>
+          <w:lang w:val="es-AR"/>
+        </w:rPr>
+        <w:t xml:space="preserve"> Yo como usuario quiero tener un avatar completo con mi talla para poder comprar ropa con el talle hecho a medida.</w:t>
+      </w:r>
+    </w:p>
+    <w:p>
+      <w:pPr>
+        <w:spacing w:after="200" w:line="240" w:lineRule="auto"/>
+        <w:jc w:val="both"/>
+        <w:rPr>
+          <w:rFonts w:ascii="Times New Roman" w:eastAsia="Times New Roman" w:hAnsi="Times New Roman" w:cs="Times New Roman"/>
+          <w:sz w:val="24"/>
+          <w:szCs w:val="24"/>
+          <w:lang w:val="es-AR"/>
+        </w:rPr>
+      </w:pPr>
+      <w:r>
+        <w:rPr>
+          <w:rFonts w:eastAsia="Times New Roman"/>
+          <w:b/>
+          <w:bCs/>
+          <w:color w:val="000000"/>
+          <w:sz w:val="20"/>
+          <w:szCs w:val="20"/>
+          <w:lang w:val="es-AR"/>
+        </w:rPr>
+        <w:t>#US4:</w:t>
+      </w:r>
+      <w:r>
+        <w:rPr>
+          <w:rFonts w:eastAsia="Times New Roman"/>
+          <w:color w:val="000000"/>
+          <w:sz w:val="20"/>
+          <w:szCs w:val="20"/>
+          <w:lang w:val="es-AR"/>
+        </w:rPr>
+        <w:t xml:space="preserve"> Yo como usuario quiero visualizar mis medidas para poder tener la información a mi alcance.</w:t>
+      </w:r>
+    </w:p>
+    <w:p>
+      <w:pPr>
+        <w:spacing w:after="200" w:line="240" w:lineRule="auto"/>
+        <w:jc w:val="both"/>
+        <w:rPr>
+          <w:rFonts w:ascii="Times New Roman" w:eastAsia="Times New Roman" w:hAnsi="Times New Roman" w:cs="Times New Roman"/>
+          <w:sz w:val="24"/>
+          <w:szCs w:val="24"/>
+          <w:lang w:val="es-AR"/>
         </w:rPr>
       </w:pPr>
     </w:p>
@@ -10865,7 +10967,7 @@
       <w:lvlText w:val="%1.%2"/>
       <w:lvlJc w:val="left"/>
       <w:pPr>
-        <w:ind w:left="1320" w:hanging="720"/>
+        <w:ind w:left="1146" w:hanging="720"/>
       </w:pPr>
       <w:rPr>
         <w:vertAlign w:val="baseline"/>

</xml_diff>

<commit_message>
CA subo #US05 y #US06
</commit_message>
<xml_diff>
--- a/DOCUMENTACION/Standard_IEEE_830-1998_IEEE-REQUERIMIENTOS-2023-VT-Sprint-0-WEB_Y_MOBILE.docx
+++ b/DOCUMENTACION/Standard_IEEE_830-1998_IEEE-REQUERIMIENTOS-2023-VT-Sprint-0-WEB_Y_MOBILE.docx
@@ -576,7 +576,7 @@
           <w:noProof/>
         </w:rPr>
         <w:pict w14:anchorId="6D521E2C">
-          <v:rect id="_x0000_i1025" alt="" style="width:.9pt;height:.05pt;mso-width-percent:0;mso-height-percent:0;mso-width-percent:0;mso-height-percent:0" o:hrpct="2" o:hralign="center" o:hrstd="t" o:hr="t" fillcolor="#a0a0a0" stroked="f"/>
+          <v:rect id="_x0000_i1025" alt="" style="width:.45pt;height:.05pt;mso-width-percent:0;mso-height-percent:0;mso-width-percent:0;mso-height-percent:0" o:hrpct="1" o:hralign="center" o:hrstd="t" o:hr="t" fillcolor="#a0a0a0" stroked="f"/>
         </w:pict>
       </w:r>
     </w:p>
@@ -10658,6 +10658,41 @@
         <w:spacing w:after="200" w:line="240" w:lineRule="auto"/>
         <w:jc w:val="both"/>
         <w:rPr>
+          <w:rFonts w:eastAsia="Times New Roman"/>
+          <w:color w:val="000000"/>
+          <w:sz w:val="20"/>
+          <w:szCs w:val="20"/>
+          <w:lang w:val="es-AR"/>
+        </w:rPr>
+      </w:pPr>
+      <w:r>
+        <w:rPr>
+          <w:rFonts w:eastAsia="Times New Roman"/>
+          <w:b/>
+          <w:bCs/>
+          <w:color w:val="000000"/>
+          <w:sz w:val="20"/>
+          <w:szCs w:val="20"/>
+          <w:lang w:val="es-AR"/>
+        </w:rPr>
+        <w:t>#US4:</w:t>
+      </w:r>
+      <w:r>
+        <w:rPr>
+          <w:rFonts w:eastAsia="Times New Roman"/>
+          <w:color w:val="000000"/>
+          <w:sz w:val="20"/>
+          <w:szCs w:val="20"/>
+          <w:lang w:val="es-AR"/>
+        </w:rPr>
+        <w:t xml:space="preserve"> Yo como usuario quiero visualizar mis medidas para poder tener la información a mi alcance.</w:t>
+      </w:r>
+    </w:p>
+    <w:p>
+      <w:pPr>
+        <w:spacing w:after="200" w:line="240" w:lineRule="auto"/>
+        <w:jc w:val="both"/>
+        <w:rPr>
           <w:rFonts w:ascii="Times New Roman" w:eastAsia="Times New Roman" w:hAnsi="Times New Roman" w:cs="Times New Roman"/>
           <w:sz w:val="24"/>
           <w:szCs w:val="24"/>
@@ -10674,7 +10709,7 @@
           <w:szCs w:val="20"/>
           <w:lang w:val="es-AR"/>
         </w:rPr>
-        <w:t>#US4:</w:t>
+        <w:t>#US5:</w:t>
       </w:r>
       <w:r>
         <w:rPr>
@@ -10684,8 +10719,76 @@
           <w:szCs w:val="20"/>
           <w:lang w:val="es-AR"/>
         </w:rPr>
-        <w:t xml:space="preserve"> Yo como usuario quiero visualizar mis medidas para poder tener la información a mi alcance.</w:t>
-      </w:r>
+        <w:t xml:space="preserve"> Yo como usuario quiero modificar mis medidas manualmente, en el caso que con el tiempo necesite modificar  alguna/s.</w:t>
+      </w:r>
+    </w:p>
+    <w:p>
+      <w:pPr>
+        <w:spacing w:line="240" w:lineRule="auto"/>
+        <w:jc w:val="both"/>
+        <w:rPr>
+          <w:rFonts w:ascii="Times New Roman" w:eastAsia="Times New Roman" w:hAnsi="Times New Roman" w:cs="Times New Roman"/>
+          <w:sz w:val="24"/>
+          <w:szCs w:val="24"/>
+          <w:lang w:val="es-AR"/>
+        </w:rPr>
+      </w:pPr>
+      <w:r>
+        <w:rPr>
+          <w:rFonts w:eastAsia="Times New Roman"/>
+          <w:b/>
+          <w:bCs/>
+          <w:color w:val="000000"/>
+          <w:sz w:val="20"/>
+          <w:szCs w:val="20"/>
+          <w:lang w:val="es-AR"/>
+        </w:rPr>
+        <w:t>#US6:</w:t>
+      </w:r>
+      <w:r>
+        <w:rPr>
+          <w:rFonts w:eastAsia="Times New Roman"/>
+          <w:color w:val="000000"/>
+          <w:sz w:val="20"/>
+          <w:szCs w:val="20"/>
+          <w:lang w:val="es-AR"/>
+        </w:rPr>
+        <w:t xml:space="preserve"> Yo como usuario quiero pagar el servicio a través de código </w:t>
+      </w:r>
+      <w:proofErr w:type="spellStart"/>
+      <w:r>
+        <w:rPr>
+          <w:rFonts w:eastAsia="Times New Roman"/>
+          <w:color w:val="000000"/>
+          <w:sz w:val="20"/>
+          <w:szCs w:val="20"/>
+          <w:lang w:val="es-AR"/>
+        </w:rPr>
+        <w:t>qr</w:t>
+      </w:r>
+      <w:proofErr w:type="spellEnd"/>
+      <w:r>
+        <w:rPr>
+          <w:rFonts w:eastAsia="Times New Roman"/>
+          <w:color w:val="000000"/>
+          <w:sz w:val="20"/>
+          <w:szCs w:val="20"/>
+          <w:lang w:val="es-AR"/>
+        </w:rPr>
+        <w:t xml:space="preserve"> en el momento de reserva.</w:t>
+      </w:r>
+    </w:p>
+    <w:p>
+      <w:pPr>
+        <w:spacing w:after="200" w:line="240" w:lineRule="auto"/>
+        <w:jc w:val="both"/>
+        <w:rPr>
+          <w:rFonts w:ascii="Times New Roman" w:eastAsia="Times New Roman" w:hAnsi="Times New Roman" w:cs="Times New Roman"/>
+          <w:sz w:val="24"/>
+          <w:szCs w:val="24"/>
+          <w:lang w:val="es-AR"/>
+        </w:rPr>
+      </w:pPr>
     </w:p>
     <w:p>
       <w:pPr>

</xml_diff>

<commit_message>
CA modifico definicion acronimos
</commit_message>
<xml_diff>
--- a/DOCUMENTACION/Standard_IEEE_830-1998_IEEE-REQUERIMIENTOS-2023-VT-Sprint-0-WEB_Y_MOBILE.docx
+++ b/DOCUMENTACION/Standard_IEEE_830-1998_IEEE-REQUERIMIENTOS-2023-VT-Sprint-0-WEB_Y_MOBILE.docx
@@ -404,6 +404,7 @@
         </w:rPr>
         <w:t xml:space="preserve"> </w:t>
       </w:r>
+      <w:proofErr w:type="spellStart"/>
       <w:r>
         <w:rPr>
           <w:b/>
@@ -420,6 +421,7 @@
         </w:rPr>
         <w:t>s</w:t>
       </w:r>
+      <w:proofErr w:type="spellEnd"/>
       <w:r>
         <w:rPr>
           <w:b/>
@@ -1806,7 +1808,23 @@
           <w:szCs w:val="20"/>
         </w:rPr>
         <w:tab/>
-        <w:t>El presente documento tiene como propósito definir las especificaciones funcionales, para el desarrollo de una aplicación mobile que permitirá asistir al usuario en la toma de sus medidas corporales para la personalización de la indumentaria que desea comprar en el sitio web.</w:t>
+        <w:t xml:space="preserve">El presente documento tiene como propósito definir las especificaciones funcionales, para el desarrollo de una aplicación </w:t>
+      </w:r>
+      <w:proofErr w:type="spellStart"/>
+      <w:r>
+        <w:rPr>
+          <w:sz w:val="20"/>
+          <w:szCs w:val="20"/>
+        </w:rPr>
+        <w:t>mobile</w:t>
+      </w:r>
+      <w:proofErr w:type="spellEnd"/>
+      <w:r>
+        <w:rPr>
+          <w:sz w:val="20"/>
+          <w:szCs w:val="20"/>
+        </w:rPr>
+        <w:t xml:space="preserve"> que permitirá asistir al usuario en la toma de sus medidas corporales para la personalización de la indumentaria que desea comprar en el sitio web.</w:t>
       </w:r>
     </w:p>
     <w:p>
@@ -1913,7 +1931,25 @@
           <w:szCs w:val="20"/>
           <w:highlight w:val="white"/>
         </w:rPr>
-        <w:t>Administrador: de la plataforma Virtual Trends que controla el manejo y carga de turnos para el servicio de escaneado corporal.</w:t>
+        <w:t xml:space="preserve">Administrador: de la plataforma Virtual </w:t>
+      </w:r>
+      <w:proofErr w:type="spellStart"/>
+      <w:r>
+        <w:rPr>
+          <w:sz w:val="20"/>
+          <w:szCs w:val="20"/>
+          <w:highlight w:val="white"/>
+        </w:rPr>
+        <w:t>Trends</w:t>
+      </w:r>
+      <w:proofErr w:type="spellEnd"/>
+      <w:r>
+        <w:rPr>
+          <w:sz w:val="20"/>
+          <w:szCs w:val="20"/>
+          <w:highlight w:val="white"/>
+        </w:rPr>
+        <w:t xml:space="preserve"> que controla el manejo y carga de turnos para el servicio de escaneado corporal.</w:t>
       </w:r>
     </w:p>
     <w:p/>
@@ -2381,7 +2417,87 @@
                 <w:sz w:val="20"/>
                 <w:szCs w:val="20"/>
               </w:rPr>
-              <w:t>Full Stack (front end- back end- base de datos)</w:t>
+              <w:t xml:space="preserve">Full </w:t>
+            </w:r>
+            <w:proofErr w:type="spellStart"/>
+            <w:r>
+              <w:rPr>
+                <w:rFonts w:ascii="Arial" w:hAnsi="Arial" w:cs="Arial"/>
+                <w:color w:val="000000"/>
+                <w:sz w:val="20"/>
+                <w:szCs w:val="20"/>
+              </w:rPr>
+              <w:t>Stack</w:t>
+            </w:r>
+            <w:proofErr w:type="spellEnd"/>
+            <w:r>
+              <w:rPr>
+                <w:rFonts w:ascii="Arial" w:hAnsi="Arial" w:cs="Arial"/>
+                <w:color w:val="000000"/>
+                <w:sz w:val="20"/>
+                <w:szCs w:val="20"/>
+              </w:rPr>
+              <w:t xml:space="preserve"> (</w:t>
+            </w:r>
+            <w:proofErr w:type="spellStart"/>
+            <w:r>
+              <w:rPr>
+                <w:rFonts w:ascii="Arial" w:hAnsi="Arial" w:cs="Arial"/>
+                <w:color w:val="000000"/>
+                <w:sz w:val="20"/>
+                <w:szCs w:val="20"/>
+              </w:rPr>
+              <w:t>front</w:t>
+            </w:r>
+            <w:proofErr w:type="spellEnd"/>
+            <w:r>
+              <w:rPr>
+                <w:rFonts w:ascii="Arial" w:hAnsi="Arial" w:cs="Arial"/>
+                <w:color w:val="000000"/>
+                <w:sz w:val="20"/>
+                <w:szCs w:val="20"/>
+              </w:rPr>
+              <w:t xml:space="preserve"> </w:t>
+            </w:r>
+            <w:proofErr w:type="spellStart"/>
+            <w:r>
+              <w:rPr>
+                <w:rFonts w:ascii="Arial" w:hAnsi="Arial" w:cs="Arial"/>
+                <w:color w:val="000000"/>
+                <w:sz w:val="20"/>
+                <w:szCs w:val="20"/>
+              </w:rPr>
+              <w:t>end</w:t>
+            </w:r>
+            <w:proofErr w:type="spellEnd"/>
+            <w:r>
+              <w:rPr>
+                <w:rFonts w:ascii="Arial" w:hAnsi="Arial" w:cs="Arial"/>
+                <w:color w:val="000000"/>
+                <w:sz w:val="20"/>
+                <w:szCs w:val="20"/>
+              </w:rPr>
+              <w:t xml:space="preserve">- back </w:t>
+            </w:r>
+            <w:proofErr w:type="spellStart"/>
+            <w:r>
+              <w:rPr>
+                <w:rFonts w:ascii="Arial" w:hAnsi="Arial" w:cs="Arial"/>
+                <w:color w:val="000000"/>
+                <w:sz w:val="20"/>
+                <w:szCs w:val="20"/>
+              </w:rPr>
+              <w:t>end</w:t>
+            </w:r>
+            <w:proofErr w:type="spellEnd"/>
+            <w:r>
+              <w:rPr>
+                <w:rFonts w:ascii="Arial" w:hAnsi="Arial" w:cs="Arial"/>
+                <w:color w:val="000000"/>
+                <w:sz w:val="20"/>
+                <w:szCs w:val="20"/>
+              </w:rPr>
+              <w:t>- base de datos)</w:t>
             </w:r>
             <w:r>
               <w:rPr>
@@ -2770,6 +2886,7 @@
               <w:spacing w:before="0" w:beforeAutospacing="0" w:after="0" w:afterAutospacing="0"/>
               <w:jc w:val="both"/>
             </w:pPr>
+            <w:proofErr w:type="spellStart"/>
             <w:r>
               <w:rPr>
                 <w:rFonts w:ascii="Arial" w:hAnsi="Arial" w:cs="Arial"/>
@@ -2779,6 +2896,7 @@
               </w:rPr>
               <w:t>Técnic</w:t>
             </w:r>
+            <w:proofErr w:type="spellEnd"/>
           </w:p>
         </w:tc>
       </w:tr>
@@ -3151,6 +3269,7 @@
               <w:spacing w:before="0" w:beforeAutospacing="0" w:after="0" w:afterAutospacing="0"/>
               <w:jc w:val="both"/>
             </w:pPr>
+            <w:proofErr w:type="spellStart"/>
             <w:r>
               <w:rPr>
                 <w:rFonts w:ascii="Arial" w:hAnsi="Arial" w:cs="Arial"/>
@@ -3160,6 +3279,7 @@
               </w:rPr>
               <w:t>Técnic</w:t>
             </w:r>
+            <w:proofErr w:type="spellEnd"/>
           </w:p>
         </w:tc>
       </w:tr>
@@ -4305,6 +4425,7 @@
               </w:rPr>
               <w:t xml:space="preserve"> </w:t>
             </w:r>
+            <w:proofErr w:type="spellStart"/>
             <w:r>
               <w:rPr>
                 <w:rFonts w:ascii="Arial" w:hAnsi="Arial" w:cs="Arial"/>
@@ -4314,6 +4435,7 @@
               </w:rPr>
               <w:t>Técnic</w:t>
             </w:r>
+            <w:proofErr w:type="spellEnd"/>
           </w:p>
         </w:tc>
       </w:tr>
@@ -6365,6 +6487,14 @@
                 <w:szCs w:val="20"/>
               </w:rPr>
             </w:pPr>
+            <w:r>
+              <w:rPr>
+                <w:b/>
+                <w:sz w:val="20"/>
+                <w:szCs w:val="20"/>
+              </w:rPr>
+              <w:t>JAVA</w:t>
+            </w:r>
           </w:p>
         </w:tc>
         <w:tc>
@@ -6400,7 +6530,7 @@
                 <w:sz w:val="20"/>
                 <w:szCs w:val="20"/>
               </w:rPr>
-              <w:t>Lenguaje con el que se define la estructura del sitio web</w:t>
+              <w:t xml:space="preserve">Lenguaje </w:t>
             </w:r>
           </w:p>
         </w:tc>
@@ -6438,6 +6568,14 @@
                 <w:szCs w:val="20"/>
               </w:rPr>
             </w:pPr>
+            <w:r>
+              <w:rPr>
+                <w:b/>
+                <w:sz w:val="20"/>
+                <w:szCs w:val="20"/>
+              </w:rPr>
+              <w:t>Android Studio</w:t>
+            </w:r>
           </w:p>
         </w:tc>
         <w:tc>
@@ -6470,556 +6608,11 @@
             </w:pPr>
             <w:r>
               <w:rPr>
-                <w:sz w:val="20"/>
-                <w:szCs w:val="20"/>
-              </w:rPr>
-              <w:t>Lenguaje con el que se da estilo al sitio web</w:t>
-            </w:r>
-          </w:p>
-        </w:tc>
-      </w:tr>
-      <w:tr>
-        <w:trPr>
-          <w:jc w:val="center"/>
-        </w:trPr>
-        <w:tc>
-          <w:tcPr>
-            <w:tcW w:w="1212" w:type="dxa"/>
-            <w:tcBorders>
-              <w:top w:val="single" w:sz="4" w:space="0" w:color="00000A"/>
-              <w:left w:val="single" w:sz="4" w:space="0" w:color="00000A"/>
-              <w:bottom w:val="single" w:sz="4" w:space="0" w:color="00000A"/>
-              <w:right w:val="single" w:sz="4" w:space="0" w:color="00000A"/>
-            </w:tcBorders>
-            <w:tcMar>
-              <w:top w:w="30" w:type="dxa"/>
-              <w:left w:w="30" w:type="dxa"/>
-              <w:bottom w:w="30" w:type="dxa"/>
-              <w:right w:w="30" w:type="dxa"/>
-            </w:tcMar>
-          </w:tcPr>
-          <w:p>
-            <w:pPr>
-              <w:tabs>
-                <w:tab w:val="left" w:pos="709"/>
-              </w:tabs>
-              <w:spacing w:line="240" w:lineRule="auto"/>
-              <w:jc w:val="center"/>
-              <w:rPr>
-                <w:b/>
-                <w:sz w:val="20"/>
-                <w:szCs w:val="20"/>
-              </w:rPr>
-            </w:pPr>
-          </w:p>
-        </w:tc>
-        <w:tc>
-          <w:tcPr>
-            <w:tcW w:w="5550" w:type="dxa"/>
-            <w:tcBorders>
-              <w:top w:val="single" w:sz="4" w:space="0" w:color="00000A"/>
-              <w:left w:val="single" w:sz="4" w:space="0" w:color="00000A"/>
-              <w:bottom w:val="single" w:sz="4" w:space="0" w:color="00000A"/>
-              <w:right w:val="single" w:sz="4" w:space="0" w:color="00000A"/>
-            </w:tcBorders>
-            <w:tcMar>
-              <w:top w:w="30" w:type="dxa"/>
-              <w:left w:w="30" w:type="dxa"/>
-              <w:bottom w:w="30" w:type="dxa"/>
-              <w:right w:w="30" w:type="dxa"/>
-            </w:tcMar>
-          </w:tcPr>
-          <w:p>
-            <w:pPr>
-              <w:tabs>
-                <w:tab w:val="left" w:pos="709"/>
-              </w:tabs>
-              <w:spacing w:line="240" w:lineRule="auto"/>
-              <w:jc w:val="both"/>
-              <w:rPr>
-                <w:sz w:val="20"/>
-                <w:szCs w:val="20"/>
-              </w:rPr>
-            </w:pPr>
-            <w:r>
-              <w:rPr>
-                <w:sz w:val="20"/>
-                <w:szCs w:val="20"/>
-              </w:rPr>
-              <w:t xml:space="preserve">Lenguaje </w:t>
-            </w:r>
-          </w:p>
-        </w:tc>
-      </w:tr>
-      <w:tr>
-        <w:trPr>
-          <w:jc w:val="center"/>
-        </w:trPr>
-        <w:tc>
-          <w:tcPr>
-            <w:tcW w:w="1212" w:type="dxa"/>
-            <w:tcBorders>
-              <w:top w:val="single" w:sz="4" w:space="0" w:color="00000A"/>
-              <w:left w:val="single" w:sz="4" w:space="0" w:color="00000A"/>
-              <w:bottom w:val="single" w:sz="4" w:space="0" w:color="00000A"/>
-              <w:right w:val="single" w:sz="4" w:space="0" w:color="00000A"/>
-            </w:tcBorders>
-            <w:tcMar>
-              <w:top w:w="30" w:type="dxa"/>
-              <w:left w:w="30" w:type="dxa"/>
-              <w:bottom w:w="30" w:type="dxa"/>
-              <w:right w:w="30" w:type="dxa"/>
-            </w:tcMar>
-          </w:tcPr>
-          <w:p>
-            <w:pPr>
-              <w:tabs>
-                <w:tab w:val="left" w:pos="709"/>
-              </w:tabs>
-              <w:spacing w:line="240" w:lineRule="auto"/>
-              <w:jc w:val="center"/>
-              <w:rPr>
-                <w:b/>
-                <w:sz w:val="20"/>
-                <w:szCs w:val="20"/>
-              </w:rPr>
-            </w:pPr>
-          </w:p>
-        </w:tc>
-        <w:tc>
-          <w:tcPr>
-            <w:tcW w:w="5550" w:type="dxa"/>
-            <w:tcBorders>
-              <w:top w:val="single" w:sz="4" w:space="0" w:color="00000A"/>
-              <w:left w:val="single" w:sz="4" w:space="0" w:color="00000A"/>
-              <w:bottom w:val="single" w:sz="4" w:space="0" w:color="00000A"/>
-              <w:right w:val="single" w:sz="4" w:space="0" w:color="00000A"/>
-            </w:tcBorders>
-            <w:tcMar>
-              <w:top w:w="30" w:type="dxa"/>
-              <w:left w:w="30" w:type="dxa"/>
-              <w:bottom w:w="30" w:type="dxa"/>
-              <w:right w:w="30" w:type="dxa"/>
-            </w:tcMar>
-          </w:tcPr>
-          <w:p>
-            <w:pPr>
-              <w:tabs>
-                <w:tab w:val="left" w:pos="709"/>
-              </w:tabs>
-              <w:spacing w:line="240" w:lineRule="auto"/>
-              <w:jc w:val="both"/>
-              <w:rPr>
-                <w:sz w:val="20"/>
-                <w:szCs w:val="20"/>
-              </w:rPr>
-            </w:pPr>
-            <w:r>
-              <w:rPr>
-                <w:sz w:val="20"/>
-                <w:szCs w:val="20"/>
-              </w:rPr>
-              <w:t>F</w:t>
-            </w:r>
-            <w:r>
-              <w:rPr>
-                <w:sz w:val="20"/>
-                <w:szCs w:val="20"/>
-              </w:rPr>
-              <w:t xml:space="preserve">ramework </w:t>
-            </w:r>
-          </w:p>
-        </w:tc>
-      </w:tr>
-      <w:tr>
-        <w:trPr>
-          <w:jc w:val="center"/>
-        </w:trPr>
-        <w:tc>
-          <w:tcPr>
-            <w:tcW w:w="1212" w:type="dxa"/>
-            <w:tcBorders>
-              <w:top w:val="single" w:sz="4" w:space="0" w:color="00000A"/>
-              <w:left w:val="single" w:sz="4" w:space="0" w:color="00000A"/>
-              <w:bottom w:val="single" w:sz="4" w:space="0" w:color="00000A"/>
-              <w:right w:val="single" w:sz="4" w:space="0" w:color="00000A"/>
-            </w:tcBorders>
-            <w:tcMar>
-              <w:top w:w="30" w:type="dxa"/>
-              <w:left w:w="30" w:type="dxa"/>
-              <w:bottom w:w="30" w:type="dxa"/>
-              <w:right w:w="30" w:type="dxa"/>
-            </w:tcMar>
-          </w:tcPr>
-          <w:p>
-            <w:pPr>
-              <w:tabs>
-                <w:tab w:val="left" w:pos="709"/>
-              </w:tabs>
-              <w:spacing w:line="240" w:lineRule="auto"/>
-              <w:jc w:val="center"/>
-              <w:rPr>
-                <w:b/>
-                <w:bCs/>
-                <w:sz w:val="20"/>
-                <w:szCs w:val="20"/>
-              </w:rPr>
-            </w:pPr>
-          </w:p>
-        </w:tc>
-        <w:tc>
-          <w:tcPr>
-            <w:tcW w:w="5550" w:type="dxa"/>
-            <w:tcBorders>
-              <w:top w:val="single" w:sz="4" w:space="0" w:color="00000A"/>
-              <w:left w:val="single" w:sz="4" w:space="0" w:color="00000A"/>
-              <w:bottom w:val="single" w:sz="4" w:space="0" w:color="00000A"/>
-              <w:right w:val="single" w:sz="4" w:space="0" w:color="00000A"/>
-            </w:tcBorders>
-            <w:tcMar>
-              <w:top w:w="30" w:type="dxa"/>
-              <w:left w:w="30" w:type="dxa"/>
-              <w:bottom w:w="30" w:type="dxa"/>
-              <w:right w:w="30" w:type="dxa"/>
-            </w:tcMar>
-          </w:tcPr>
-          <w:p>
-            <w:pPr>
-              <w:tabs>
-                <w:tab w:val="left" w:pos="709"/>
-              </w:tabs>
-              <w:spacing w:line="240" w:lineRule="auto"/>
-              <w:jc w:val="both"/>
-              <w:rPr>
-                <w:sz w:val="20"/>
-                <w:szCs w:val="20"/>
-              </w:rPr>
-            </w:pPr>
-            <w:r>
-              <w:rPr>
-                <w:sz w:val="20"/>
-                <w:szCs w:val="20"/>
-              </w:rPr>
-              <w:t xml:space="preserve">El lenguaje </w:t>
-            </w:r>
-          </w:p>
-          <w:p>
-            <w:pPr>
-              <w:tabs>
-                <w:tab w:val="left" w:pos="709"/>
-              </w:tabs>
-              <w:spacing w:line="240" w:lineRule="auto"/>
-              <w:jc w:val="both"/>
-              <w:rPr>
-                <w:sz w:val="20"/>
-                <w:szCs w:val="20"/>
-              </w:rPr>
-            </w:pPr>
-          </w:p>
-        </w:tc>
-      </w:tr>
-      <w:tr>
-        <w:trPr>
-          <w:jc w:val="center"/>
-        </w:trPr>
-        <w:tc>
-          <w:tcPr>
-            <w:tcW w:w="1212" w:type="dxa"/>
-            <w:tcBorders>
-              <w:top w:val="single" w:sz="4" w:space="0" w:color="00000A"/>
-              <w:left w:val="single" w:sz="4" w:space="0" w:color="00000A"/>
-              <w:bottom w:val="single" w:sz="4" w:space="0" w:color="00000A"/>
-              <w:right w:val="single" w:sz="4" w:space="0" w:color="00000A"/>
-            </w:tcBorders>
-            <w:tcMar>
-              <w:top w:w="30" w:type="dxa"/>
-              <w:left w:w="30" w:type="dxa"/>
-              <w:bottom w:w="30" w:type="dxa"/>
-              <w:right w:w="30" w:type="dxa"/>
-            </w:tcMar>
-          </w:tcPr>
-          <w:p>
-            <w:pPr>
-              <w:tabs>
-                <w:tab w:val="left" w:pos="709"/>
-              </w:tabs>
-              <w:spacing w:line="240" w:lineRule="auto"/>
-              <w:jc w:val="center"/>
-              <w:rPr>
-                <w:b/>
-                <w:sz w:val="20"/>
-                <w:szCs w:val="20"/>
-              </w:rPr>
-            </w:pPr>
-          </w:p>
-        </w:tc>
-        <w:tc>
-          <w:tcPr>
-            <w:tcW w:w="5550" w:type="dxa"/>
-            <w:tcBorders>
-              <w:top w:val="single" w:sz="4" w:space="0" w:color="00000A"/>
-              <w:left w:val="single" w:sz="4" w:space="0" w:color="00000A"/>
-              <w:bottom w:val="single" w:sz="4" w:space="0" w:color="00000A"/>
-              <w:right w:val="single" w:sz="4" w:space="0" w:color="00000A"/>
-            </w:tcBorders>
-            <w:tcMar>
-              <w:top w:w="30" w:type="dxa"/>
-              <w:left w:w="30" w:type="dxa"/>
-              <w:bottom w:w="30" w:type="dxa"/>
-              <w:right w:w="30" w:type="dxa"/>
-            </w:tcMar>
-          </w:tcPr>
-          <w:p>
-            <w:pPr>
-              <w:tabs>
-                <w:tab w:val="left" w:pos="709"/>
-              </w:tabs>
-              <w:spacing w:line="240" w:lineRule="auto"/>
-              <w:jc w:val="both"/>
-              <w:rPr>
-                <w:sz w:val="20"/>
-                <w:szCs w:val="20"/>
-              </w:rPr>
-            </w:pPr>
-            <w:r>
-              <w:rPr>
-                <w:sz w:val="20"/>
-                <w:szCs w:val="20"/>
-              </w:rPr>
-              <w:t xml:space="preserve">Versión </w:t>
-            </w:r>
-          </w:p>
-        </w:tc>
-      </w:tr>
-      <w:tr>
-        <w:trPr>
-          <w:jc w:val="center"/>
-        </w:trPr>
-        <w:tc>
-          <w:tcPr>
-            <w:tcW w:w="1212" w:type="dxa"/>
-            <w:tcBorders>
-              <w:top w:val="single" w:sz="4" w:space="0" w:color="00000A"/>
-              <w:left w:val="single" w:sz="4" w:space="0" w:color="00000A"/>
-              <w:bottom w:val="single" w:sz="4" w:space="0" w:color="00000A"/>
-              <w:right w:val="single" w:sz="4" w:space="0" w:color="00000A"/>
-            </w:tcBorders>
-            <w:tcMar>
-              <w:top w:w="30" w:type="dxa"/>
-              <w:left w:w="30" w:type="dxa"/>
-              <w:bottom w:w="30" w:type="dxa"/>
-              <w:right w:w="30" w:type="dxa"/>
-            </w:tcMar>
-          </w:tcPr>
-          <w:p>
-            <w:pPr>
-              <w:tabs>
-                <w:tab w:val="left" w:pos="709"/>
-              </w:tabs>
-              <w:spacing w:line="240" w:lineRule="auto"/>
-              <w:jc w:val="center"/>
-              <w:rPr>
-                <w:b/>
-                <w:sz w:val="20"/>
-                <w:szCs w:val="20"/>
-              </w:rPr>
-            </w:pPr>
-          </w:p>
-        </w:tc>
-        <w:tc>
-          <w:tcPr>
-            <w:tcW w:w="5550" w:type="dxa"/>
-            <w:tcBorders>
-              <w:top w:val="single" w:sz="4" w:space="0" w:color="00000A"/>
-              <w:left w:val="single" w:sz="4" w:space="0" w:color="00000A"/>
-              <w:bottom w:val="single" w:sz="4" w:space="0" w:color="00000A"/>
-              <w:right w:val="single" w:sz="4" w:space="0" w:color="00000A"/>
-            </w:tcBorders>
-            <w:tcMar>
-              <w:top w:w="30" w:type="dxa"/>
-              <w:left w:w="30" w:type="dxa"/>
-              <w:bottom w:w="30" w:type="dxa"/>
-              <w:right w:w="30" w:type="dxa"/>
-            </w:tcMar>
-          </w:tcPr>
-          <w:p>
-            <w:pPr>
-              <w:tabs>
-                <w:tab w:val="left" w:pos="709"/>
-              </w:tabs>
-              <w:spacing w:line="240" w:lineRule="auto"/>
-              <w:jc w:val="both"/>
-              <w:rPr>
-                <w:sz w:val="20"/>
-                <w:szCs w:val="20"/>
-              </w:rPr>
-            </w:pPr>
-            <w:r>
-              <w:rPr>
-                <w:sz w:val="20"/>
-                <w:szCs w:val="20"/>
-              </w:rPr>
-              <w:t>Es un</w:t>
-            </w:r>
-            <w:r>
-              <w:rPr>
-                <w:sz w:val="20"/>
-                <w:szCs w:val="20"/>
-              </w:rPr>
-              <w:t xml:space="preserve"> entorno </w:t>
-            </w:r>
-          </w:p>
-        </w:tc>
-      </w:tr>
-      <w:tr>
-        <w:trPr>
-          <w:jc w:val="center"/>
-        </w:trPr>
-        <w:tc>
-          <w:tcPr>
-            <w:tcW w:w="1212" w:type="dxa"/>
-            <w:tcBorders>
-              <w:top w:val="single" w:sz="4" w:space="0" w:color="00000A"/>
-              <w:left w:val="single" w:sz="4" w:space="0" w:color="00000A"/>
-              <w:bottom w:val="single" w:sz="4" w:space="0" w:color="00000A"/>
-              <w:right w:val="single" w:sz="4" w:space="0" w:color="00000A"/>
-            </w:tcBorders>
-            <w:tcMar>
-              <w:top w:w="30" w:type="dxa"/>
-              <w:left w:w="30" w:type="dxa"/>
-              <w:bottom w:w="30" w:type="dxa"/>
-              <w:right w:w="30" w:type="dxa"/>
-            </w:tcMar>
-          </w:tcPr>
-          <w:p>
-            <w:pPr>
-              <w:tabs>
-                <w:tab w:val="left" w:pos="709"/>
-              </w:tabs>
-              <w:spacing w:line="240" w:lineRule="auto"/>
-              <w:jc w:val="center"/>
-              <w:rPr>
-                <w:b/>
-                <w:sz w:val="20"/>
-                <w:szCs w:val="20"/>
-              </w:rPr>
-            </w:pPr>
-          </w:p>
-        </w:tc>
-        <w:tc>
-          <w:tcPr>
-            <w:tcW w:w="5550" w:type="dxa"/>
-            <w:tcBorders>
-              <w:top w:val="single" w:sz="4" w:space="0" w:color="00000A"/>
-              <w:left w:val="single" w:sz="4" w:space="0" w:color="00000A"/>
-              <w:bottom w:val="single" w:sz="4" w:space="0" w:color="00000A"/>
-              <w:right w:val="single" w:sz="4" w:space="0" w:color="00000A"/>
-            </w:tcBorders>
-            <w:tcMar>
-              <w:top w:w="30" w:type="dxa"/>
-              <w:left w:w="30" w:type="dxa"/>
-              <w:bottom w:w="30" w:type="dxa"/>
-              <w:right w:w="30" w:type="dxa"/>
-            </w:tcMar>
-          </w:tcPr>
-          <w:p>
-            <w:pPr>
-              <w:tabs>
-                <w:tab w:val="left" w:pos="709"/>
-              </w:tabs>
-              <w:spacing w:line="240" w:lineRule="auto"/>
-              <w:jc w:val="both"/>
-              <w:rPr>
-                <w:sz w:val="20"/>
-                <w:szCs w:val="20"/>
-              </w:rPr>
-            </w:pPr>
-            <w:r>
-              <w:rPr>
-                <w:sz w:val="20"/>
-                <w:szCs w:val="20"/>
-              </w:rPr>
-              <w:t xml:space="preserve"> es el administrador de paquetes </w:t>
-            </w:r>
-          </w:p>
-        </w:tc>
-      </w:tr>
-      <w:tr>
-        <w:trPr>
-          <w:jc w:val="center"/>
-        </w:trPr>
-        <w:tc>
-          <w:tcPr>
-            <w:tcW w:w="1212" w:type="dxa"/>
-            <w:tcBorders>
-              <w:top w:val="single" w:sz="4" w:space="0" w:color="00000A"/>
-              <w:left w:val="single" w:sz="4" w:space="0" w:color="00000A"/>
-              <w:bottom w:val="single" w:sz="4" w:space="0" w:color="00000A"/>
-              <w:right w:val="single" w:sz="4" w:space="0" w:color="00000A"/>
-            </w:tcBorders>
-            <w:tcMar>
-              <w:top w:w="30" w:type="dxa"/>
-              <w:left w:w="30" w:type="dxa"/>
-              <w:bottom w:w="30" w:type="dxa"/>
-              <w:right w:w="30" w:type="dxa"/>
-            </w:tcMar>
-          </w:tcPr>
-          <w:p>
-            <w:pPr>
-              <w:tabs>
-                <w:tab w:val="left" w:pos="709"/>
-              </w:tabs>
-              <w:spacing w:line="240" w:lineRule="auto"/>
-              <w:jc w:val="center"/>
-              <w:rPr>
-                <w:b/>
-                <w:sz w:val="20"/>
-                <w:szCs w:val="20"/>
-              </w:rPr>
-            </w:pPr>
-          </w:p>
-        </w:tc>
-        <w:tc>
-          <w:tcPr>
-            <w:tcW w:w="5550" w:type="dxa"/>
-            <w:tcBorders>
-              <w:top w:val="single" w:sz="4" w:space="0" w:color="00000A"/>
-              <w:left w:val="single" w:sz="4" w:space="0" w:color="00000A"/>
-              <w:bottom w:val="single" w:sz="4" w:space="0" w:color="00000A"/>
-              <w:right w:val="single" w:sz="4" w:space="0" w:color="00000A"/>
-            </w:tcBorders>
-            <w:tcMar>
-              <w:top w:w="30" w:type="dxa"/>
-              <w:left w:w="30" w:type="dxa"/>
-              <w:bottom w:w="30" w:type="dxa"/>
-              <w:right w:w="30" w:type="dxa"/>
-            </w:tcMar>
-          </w:tcPr>
-          <w:p>
-            <w:pPr>
-              <w:tabs>
-                <w:tab w:val="left" w:pos="709"/>
-              </w:tabs>
-              <w:spacing w:line="240" w:lineRule="auto"/>
-              <w:jc w:val="both"/>
-              <w:rPr>
-                <w:sz w:val="20"/>
-                <w:szCs w:val="20"/>
-              </w:rPr>
-            </w:pPr>
-            <w:r>
-              <w:rPr>
-                <w:sz w:val="20"/>
-                <w:szCs w:val="20"/>
-              </w:rPr>
-              <w:t>E</w:t>
-            </w:r>
-            <w:r>
-              <w:rPr>
-                <w:sz w:val="20"/>
-                <w:szCs w:val="20"/>
-              </w:rPr>
-              <w:t xml:space="preserve">s un framework de desarrollo </w:t>
+                <w:color w:val="000000"/>
+                <w:sz w:val="20"/>
+                <w:szCs w:val="20"/>
+              </w:rPr>
+              <w:t>Es un entorno de desarrollo para el sistema de Android</w:t>
             </w:r>
           </w:p>
         </w:tc>
@@ -7179,13 +6772,23 @@
                 <w:szCs w:val="20"/>
               </w:rPr>
             </w:pPr>
+            <w:proofErr w:type="spellStart"/>
             <w:r>
               <w:rPr>
                 <w:b/>
                 <w:sz w:val="20"/>
                 <w:szCs w:val="20"/>
               </w:rPr>
-              <w:t>Titulo del Documento</w:t>
+              <w:t>Titulo</w:t>
+            </w:r>
+            <w:proofErr w:type="spellEnd"/>
+            <w:r>
+              <w:rPr>
+                <w:b/>
+                <w:sz w:val="20"/>
+                <w:szCs w:val="20"/>
+              </w:rPr>
+              <w:t xml:space="preserve"> del Documento</w:t>
             </w:r>
           </w:p>
         </w:tc>
@@ -7472,8 +7075,19 @@
           <w:sz w:val="24"/>
           <w:szCs w:val="24"/>
         </w:rPr>
-        <w:t>Funciones del producto mobile</w:t>
-      </w:r>
+        <w:t xml:space="preserve">Funciones del producto </w:t>
+      </w:r>
+      <w:proofErr w:type="spellStart"/>
+      <w:r>
+        <w:rPr>
+          <w:b/>
+          <w:bCs/>
+          <w:sz w:val="24"/>
+          <w:szCs w:val="24"/>
+        </w:rPr>
+        <w:t>mobile</w:t>
+      </w:r>
+      <w:proofErr w:type="spellEnd"/>
     </w:p>
     <w:p>
       <w:pPr>
@@ -7523,7 +7137,29 @@
           <w:szCs w:val="20"/>
           <w:lang w:val="es-AR"/>
         </w:rPr>
-        <w:t xml:space="preserve">e-commerce que ofrece </w:t>
+        <w:t>e-</w:t>
+      </w:r>
+      <w:proofErr w:type="spellStart"/>
+      <w:r>
+        <w:rPr>
+          <w:rFonts w:eastAsia="Times New Roman"/>
+          <w:color w:val="000000"/>
+          <w:sz w:val="20"/>
+          <w:szCs w:val="20"/>
+          <w:lang w:val="es-AR"/>
+        </w:rPr>
+        <w:t>commerce</w:t>
+      </w:r>
+      <w:proofErr w:type="spellEnd"/>
+      <w:r>
+        <w:rPr>
+          <w:rFonts w:eastAsia="Times New Roman"/>
+          <w:color w:val="000000"/>
+          <w:sz w:val="20"/>
+          <w:szCs w:val="20"/>
+          <w:lang w:val="es-AR"/>
+        </w:rPr>
+        <w:t xml:space="preserve"> que ofrece </w:t>
       </w:r>
       <w:r>
         <w:rPr>
@@ -7627,7 +7263,29 @@
           <w:szCs w:val="20"/>
           <w:lang w:val="es-AR"/>
         </w:rPr>
-        <w:t xml:space="preserve"> realizadas con tecnología de vanguardia a través del software CLO 3D. El sitio web ofrece actualmente la carga del talle personalizado (medidas corporales) a través de un formulario que el usuario debe completar. Sin embargo, muchos usarios no sabían tomarse sus  propias medidas y requerían asistencia de terceros. </w:t>
+        <w:t xml:space="preserve"> realizadas con tecnología de vanguardia a través del software CLO 3D. El sitio web ofrece actualmente la carga del talle personalizado (medidas corporales) a través de un formulario que el usuario debe completar. Sin embargo, muchos </w:t>
+      </w:r>
+      <w:proofErr w:type="spellStart"/>
+      <w:r>
+        <w:rPr>
+          <w:rFonts w:eastAsia="Times New Roman"/>
+          <w:color w:val="000000"/>
+          <w:sz w:val="20"/>
+          <w:szCs w:val="20"/>
+          <w:lang w:val="es-AR"/>
+        </w:rPr>
+        <w:t>usarios</w:t>
+      </w:r>
+      <w:proofErr w:type="spellEnd"/>
+      <w:r>
+        <w:rPr>
+          <w:rFonts w:eastAsia="Times New Roman"/>
+          <w:color w:val="000000"/>
+          <w:sz w:val="20"/>
+          <w:szCs w:val="20"/>
+          <w:lang w:val="es-AR"/>
+        </w:rPr>
+        <w:t xml:space="preserve"> no sabían tomarse sus  propias medidas y requerían asistencia de terceros. </w:t>
       </w:r>
       <w:r>
         <w:rPr>
@@ -7728,6 +7386,7 @@
           <w:sz w:val="26"/>
           <w:szCs w:val="26"/>
         </w:rPr>
+        <w:lastRenderedPageBreak/>
         <w:t>Consideraciones</w:t>
       </w:r>
       <w:r>
@@ -7806,7 +7465,29 @@
           <w:szCs w:val="20"/>
           <w:lang w:val="es-AR"/>
         </w:rPr>
-        <w:t xml:space="preserve">No es posible modificar la fecha desde la aplicación. Deberá comunicarse 48 hs antes del turno con el equipo de </w:t>
+        <w:t xml:space="preserve">No es posible modificar la fecha desde la aplicación. Deberá comunicarse 48 </w:t>
+      </w:r>
+      <w:proofErr w:type="spellStart"/>
+      <w:r>
+        <w:rPr>
+          <w:rFonts w:eastAsia="Times New Roman"/>
+          <w:color w:val="000000"/>
+          <w:sz w:val="20"/>
+          <w:szCs w:val="20"/>
+          <w:lang w:val="es-AR"/>
+        </w:rPr>
+        <w:t>hs</w:t>
+      </w:r>
+      <w:proofErr w:type="spellEnd"/>
+      <w:r>
+        <w:rPr>
+          <w:rFonts w:eastAsia="Times New Roman"/>
+          <w:color w:val="000000"/>
+          <w:sz w:val="20"/>
+          <w:szCs w:val="20"/>
+          <w:lang w:val="es-AR"/>
+        </w:rPr>
+        <w:t xml:space="preserve"> antes del turno con el equipo de </w:t>
       </w:r>
       <w:r>
         <w:rPr>
@@ -7888,7 +7569,29 @@
           <w:szCs w:val="20"/>
           <w:lang w:val="es-AR"/>
         </w:rPr>
-        <w:t>Se pueden comunicar por distintas vías (whatsapp,email, telefónicamente) para despejar dudas respecto del servicio.</w:t>
+        <w:t>Se pueden comunicar por distintas vías (</w:t>
+      </w:r>
+      <w:proofErr w:type="spellStart"/>
+      <w:r>
+        <w:rPr>
+          <w:rFonts w:eastAsia="Times New Roman"/>
+          <w:color w:val="000000"/>
+          <w:sz w:val="20"/>
+          <w:szCs w:val="20"/>
+          <w:lang w:val="es-AR"/>
+        </w:rPr>
+        <w:t>whatsapp,email</w:t>
+      </w:r>
+      <w:proofErr w:type="spellEnd"/>
+      <w:r>
+        <w:rPr>
+          <w:rFonts w:eastAsia="Times New Roman"/>
+          <w:color w:val="000000"/>
+          <w:sz w:val="20"/>
+          <w:szCs w:val="20"/>
+          <w:lang w:val="es-AR"/>
+        </w:rPr>
+        <w:t>, telefónicamente) para despejar dudas respecto del servicio.</w:t>
       </w:r>
     </w:p>
     <w:p>
@@ -8626,8 +8329,33 @@
           <w:sz w:val="20"/>
           <w:szCs w:val="20"/>
         </w:rPr>
-        <w:t>, MySQL, TypeScript, Angular, Bootstrap, Python, DJANGO, Jnode</w:t>
-      </w:r>
+        <w:t xml:space="preserve">, MySQL, </w:t>
+      </w:r>
+      <w:proofErr w:type="spellStart"/>
+      <w:r>
+        <w:rPr>
+          <w:sz w:val="20"/>
+          <w:szCs w:val="20"/>
+        </w:rPr>
+        <w:t>TypeScript</w:t>
+      </w:r>
+      <w:proofErr w:type="spellEnd"/>
+      <w:r>
+        <w:rPr>
+          <w:sz w:val="20"/>
+          <w:szCs w:val="20"/>
+        </w:rPr>
+        <w:t xml:space="preserve">, Angular, Bootstrap, Python, DJANGO, </w:t>
+      </w:r>
+      <w:proofErr w:type="spellStart"/>
+      <w:r>
+        <w:rPr>
+          <w:sz w:val="20"/>
+          <w:szCs w:val="20"/>
+        </w:rPr>
+        <w:t>Jnode</w:t>
+      </w:r>
+      <w:proofErr w:type="spellEnd"/>
       <w:r>
         <w:rPr>
           <w:sz w:val="20"/>
@@ -8752,7 +8480,6 @@
         <w:rPr>
           <w:bCs/>
         </w:rPr>
-        <w:lastRenderedPageBreak/>
         <w:t>REQUISITOS ESPECÍFICOS MOBILE</w:t>
       </w:r>
     </w:p>
@@ -8838,7 +8565,23 @@
           <w:sz w:val="20"/>
           <w:szCs w:val="20"/>
         </w:rPr>
-        <w:t xml:space="preserve"> línea, comunicación por chat a través de cuenta empresa por whatsapp) NO hace falta estar registrado para acceder a esta funcionalidad.</w:t>
+        <w:t xml:space="preserve"> línea, comunicación por chat a través de cuenta empresa por </w:t>
+      </w:r>
+      <w:proofErr w:type="spellStart"/>
+      <w:r>
+        <w:rPr>
+          <w:sz w:val="20"/>
+          <w:szCs w:val="20"/>
+        </w:rPr>
+        <w:t>whatsapp</w:t>
+      </w:r>
+      <w:proofErr w:type="spellEnd"/>
+      <w:r>
+        <w:rPr>
+          <w:sz w:val="20"/>
+          <w:szCs w:val="20"/>
+        </w:rPr>
+        <w:t>) NO hace falta estar registrado para acceder a esta funcionalidad.</w:t>
       </w:r>
     </w:p>
     <w:p>
@@ -8859,6 +8602,7 @@
           <w:sz w:val="20"/>
           <w:szCs w:val="20"/>
         </w:rPr>
+        <w:lastRenderedPageBreak/>
         <w:t xml:space="preserve">CA </w:t>
       </w:r>
       <w:r>
@@ -9190,7 +8934,23 @@
           <w:sz w:val="20"/>
           <w:szCs w:val="20"/>
         </w:rPr>
-        <w:t>El usuario deberá seleccionar un Nombre de Usuario que se mostrará en la página web y una Password para ingresar en ella.</w:t>
+        <w:t xml:space="preserve">El usuario deberá seleccionar un Nombre de Usuario que se mostrará en la página web y una </w:t>
+      </w:r>
+      <w:proofErr w:type="spellStart"/>
+      <w:r>
+        <w:rPr>
+          <w:sz w:val="20"/>
+          <w:szCs w:val="20"/>
+        </w:rPr>
+        <w:t>Password</w:t>
+      </w:r>
+      <w:proofErr w:type="spellEnd"/>
+      <w:r>
+        <w:rPr>
+          <w:sz w:val="20"/>
+          <w:szCs w:val="20"/>
+        </w:rPr>
+        <w:t xml:space="preserve"> para ingresar en ella.</w:t>
       </w:r>
     </w:p>
     <w:p>
@@ -9362,7 +9122,6 @@
           <w:sz w:val="20"/>
           <w:szCs w:val="20"/>
         </w:rPr>
-        <w:lastRenderedPageBreak/>
         <w:t xml:space="preserve">RNF-03 </w:t>
       </w:r>
       <w:r>
@@ -9381,8 +9140,19 @@
           <w:sz w:val="20"/>
           <w:szCs w:val="20"/>
         </w:rPr>
-        <w:t>VT-GRIS_Carbon</w:t>
-      </w:r>
+        <w:t>VT-</w:t>
+      </w:r>
+      <w:proofErr w:type="spellStart"/>
+      <w:r>
+        <w:rPr>
+          <w:rFonts w:ascii="Arial" w:hAnsi="Arial" w:cs="Arial"/>
+          <w:color w:val="000000"/>
+          <w:sz w:val="20"/>
+          <w:szCs w:val="20"/>
+        </w:rPr>
+        <w:t>GRIS_Carbon</w:t>
+      </w:r>
+      <w:proofErr w:type="spellEnd"/>
       <w:r>
         <w:rPr>
           <w:rFonts w:ascii="Arial" w:hAnsi="Arial" w:cs="Arial"/>
@@ -9468,7 +9238,27 @@
           <w:sz w:val="20"/>
           <w:szCs w:val="20"/>
         </w:rPr>
-        <w:t xml:space="preserve">Paleta cromática principal restringida a los colores nomenclados: </w:t>
+        <w:t xml:space="preserve">Paleta cromática principal restringida a los colores </w:t>
+      </w:r>
+      <w:proofErr w:type="spellStart"/>
+      <w:r>
+        <w:rPr>
+          <w:rFonts w:ascii="Arial" w:hAnsi="Arial" w:cs="Arial"/>
+          <w:color w:val="000000"/>
+          <w:sz w:val="20"/>
+          <w:szCs w:val="20"/>
+        </w:rPr>
+        <w:t>nomenclados</w:t>
+      </w:r>
+      <w:proofErr w:type="spellEnd"/>
+      <w:r>
+        <w:rPr>
+          <w:rFonts w:ascii="Arial" w:hAnsi="Arial" w:cs="Arial"/>
+          <w:color w:val="000000"/>
+          <w:sz w:val="20"/>
+          <w:szCs w:val="20"/>
+        </w:rPr>
+        <w:t xml:space="preserve">: </w:t>
       </w:r>
     </w:p>
     <w:p>
@@ -9490,6 +9280,7 @@
           <w:sz w:val="20"/>
           <w:szCs w:val="20"/>
         </w:rPr>
+        <w:lastRenderedPageBreak/>
         <w:t>-</w:t>
       </w:r>
       <w:r>
@@ -9502,7 +9293,27 @@
           <w:sz w:val="20"/>
           <w:szCs w:val="20"/>
         </w:rPr>
-        <w:t>VT-Gris_Amarronado_Med-Os</w:t>
+        <w:t>VT-</w:t>
+      </w:r>
+      <w:proofErr w:type="spellStart"/>
+      <w:r>
+        <w:rPr>
+          <w:rFonts w:ascii="Arial" w:hAnsi="Arial" w:cs="Arial"/>
+          <w:color w:val="000000"/>
+          <w:sz w:val="20"/>
+          <w:szCs w:val="20"/>
+        </w:rPr>
+        <w:t>Gris_Amarronado_Med</w:t>
+      </w:r>
+      <w:proofErr w:type="spellEnd"/>
+      <w:r>
+        <w:rPr>
+          <w:rFonts w:ascii="Arial" w:hAnsi="Arial" w:cs="Arial"/>
+          <w:color w:val="000000"/>
+          <w:sz w:val="20"/>
+          <w:szCs w:val="20"/>
+        </w:rPr>
+        <w:t>-Os</w:t>
       </w:r>
       <w:r>
         <w:rPr>
@@ -9560,8 +9371,9 @@
           <w:sz w:val="20"/>
           <w:szCs w:val="20"/>
         </w:rPr>
-        <w:t>VT-GRIS_Carbon</w:t>
-      </w:r>
+        <w:t>VT-</w:t>
+      </w:r>
+      <w:proofErr w:type="spellStart"/>
       <w:r>
         <w:rPr>
           <w:rFonts w:ascii="Arial" w:hAnsi="Arial" w:cs="Arial"/>
@@ -9569,6 +9381,16 @@
           <w:sz w:val="20"/>
           <w:szCs w:val="20"/>
         </w:rPr>
+        <w:t>GRIS_Carbon</w:t>
+      </w:r>
+      <w:proofErr w:type="spellEnd"/>
+      <w:r>
+        <w:rPr>
+          <w:rFonts w:ascii="Arial" w:hAnsi="Arial" w:cs="Arial"/>
+          <w:color w:val="000000"/>
+          <w:sz w:val="20"/>
+          <w:szCs w:val="20"/>
+        </w:rPr>
         <w:t xml:space="preserve"> Hexadecimal  </w:t>
       </w:r>
       <w:r>
@@ -9587,7 +9409,47 @@
           <w:sz w:val="20"/>
           <w:szCs w:val="20"/>
         </w:rPr>
-        <w:t xml:space="preserve"> (tipografía principal sobre fondos calros, fondos ocuros y botones)</w:t>
+        <w:t xml:space="preserve"> (tipografía principal sobre fondos </w:t>
+      </w:r>
+      <w:proofErr w:type="spellStart"/>
+      <w:r>
+        <w:rPr>
+          <w:rFonts w:ascii="Arial" w:hAnsi="Arial" w:cs="Arial"/>
+          <w:color w:val="000000"/>
+          <w:sz w:val="20"/>
+          <w:szCs w:val="20"/>
+        </w:rPr>
+        <w:t>calros</w:t>
+      </w:r>
+      <w:proofErr w:type="spellEnd"/>
+      <w:r>
+        <w:rPr>
+          <w:rFonts w:ascii="Arial" w:hAnsi="Arial" w:cs="Arial"/>
+          <w:color w:val="000000"/>
+          <w:sz w:val="20"/>
+          <w:szCs w:val="20"/>
+        </w:rPr>
+        <w:t xml:space="preserve">, fondos </w:t>
+      </w:r>
+      <w:proofErr w:type="spellStart"/>
+      <w:r>
+        <w:rPr>
+          <w:rFonts w:ascii="Arial" w:hAnsi="Arial" w:cs="Arial"/>
+          <w:color w:val="000000"/>
+          <w:sz w:val="20"/>
+          <w:szCs w:val="20"/>
+        </w:rPr>
+        <w:t>ocuros</w:t>
+      </w:r>
+      <w:proofErr w:type="spellEnd"/>
+      <w:r>
+        <w:rPr>
+          <w:rFonts w:ascii="Arial" w:hAnsi="Arial" w:cs="Arial"/>
+          <w:color w:val="000000"/>
+          <w:sz w:val="20"/>
+          <w:szCs w:val="20"/>
+        </w:rPr>
+        <w:t xml:space="preserve"> y botones)</w:t>
       </w:r>
     </w:p>
     <w:p>
@@ -9621,8 +9483,19 @@
           <w:sz w:val="20"/>
           <w:szCs w:val="20"/>
         </w:rPr>
-        <w:t>VT-Blanco-Crema_Margiela</w:t>
-      </w:r>
+        <w:t>VT-Blanco-</w:t>
+      </w:r>
+      <w:proofErr w:type="spellStart"/>
+      <w:r>
+        <w:rPr>
+          <w:rFonts w:ascii="Arial" w:hAnsi="Arial" w:cs="Arial"/>
+          <w:color w:val="000000"/>
+          <w:sz w:val="20"/>
+          <w:szCs w:val="20"/>
+        </w:rPr>
+        <w:t>Crema_Margiela</w:t>
+      </w:r>
+      <w:proofErr w:type="spellEnd"/>
       <w:r>
         <w:rPr>
           <w:rFonts w:ascii="Arial" w:hAnsi="Arial" w:cs="Arial"/>
@@ -9702,6 +9575,7 @@
         </w:rPr>
         <w:t>-</w:t>
       </w:r>
+      <w:proofErr w:type="spellStart"/>
       <w:r>
         <w:rPr>
           <w:rFonts w:ascii="Arial" w:hAnsi="Arial" w:cs="Arial"/>
@@ -9709,8 +9583,9 @@
           <w:sz w:val="20"/>
           <w:szCs w:val="20"/>
         </w:rPr>
-        <w:t xml:space="preserve">Osc Hexadecimal  191B1D (pequeños usos, subrayados y tipografías en link, tipografía a resaltar, divisores, se usa sobre botones oscuros  realizados con </w:t>
-      </w:r>
+        <w:t>Osc</w:t>
+      </w:r>
+      <w:proofErr w:type="spellEnd"/>
       <w:r>
         <w:rPr>
           <w:rFonts w:ascii="Arial" w:hAnsi="Arial" w:cs="Arial"/>
@@ -9718,7 +9593,7 @@
           <w:sz w:val="20"/>
           <w:szCs w:val="20"/>
         </w:rPr>
-        <w:t>VT-GRIS_Carbon</w:t>
+        <w:t xml:space="preserve"> Hexadecimal  191B1D (pequeños usos, subrayados y tipografías en link, tipografía a resaltar, divisores, se usa sobre botones oscuros  realizados con </w:t>
       </w:r>
       <w:r>
         <w:rPr>
@@ -9727,7 +9602,47 @@
           <w:sz w:val="20"/>
           <w:szCs w:val="20"/>
         </w:rPr>
-        <w:t>, al apretarse aparece VT Negro Osc)</w:t>
+        <w:t>VT-</w:t>
+      </w:r>
+      <w:proofErr w:type="spellStart"/>
+      <w:r>
+        <w:rPr>
+          <w:rFonts w:ascii="Arial" w:hAnsi="Arial" w:cs="Arial"/>
+          <w:color w:val="000000"/>
+          <w:sz w:val="20"/>
+          <w:szCs w:val="20"/>
+        </w:rPr>
+        <w:t>GRIS_Carbon</w:t>
+      </w:r>
+      <w:proofErr w:type="spellEnd"/>
+      <w:r>
+        <w:rPr>
+          <w:rFonts w:ascii="Arial" w:hAnsi="Arial" w:cs="Arial"/>
+          <w:color w:val="000000"/>
+          <w:sz w:val="20"/>
+          <w:szCs w:val="20"/>
+        </w:rPr>
+        <w:t xml:space="preserve">, al apretarse aparece VT Negro </w:t>
+      </w:r>
+      <w:proofErr w:type="spellStart"/>
+      <w:r>
+        <w:rPr>
+          <w:rFonts w:ascii="Arial" w:hAnsi="Arial" w:cs="Arial"/>
+          <w:color w:val="000000"/>
+          <w:sz w:val="20"/>
+          <w:szCs w:val="20"/>
+        </w:rPr>
+        <w:t>Osc</w:t>
+      </w:r>
+      <w:proofErr w:type="spellEnd"/>
+      <w:r>
+        <w:rPr>
+          <w:rFonts w:ascii="Arial" w:hAnsi="Arial" w:cs="Arial"/>
+          <w:color w:val="000000"/>
+          <w:sz w:val="20"/>
+          <w:szCs w:val="20"/>
+        </w:rPr>
+        <w:t>)</w:t>
       </w:r>
     </w:p>
     <w:p>
@@ -9773,6 +9688,7 @@
         </w:rPr>
         <w:t xml:space="preserve">-VT </w:t>
       </w:r>
+      <w:proofErr w:type="spellStart"/>
       <w:r>
         <w:rPr>
           <w:rFonts w:ascii="Arial" w:hAnsi="Arial" w:cs="Arial"/>
@@ -9780,8 +9696,29 @@
           <w:sz w:val="20"/>
           <w:szCs w:val="20"/>
         </w:rPr>
-        <w:t>Warning-Ros-Osc</w:t>
-      </w:r>
+        <w:t>Warning</w:t>
+      </w:r>
+      <w:proofErr w:type="spellEnd"/>
+      <w:r>
+        <w:rPr>
+          <w:rFonts w:ascii="Arial" w:hAnsi="Arial" w:cs="Arial"/>
+          <w:color w:val="000000"/>
+          <w:sz w:val="20"/>
+          <w:szCs w:val="20"/>
+        </w:rPr>
+        <w:t>-Ros-</w:t>
+      </w:r>
+      <w:proofErr w:type="spellStart"/>
+      <w:r>
+        <w:rPr>
+          <w:rFonts w:ascii="Arial" w:hAnsi="Arial" w:cs="Arial"/>
+          <w:color w:val="000000"/>
+          <w:sz w:val="20"/>
+          <w:szCs w:val="20"/>
+        </w:rPr>
+        <w:t>Osc</w:t>
+      </w:r>
+      <w:proofErr w:type="spellEnd"/>
       <w:r>
         <w:rPr>
           <w:rFonts w:ascii="Arial" w:hAnsi="Arial" w:cs="Arial"/>
@@ -9820,7 +9757,47 @@
           <w:sz w:val="20"/>
           <w:szCs w:val="20"/>
         </w:rPr>
-        <w:t xml:space="preserve">-VT Success-Verde-Osc Hexadecimal  </w:t>
+        <w:t xml:space="preserve">-VT </w:t>
+      </w:r>
+      <w:proofErr w:type="spellStart"/>
+      <w:r>
+        <w:rPr>
+          <w:rFonts w:ascii="Arial" w:hAnsi="Arial" w:cs="Arial"/>
+          <w:color w:val="000000"/>
+          <w:sz w:val="20"/>
+          <w:szCs w:val="20"/>
+        </w:rPr>
+        <w:t>Success</w:t>
+      </w:r>
+      <w:proofErr w:type="spellEnd"/>
+      <w:r>
+        <w:rPr>
+          <w:rFonts w:ascii="Arial" w:hAnsi="Arial" w:cs="Arial"/>
+          <w:color w:val="000000"/>
+          <w:sz w:val="20"/>
+          <w:szCs w:val="20"/>
+        </w:rPr>
+        <w:t>-Verde-</w:t>
+      </w:r>
+      <w:proofErr w:type="spellStart"/>
+      <w:r>
+        <w:rPr>
+          <w:rFonts w:ascii="Arial" w:hAnsi="Arial" w:cs="Arial"/>
+          <w:color w:val="000000"/>
+          <w:sz w:val="20"/>
+          <w:szCs w:val="20"/>
+        </w:rPr>
+        <w:t>Osc</w:t>
+      </w:r>
+      <w:proofErr w:type="spellEnd"/>
+      <w:r>
+        <w:rPr>
+          <w:rFonts w:ascii="Arial" w:hAnsi="Arial" w:cs="Arial"/>
+          <w:color w:val="000000"/>
+          <w:sz w:val="20"/>
+          <w:szCs w:val="20"/>
+        </w:rPr>
+        <w:t xml:space="preserve"> Hexadecimal  </w:t>
       </w:r>
       <w:r>
         <w:rPr>
@@ -9955,8 +9932,19 @@
           <w:sz w:val="20"/>
           <w:szCs w:val="20"/>
         </w:rPr>
-        <w:t xml:space="preserve"> y siempre asegurar una correcta visualización y carga rápida en los dispositivos móviles Andoird</w:t>
-      </w:r>
+        <w:t xml:space="preserve"> y siempre asegurar una correcta visualización y carga rápida en los dispositivos móviles </w:t>
+      </w:r>
+      <w:proofErr w:type="spellStart"/>
+      <w:r>
+        <w:rPr>
+          <w:rFonts w:ascii="Arial" w:hAnsi="Arial" w:cs="Arial"/>
+          <w:color w:val="000000"/>
+          <w:sz w:val="20"/>
+          <w:szCs w:val="20"/>
+        </w:rPr>
+        <w:t>Andoird</w:t>
+      </w:r>
+      <w:proofErr w:type="spellEnd"/>
       <w:r>
         <w:rPr>
           <w:rFonts w:ascii="Arial" w:hAnsi="Arial" w:cs="Arial"/>
@@ -10026,12 +10014,21 @@
           <w:szCs w:val="28"/>
         </w:rPr>
       </w:pPr>
+      <w:proofErr w:type="spellStart"/>
       <w:r>
         <w:rPr>
           <w:sz w:val="28"/>
           <w:szCs w:val="28"/>
         </w:rPr>
-        <w:t>Product Backlog</w:t>
+        <w:t>Product</w:t>
+      </w:r>
+      <w:proofErr w:type="spellEnd"/>
+      <w:r>
+        <w:rPr>
+          <w:sz w:val="28"/>
+          <w:szCs w:val="28"/>
+        </w:rPr>
+        <w:t xml:space="preserve"> Backlog</w:t>
       </w:r>
     </w:p>
     <w:p>
@@ -10212,7 +10209,29 @@
           <w:szCs w:val="20"/>
           <w:lang w:val="es-AR"/>
         </w:rPr>
-        <w:t xml:space="preserve"> Yo como usuario quiero pagar el servicio a través de código qr en el momento de reserva.</w:t>
+        <w:t xml:space="preserve"> Yo como usuario quiero pagar el servicio a través de código </w:t>
+      </w:r>
+      <w:proofErr w:type="spellStart"/>
+      <w:r>
+        <w:rPr>
+          <w:rFonts w:eastAsia="Times New Roman"/>
+          <w:color w:val="000000"/>
+          <w:sz w:val="20"/>
+          <w:szCs w:val="20"/>
+          <w:lang w:val="es-AR"/>
+        </w:rPr>
+        <w:t>qr</w:t>
+      </w:r>
+      <w:proofErr w:type="spellEnd"/>
+      <w:r>
+        <w:rPr>
+          <w:rFonts w:eastAsia="Times New Roman"/>
+          <w:color w:val="000000"/>
+          <w:sz w:val="20"/>
+          <w:szCs w:val="20"/>
+          <w:lang w:val="es-AR"/>
+        </w:rPr>
+        <w:t xml:space="preserve"> en el momento de reserva.</w:t>
       </w:r>
     </w:p>
     <w:p>
@@ -10234,7 +10253,6 @@
           <w:szCs w:val="20"/>
           <w:lang w:val="es-AR"/>
         </w:rPr>
-        <w:lastRenderedPageBreak/>
         <w:t>#US7:</w:t>
       </w:r>
       <w:r>

</xml_diff>

<commit_message>
CA sumo abreviaturas integrantes
</commit_message>
<xml_diff>
--- a/DOCUMENTACION/Standard_IEEE_830-1998_IEEE-REQUERIMIENTOS-2023-VT-Sprint-0-WEB_Y_MOBILE.docx
+++ b/DOCUMENTACION/Standard_IEEE_830-1998_IEEE-REQUERIMIENTOS-2023-VT-Sprint-0-WEB_Y_MOBILE.docx
@@ -5664,6 +5664,907 @@
       <w:pPr>
         <w:pStyle w:val="Ttulo2"/>
         <w:widowControl w:val="0"/>
+        <w:ind w:left="1321" w:firstLine="0"/>
+      </w:pPr>
+      <w:r>
+        <w:t>Abreviaturas de los nombres de los integrantes</w:t>
+      </w:r>
+      <w:r>
+        <w:t xml:space="preserve"> del equipo</w:t>
+      </w:r>
+    </w:p>
+    <w:p>
+      <w:pPr>
+        <w:widowControl w:val="0"/>
+        <w:spacing w:line="240" w:lineRule="auto"/>
+        <w:rPr>
+          <w:i/>
+          <w:color w:val="FF0000"/>
+          <w:sz w:val="20"/>
+          <w:szCs w:val="20"/>
+        </w:rPr>
+      </w:pPr>
+    </w:p>
+    <w:p>
+      <w:pPr>
+        <w:widowControl w:val="0"/>
+        <w:spacing w:line="240" w:lineRule="auto"/>
+        <w:rPr>
+          <w:i/>
+          <w:color w:val="FF0000"/>
+          <w:sz w:val="20"/>
+          <w:szCs w:val="20"/>
+        </w:rPr>
+      </w:pPr>
+      <w:r>
+        <w:rPr>
+          <w:i/>
+          <w:color w:val="FF0000"/>
+          <w:sz w:val="20"/>
+          <w:szCs w:val="20"/>
+        </w:rPr>
+        <w:tab/>
+      </w:r>
+    </w:p>
+    <w:tbl>
+      <w:tblPr>
+        <w:tblW w:w="0" w:type="auto"/>
+        <w:tblInd w:w="1410" w:type="dxa"/>
+        <w:tblCellMar>
+          <w:top w:w="15" w:type="dxa"/>
+          <w:left w:w="15" w:type="dxa"/>
+          <w:bottom w:w="15" w:type="dxa"/>
+          <w:right w:w="15" w:type="dxa"/>
+        </w:tblCellMar>
+        <w:tblLook w:val="04A0" w:firstRow="1" w:lastRow="0" w:firstColumn="1" w:lastColumn="0" w:noHBand="0" w:noVBand="1"/>
+      </w:tblPr>
+      <w:tblGrid>
+        <w:gridCol w:w="2260"/>
+        <w:gridCol w:w="3402"/>
+      </w:tblGrid>
+      <w:tr>
+        <w:trPr>
+          <w:trHeight w:val="315"/>
+        </w:trPr>
+        <w:tc>
+          <w:tcPr>
+            <w:tcW w:w="2260" w:type="dxa"/>
+            <w:tcBorders>
+              <w:top w:val="single" w:sz="6" w:space="0" w:color="00000A"/>
+              <w:left w:val="single" w:sz="6" w:space="0" w:color="00000A"/>
+              <w:bottom w:val="single" w:sz="6" w:space="0" w:color="00000A"/>
+              <w:right w:val="single" w:sz="6" w:space="0" w:color="00000A"/>
+            </w:tcBorders>
+            <w:shd w:val="clear" w:color="auto" w:fill="D9D9D9"/>
+            <w:tcMar>
+              <w:top w:w="40" w:type="dxa"/>
+              <w:left w:w="40" w:type="dxa"/>
+              <w:bottom w:w="40" w:type="dxa"/>
+              <w:right w:w="40" w:type="dxa"/>
+            </w:tcMar>
+            <w:hideMark/>
+          </w:tcPr>
+          <w:p>
+            <w:pPr>
+              <w:spacing w:line="240" w:lineRule="auto"/>
+              <w:ind w:right="-1694"/>
+              <w:rPr>
+                <w:rFonts w:ascii="Times New Roman" w:eastAsia="Times New Roman" w:hAnsi="Times New Roman" w:cs="Times New Roman"/>
+                <w:sz w:val="24"/>
+                <w:szCs w:val="24"/>
+                <w:lang w:val="es-AR"/>
+              </w:rPr>
+            </w:pPr>
+            <w:r>
+              <w:rPr>
+                <w:rFonts w:eastAsia="Times New Roman"/>
+                <w:b/>
+                <w:bCs/>
+                <w:i/>
+                <w:iCs/>
+                <w:color w:val="000000"/>
+                <w:sz w:val="20"/>
+                <w:szCs w:val="20"/>
+                <w:lang w:val="es-AR"/>
+              </w:rPr>
+              <w:t xml:space="preserve">   </w:t>
+            </w:r>
+            <w:r>
+              <w:rPr>
+                <w:rFonts w:eastAsia="Times New Roman"/>
+                <w:b/>
+                <w:bCs/>
+                <w:i/>
+                <w:iCs/>
+                <w:color w:val="000000"/>
+                <w:sz w:val="20"/>
+                <w:szCs w:val="20"/>
+                <w:lang w:val="es-AR"/>
+              </w:rPr>
+              <w:t>Nombre</w:t>
+            </w:r>
+          </w:p>
+        </w:tc>
+        <w:tc>
+          <w:tcPr>
+            <w:tcW w:w="3402" w:type="dxa"/>
+            <w:tcBorders>
+              <w:top w:val="single" w:sz="6" w:space="0" w:color="00000A"/>
+              <w:left w:val="single" w:sz="6" w:space="0" w:color="00000A"/>
+              <w:bottom w:val="single" w:sz="6" w:space="0" w:color="00000A"/>
+              <w:right w:val="single" w:sz="6" w:space="0" w:color="00000A"/>
+            </w:tcBorders>
+            <w:shd w:val="clear" w:color="auto" w:fill="D9D9D9"/>
+            <w:tcMar>
+              <w:top w:w="40" w:type="dxa"/>
+              <w:left w:w="40" w:type="dxa"/>
+              <w:bottom w:w="40" w:type="dxa"/>
+              <w:right w:w="40" w:type="dxa"/>
+            </w:tcMar>
+            <w:hideMark/>
+          </w:tcPr>
+          <w:p>
+            <w:pPr>
+              <w:spacing w:line="240" w:lineRule="auto"/>
+              <w:jc w:val="center"/>
+              <w:rPr>
+                <w:rFonts w:ascii="Times New Roman" w:eastAsia="Times New Roman" w:hAnsi="Times New Roman" w:cs="Times New Roman"/>
+                <w:sz w:val="24"/>
+                <w:szCs w:val="24"/>
+                <w:lang w:val="es-AR"/>
+              </w:rPr>
+            </w:pPr>
+            <w:r>
+              <w:rPr>
+                <w:rFonts w:eastAsia="Times New Roman"/>
+                <w:b/>
+                <w:bCs/>
+                <w:i/>
+                <w:iCs/>
+                <w:color w:val="000000"/>
+                <w:sz w:val="20"/>
+                <w:szCs w:val="20"/>
+                <w:lang w:val="es-AR"/>
+              </w:rPr>
+              <w:t xml:space="preserve"> </w:t>
+            </w:r>
+            <w:r>
+              <w:rPr>
+                <w:rFonts w:eastAsia="Times New Roman"/>
+                <w:b/>
+                <w:bCs/>
+                <w:i/>
+                <w:iCs/>
+                <w:color w:val="000000"/>
+                <w:sz w:val="20"/>
+                <w:szCs w:val="20"/>
+                <w:lang w:val="es-AR"/>
+              </w:rPr>
+              <w:t>Descripción</w:t>
+            </w:r>
+          </w:p>
+        </w:tc>
+      </w:tr>
+      <w:tr>
+        <w:trPr>
+          <w:trHeight w:val="315"/>
+        </w:trPr>
+        <w:tc>
+          <w:tcPr>
+            <w:tcW w:w="2260" w:type="dxa"/>
+            <w:tcBorders>
+              <w:top w:val="single" w:sz="6" w:space="0" w:color="00000A"/>
+              <w:left w:val="single" w:sz="6" w:space="0" w:color="00000A"/>
+              <w:bottom w:val="single" w:sz="6" w:space="0" w:color="00000A"/>
+              <w:right w:val="single" w:sz="6" w:space="0" w:color="00000A"/>
+            </w:tcBorders>
+            <w:tcMar>
+              <w:top w:w="40" w:type="dxa"/>
+              <w:left w:w="40" w:type="dxa"/>
+              <w:bottom w:w="40" w:type="dxa"/>
+              <w:right w:w="40" w:type="dxa"/>
+            </w:tcMar>
+            <w:hideMark/>
+          </w:tcPr>
+          <w:p>
+            <w:pPr>
+              <w:spacing w:line="240" w:lineRule="auto"/>
+              <w:jc w:val="center"/>
+              <w:rPr>
+                <w:rFonts w:ascii="Times New Roman" w:eastAsia="Times New Roman" w:hAnsi="Times New Roman" w:cs="Times New Roman"/>
+                <w:sz w:val="24"/>
+                <w:szCs w:val="24"/>
+                <w:lang w:val="es-AR"/>
+              </w:rPr>
+            </w:pPr>
+            <w:r>
+              <w:rPr>
+                <w:rFonts w:eastAsia="Times New Roman"/>
+                <w:b/>
+                <w:bCs/>
+                <w:color w:val="000000"/>
+                <w:sz w:val="20"/>
+                <w:szCs w:val="20"/>
+                <w:lang w:val="es-AR"/>
+              </w:rPr>
+              <w:t>CA</w:t>
+            </w:r>
+          </w:p>
+        </w:tc>
+        <w:tc>
+          <w:tcPr>
+            <w:tcW w:w="3402" w:type="dxa"/>
+            <w:tcBorders>
+              <w:top w:val="single" w:sz="6" w:space="0" w:color="00000A"/>
+              <w:left w:val="single" w:sz="6" w:space="0" w:color="00000A"/>
+              <w:bottom w:val="single" w:sz="6" w:space="0" w:color="00000A"/>
+              <w:right w:val="single" w:sz="6" w:space="0" w:color="00000A"/>
+            </w:tcBorders>
+            <w:tcMar>
+              <w:top w:w="40" w:type="dxa"/>
+              <w:left w:w="40" w:type="dxa"/>
+              <w:bottom w:w="40" w:type="dxa"/>
+              <w:right w:w="40" w:type="dxa"/>
+            </w:tcMar>
+            <w:hideMark/>
+          </w:tcPr>
+          <w:p>
+            <w:pPr>
+              <w:spacing w:line="240" w:lineRule="auto"/>
+              <w:jc w:val="both"/>
+              <w:rPr>
+                <w:rFonts w:ascii="Times New Roman" w:eastAsia="Times New Roman" w:hAnsi="Times New Roman" w:cs="Times New Roman"/>
+                <w:sz w:val="24"/>
+                <w:szCs w:val="24"/>
+                <w:lang w:val="es-AR"/>
+              </w:rPr>
+            </w:pPr>
+            <w:r>
+              <w:rPr>
+                <w:rFonts w:eastAsia="Times New Roman"/>
+                <w:color w:val="000000"/>
+                <w:sz w:val="20"/>
+                <w:szCs w:val="20"/>
+                <w:lang w:val="es-AR"/>
+              </w:rPr>
+              <w:t>Carla Antonini</w:t>
+            </w:r>
+          </w:p>
+        </w:tc>
+      </w:tr>
+      <w:tr>
+        <w:trPr>
+          <w:trHeight w:val="315"/>
+        </w:trPr>
+        <w:tc>
+          <w:tcPr>
+            <w:tcW w:w="2260" w:type="dxa"/>
+            <w:tcBorders>
+              <w:top w:val="single" w:sz="6" w:space="0" w:color="00000A"/>
+              <w:left w:val="single" w:sz="6" w:space="0" w:color="00000A"/>
+              <w:bottom w:val="single" w:sz="6" w:space="0" w:color="00000A"/>
+              <w:right w:val="single" w:sz="6" w:space="0" w:color="00000A"/>
+            </w:tcBorders>
+            <w:tcMar>
+              <w:top w:w="40" w:type="dxa"/>
+              <w:left w:w="40" w:type="dxa"/>
+              <w:bottom w:w="40" w:type="dxa"/>
+              <w:right w:w="40" w:type="dxa"/>
+            </w:tcMar>
+            <w:hideMark/>
+          </w:tcPr>
+          <w:p>
+            <w:pPr>
+              <w:spacing w:line="240" w:lineRule="auto"/>
+              <w:jc w:val="center"/>
+              <w:rPr>
+                <w:rFonts w:ascii="Times New Roman" w:eastAsia="Times New Roman" w:hAnsi="Times New Roman" w:cs="Times New Roman"/>
+                <w:sz w:val="24"/>
+                <w:szCs w:val="24"/>
+                <w:lang w:val="es-AR"/>
+              </w:rPr>
+            </w:pPr>
+            <w:r>
+              <w:rPr>
+                <w:rFonts w:eastAsia="Times New Roman"/>
+                <w:b/>
+                <w:bCs/>
+                <w:color w:val="000000"/>
+                <w:sz w:val="20"/>
+                <w:szCs w:val="20"/>
+                <w:lang w:val="es-AR"/>
+              </w:rPr>
+              <w:lastRenderedPageBreak/>
+              <w:t>AF</w:t>
+            </w:r>
+          </w:p>
+        </w:tc>
+        <w:tc>
+          <w:tcPr>
+            <w:tcW w:w="3402" w:type="dxa"/>
+            <w:tcBorders>
+              <w:top w:val="single" w:sz="6" w:space="0" w:color="00000A"/>
+              <w:left w:val="single" w:sz="6" w:space="0" w:color="00000A"/>
+              <w:bottom w:val="single" w:sz="6" w:space="0" w:color="00000A"/>
+              <w:right w:val="single" w:sz="6" w:space="0" w:color="00000A"/>
+            </w:tcBorders>
+            <w:tcMar>
+              <w:top w:w="40" w:type="dxa"/>
+              <w:left w:w="40" w:type="dxa"/>
+              <w:bottom w:w="40" w:type="dxa"/>
+              <w:right w:w="40" w:type="dxa"/>
+            </w:tcMar>
+            <w:hideMark/>
+          </w:tcPr>
+          <w:p>
+            <w:pPr>
+              <w:spacing w:line="240" w:lineRule="auto"/>
+              <w:jc w:val="both"/>
+              <w:rPr>
+                <w:rFonts w:ascii="Times New Roman" w:eastAsia="Times New Roman" w:hAnsi="Times New Roman" w:cs="Times New Roman"/>
+                <w:sz w:val="24"/>
+                <w:szCs w:val="24"/>
+                <w:lang w:val="es-AR"/>
+              </w:rPr>
+            </w:pPr>
+            <w:r>
+              <w:rPr>
+                <w:rFonts w:eastAsia="Times New Roman"/>
+                <w:color w:val="000000"/>
+                <w:sz w:val="20"/>
+                <w:szCs w:val="20"/>
+                <w:lang w:val="es-AR"/>
+              </w:rPr>
+              <w:t>Agostina Fiore</w:t>
+            </w:r>
+          </w:p>
+        </w:tc>
+      </w:tr>
+      <w:tr>
+        <w:trPr>
+          <w:trHeight w:val="360"/>
+        </w:trPr>
+        <w:tc>
+          <w:tcPr>
+            <w:tcW w:w="2260" w:type="dxa"/>
+            <w:tcBorders>
+              <w:top w:val="single" w:sz="6" w:space="0" w:color="00000A"/>
+              <w:left w:val="single" w:sz="6" w:space="0" w:color="00000A"/>
+              <w:bottom w:val="single" w:sz="6" w:space="0" w:color="00000A"/>
+              <w:right w:val="single" w:sz="6" w:space="0" w:color="00000A"/>
+            </w:tcBorders>
+            <w:tcMar>
+              <w:top w:w="40" w:type="dxa"/>
+              <w:left w:w="40" w:type="dxa"/>
+              <w:bottom w:w="40" w:type="dxa"/>
+              <w:right w:w="40" w:type="dxa"/>
+            </w:tcMar>
+            <w:hideMark/>
+          </w:tcPr>
+          <w:p>
+            <w:pPr>
+              <w:spacing w:line="240" w:lineRule="auto"/>
+              <w:rPr>
+                <w:rFonts w:ascii="Times New Roman" w:eastAsia="Times New Roman" w:hAnsi="Times New Roman" w:cs="Times New Roman"/>
+                <w:sz w:val="24"/>
+                <w:szCs w:val="24"/>
+                <w:lang w:val="es-AR"/>
+              </w:rPr>
+            </w:pPr>
+          </w:p>
+        </w:tc>
+        <w:tc>
+          <w:tcPr>
+            <w:tcW w:w="3402" w:type="dxa"/>
+            <w:tcBorders>
+              <w:top w:val="single" w:sz="6" w:space="0" w:color="00000A"/>
+              <w:left w:val="single" w:sz="6" w:space="0" w:color="00000A"/>
+              <w:bottom w:val="single" w:sz="6" w:space="0" w:color="00000A"/>
+              <w:right w:val="single" w:sz="6" w:space="0" w:color="00000A"/>
+            </w:tcBorders>
+            <w:tcMar>
+              <w:top w:w="40" w:type="dxa"/>
+              <w:left w:w="40" w:type="dxa"/>
+              <w:bottom w:w="40" w:type="dxa"/>
+              <w:right w:w="40" w:type="dxa"/>
+            </w:tcMar>
+            <w:hideMark/>
+          </w:tcPr>
+          <w:p>
+            <w:pPr>
+              <w:spacing w:line="240" w:lineRule="auto"/>
+              <w:rPr>
+                <w:rFonts w:ascii="Times New Roman" w:eastAsia="Times New Roman" w:hAnsi="Times New Roman" w:cs="Times New Roman"/>
+                <w:sz w:val="24"/>
+                <w:szCs w:val="24"/>
+                <w:lang w:val="es-AR"/>
+              </w:rPr>
+            </w:pPr>
+          </w:p>
+        </w:tc>
+      </w:tr>
+      <w:tr>
+        <w:trPr>
+          <w:trHeight w:val="315"/>
+        </w:trPr>
+        <w:tc>
+          <w:tcPr>
+            <w:tcW w:w="2260" w:type="dxa"/>
+            <w:tcBorders>
+              <w:top w:val="single" w:sz="6" w:space="0" w:color="00000A"/>
+              <w:left w:val="single" w:sz="6" w:space="0" w:color="00000A"/>
+              <w:bottom w:val="single" w:sz="6" w:space="0" w:color="00000A"/>
+              <w:right w:val="single" w:sz="6" w:space="0" w:color="00000A"/>
+            </w:tcBorders>
+            <w:tcMar>
+              <w:top w:w="40" w:type="dxa"/>
+              <w:left w:w="40" w:type="dxa"/>
+              <w:bottom w:w="40" w:type="dxa"/>
+              <w:right w:w="40" w:type="dxa"/>
+            </w:tcMar>
+            <w:hideMark/>
+          </w:tcPr>
+          <w:p>
+            <w:pPr>
+              <w:spacing w:line="240" w:lineRule="auto"/>
+              <w:rPr>
+                <w:rFonts w:ascii="Times New Roman" w:eastAsia="Times New Roman" w:hAnsi="Times New Roman" w:cs="Times New Roman"/>
+                <w:sz w:val="24"/>
+                <w:szCs w:val="24"/>
+                <w:lang w:val="es-AR"/>
+              </w:rPr>
+            </w:pPr>
+          </w:p>
+        </w:tc>
+        <w:tc>
+          <w:tcPr>
+            <w:tcW w:w="3402" w:type="dxa"/>
+            <w:tcBorders>
+              <w:top w:val="single" w:sz="6" w:space="0" w:color="00000A"/>
+              <w:left w:val="single" w:sz="6" w:space="0" w:color="00000A"/>
+              <w:bottom w:val="single" w:sz="6" w:space="0" w:color="00000A"/>
+              <w:right w:val="single" w:sz="6" w:space="0" w:color="00000A"/>
+            </w:tcBorders>
+            <w:tcMar>
+              <w:top w:w="40" w:type="dxa"/>
+              <w:left w:w="40" w:type="dxa"/>
+              <w:bottom w:w="40" w:type="dxa"/>
+              <w:right w:w="40" w:type="dxa"/>
+            </w:tcMar>
+            <w:hideMark/>
+          </w:tcPr>
+          <w:p>
+            <w:pPr>
+              <w:spacing w:line="240" w:lineRule="auto"/>
+              <w:rPr>
+                <w:rFonts w:ascii="Times New Roman" w:eastAsia="Times New Roman" w:hAnsi="Times New Roman" w:cs="Times New Roman"/>
+                <w:sz w:val="24"/>
+                <w:szCs w:val="24"/>
+                <w:lang w:val="es-AR"/>
+              </w:rPr>
+            </w:pPr>
+          </w:p>
+        </w:tc>
+      </w:tr>
+      <w:tr>
+        <w:trPr>
+          <w:trHeight w:val="315"/>
+        </w:trPr>
+        <w:tc>
+          <w:tcPr>
+            <w:tcW w:w="2260" w:type="dxa"/>
+            <w:tcBorders>
+              <w:top w:val="single" w:sz="6" w:space="0" w:color="00000A"/>
+              <w:left w:val="single" w:sz="6" w:space="0" w:color="00000A"/>
+              <w:bottom w:val="single" w:sz="6" w:space="0" w:color="00000A"/>
+              <w:right w:val="single" w:sz="6" w:space="0" w:color="00000A"/>
+            </w:tcBorders>
+            <w:tcMar>
+              <w:top w:w="40" w:type="dxa"/>
+              <w:left w:w="40" w:type="dxa"/>
+              <w:bottom w:w="40" w:type="dxa"/>
+              <w:right w:w="40" w:type="dxa"/>
+            </w:tcMar>
+            <w:hideMark/>
+          </w:tcPr>
+          <w:p>
+            <w:pPr>
+              <w:spacing w:line="240" w:lineRule="auto"/>
+              <w:rPr>
+                <w:rFonts w:ascii="Times New Roman" w:eastAsia="Times New Roman" w:hAnsi="Times New Roman" w:cs="Times New Roman"/>
+                <w:sz w:val="24"/>
+                <w:szCs w:val="24"/>
+                <w:lang w:val="es-AR"/>
+              </w:rPr>
+            </w:pPr>
+          </w:p>
+        </w:tc>
+        <w:tc>
+          <w:tcPr>
+            <w:tcW w:w="3402" w:type="dxa"/>
+            <w:tcBorders>
+              <w:top w:val="single" w:sz="6" w:space="0" w:color="00000A"/>
+              <w:left w:val="single" w:sz="6" w:space="0" w:color="00000A"/>
+              <w:bottom w:val="single" w:sz="6" w:space="0" w:color="00000A"/>
+              <w:right w:val="single" w:sz="6" w:space="0" w:color="00000A"/>
+            </w:tcBorders>
+            <w:tcMar>
+              <w:top w:w="40" w:type="dxa"/>
+              <w:left w:w="40" w:type="dxa"/>
+              <w:bottom w:w="40" w:type="dxa"/>
+              <w:right w:w="40" w:type="dxa"/>
+            </w:tcMar>
+            <w:hideMark/>
+          </w:tcPr>
+          <w:p>
+            <w:pPr>
+              <w:spacing w:line="240" w:lineRule="auto"/>
+              <w:rPr>
+                <w:rFonts w:ascii="Times New Roman" w:eastAsia="Times New Roman" w:hAnsi="Times New Roman" w:cs="Times New Roman"/>
+                <w:sz w:val="24"/>
+                <w:szCs w:val="24"/>
+                <w:lang w:val="es-AR"/>
+              </w:rPr>
+            </w:pPr>
+          </w:p>
+        </w:tc>
+      </w:tr>
+      <w:tr>
+        <w:trPr>
+          <w:trHeight w:val="540"/>
+        </w:trPr>
+        <w:tc>
+          <w:tcPr>
+            <w:tcW w:w="2260" w:type="dxa"/>
+            <w:tcBorders>
+              <w:top w:val="single" w:sz="6" w:space="0" w:color="00000A"/>
+              <w:left w:val="single" w:sz="6" w:space="0" w:color="00000A"/>
+              <w:bottom w:val="single" w:sz="6" w:space="0" w:color="00000A"/>
+              <w:right w:val="single" w:sz="6" w:space="0" w:color="00000A"/>
+            </w:tcBorders>
+            <w:tcMar>
+              <w:top w:w="40" w:type="dxa"/>
+              <w:left w:w="40" w:type="dxa"/>
+              <w:bottom w:w="40" w:type="dxa"/>
+              <w:right w:w="40" w:type="dxa"/>
+            </w:tcMar>
+            <w:hideMark/>
+          </w:tcPr>
+          <w:p>
+            <w:pPr>
+              <w:spacing w:line="240" w:lineRule="auto"/>
+              <w:rPr>
+                <w:rFonts w:ascii="Times New Roman" w:eastAsia="Times New Roman" w:hAnsi="Times New Roman" w:cs="Times New Roman"/>
+                <w:sz w:val="24"/>
+                <w:szCs w:val="24"/>
+                <w:lang w:val="es-AR"/>
+              </w:rPr>
+            </w:pPr>
+          </w:p>
+        </w:tc>
+        <w:tc>
+          <w:tcPr>
+            <w:tcW w:w="3402" w:type="dxa"/>
+            <w:tcBorders>
+              <w:top w:val="single" w:sz="6" w:space="0" w:color="00000A"/>
+              <w:left w:val="single" w:sz="6" w:space="0" w:color="00000A"/>
+              <w:bottom w:val="single" w:sz="6" w:space="0" w:color="00000A"/>
+              <w:right w:val="single" w:sz="6" w:space="0" w:color="00000A"/>
+            </w:tcBorders>
+            <w:tcMar>
+              <w:top w:w="40" w:type="dxa"/>
+              <w:left w:w="40" w:type="dxa"/>
+              <w:bottom w:w="40" w:type="dxa"/>
+              <w:right w:w="40" w:type="dxa"/>
+            </w:tcMar>
+            <w:hideMark/>
+          </w:tcPr>
+          <w:p>
+            <w:pPr>
+              <w:spacing w:line="240" w:lineRule="auto"/>
+              <w:rPr>
+                <w:rFonts w:ascii="Times New Roman" w:eastAsia="Times New Roman" w:hAnsi="Times New Roman" w:cs="Times New Roman"/>
+                <w:sz w:val="24"/>
+                <w:szCs w:val="24"/>
+                <w:lang w:val="es-AR"/>
+              </w:rPr>
+            </w:pPr>
+          </w:p>
+        </w:tc>
+      </w:tr>
+      <w:tr>
+        <w:trPr>
+          <w:trHeight w:val="315"/>
+        </w:trPr>
+        <w:tc>
+          <w:tcPr>
+            <w:tcW w:w="2260" w:type="dxa"/>
+            <w:tcBorders>
+              <w:top w:val="single" w:sz="6" w:space="0" w:color="00000A"/>
+              <w:left w:val="single" w:sz="6" w:space="0" w:color="00000A"/>
+              <w:bottom w:val="single" w:sz="6" w:space="0" w:color="00000A"/>
+              <w:right w:val="single" w:sz="6" w:space="0" w:color="00000A"/>
+            </w:tcBorders>
+            <w:tcMar>
+              <w:top w:w="40" w:type="dxa"/>
+              <w:left w:w="40" w:type="dxa"/>
+              <w:bottom w:w="40" w:type="dxa"/>
+              <w:right w:w="40" w:type="dxa"/>
+            </w:tcMar>
+            <w:hideMark/>
+          </w:tcPr>
+          <w:p>
+            <w:pPr>
+              <w:spacing w:line="240" w:lineRule="auto"/>
+              <w:rPr>
+                <w:rFonts w:ascii="Times New Roman" w:eastAsia="Times New Roman" w:hAnsi="Times New Roman" w:cs="Times New Roman"/>
+                <w:sz w:val="24"/>
+                <w:szCs w:val="24"/>
+                <w:lang w:val="es-AR"/>
+              </w:rPr>
+            </w:pPr>
+          </w:p>
+        </w:tc>
+        <w:tc>
+          <w:tcPr>
+            <w:tcW w:w="3402" w:type="dxa"/>
+            <w:tcBorders>
+              <w:top w:val="single" w:sz="6" w:space="0" w:color="00000A"/>
+              <w:left w:val="single" w:sz="6" w:space="0" w:color="00000A"/>
+              <w:bottom w:val="single" w:sz="6" w:space="0" w:color="00000A"/>
+              <w:right w:val="single" w:sz="6" w:space="0" w:color="00000A"/>
+            </w:tcBorders>
+            <w:tcMar>
+              <w:top w:w="40" w:type="dxa"/>
+              <w:left w:w="40" w:type="dxa"/>
+              <w:bottom w:w="40" w:type="dxa"/>
+              <w:right w:w="40" w:type="dxa"/>
+            </w:tcMar>
+            <w:hideMark/>
+          </w:tcPr>
+          <w:p>
+            <w:pPr>
+              <w:spacing w:line="240" w:lineRule="auto"/>
+              <w:rPr>
+                <w:rFonts w:ascii="Times New Roman" w:eastAsia="Times New Roman" w:hAnsi="Times New Roman" w:cs="Times New Roman"/>
+                <w:sz w:val="24"/>
+                <w:szCs w:val="24"/>
+                <w:lang w:val="es-AR"/>
+              </w:rPr>
+            </w:pPr>
+          </w:p>
+        </w:tc>
+      </w:tr>
+      <w:tr>
+        <w:trPr>
+          <w:trHeight w:val="315"/>
+        </w:trPr>
+        <w:tc>
+          <w:tcPr>
+            <w:tcW w:w="2260" w:type="dxa"/>
+            <w:tcBorders>
+              <w:top w:val="single" w:sz="6" w:space="0" w:color="00000A"/>
+              <w:left w:val="single" w:sz="6" w:space="0" w:color="00000A"/>
+              <w:bottom w:val="single" w:sz="6" w:space="0" w:color="00000A"/>
+              <w:right w:val="single" w:sz="6" w:space="0" w:color="00000A"/>
+            </w:tcBorders>
+            <w:tcMar>
+              <w:top w:w="40" w:type="dxa"/>
+              <w:left w:w="40" w:type="dxa"/>
+              <w:bottom w:w="40" w:type="dxa"/>
+              <w:right w:w="40" w:type="dxa"/>
+            </w:tcMar>
+            <w:hideMark/>
+          </w:tcPr>
+          <w:p>
+            <w:pPr>
+              <w:spacing w:line="240" w:lineRule="auto"/>
+              <w:rPr>
+                <w:rFonts w:ascii="Times New Roman" w:eastAsia="Times New Roman" w:hAnsi="Times New Roman" w:cs="Times New Roman"/>
+                <w:sz w:val="24"/>
+                <w:szCs w:val="24"/>
+                <w:lang w:val="es-AR"/>
+              </w:rPr>
+            </w:pPr>
+          </w:p>
+        </w:tc>
+        <w:tc>
+          <w:tcPr>
+            <w:tcW w:w="3402" w:type="dxa"/>
+            <w:tcBorders>
+              <w:top w:val="single" w:sz="6" w:space="0" w:color="00000A"/>
+              <w:left w:val="single" w:sz="6" w:space="0" w:color="00000A"/>
+              <w:bottom w:val="single" w:sz="6" w:space="0" w:color="00000A"/>
+              <w:right w:val="single" w:sz="6" w:space="0" w:color="00000A"/>
+            </w:tcBorders>
+            <w:tcMar>
+              <w:top w:w="40" w:type="dxa"/>
+              <w:left w:w="40" w:type="dxa"/>
+              <w:bottom w:w="40" w:type="dxa"/>
+              <w:right w:w="40" w:type="dxa"/>
+            </w:tcMar>
+            <w:hideMark/>
+          </w:tcPr>
+          <w:p>
+            <w:pPr>
+              <w:spacing w:line="240" w:lineRule="auto"/>
+              <w:rPr>
+                <w:rFonts w:ascii="Times New Roman" w:eastAsia="Times New Roman" w:hAnsi="Times New Roman" w:cs="Times New Roman"/>
+                <w:sz w:val="24"/>
+                <w:szCs w:val="24"/>
+                <w:lang w:val="es-AR"/>
+              </w:rPr>
+            </w:pPr>
+          </w:p>
+        </w:tc>
+      </w:tr>
+      <w:tr>
+        <w:trPr>
+          <w:trHeight w:val="315"/>
+        </w:trPr>
+        <w:tc>
+          <w:tcPr>
+            <w:tcW w:w="2260" w:type="dxa"/>
+            <w:tcBorders>
+              <w:top w:val="single" w:sz="6" w:space="0" w:color="00000A"/>
+              <w:left w:val="single" w:sz="6" w:space="0" w:color="00000A"/>
+              <w:bottom w:val="single" w:sz="6" w:space="0" w:color="00000A"/>
+              <w:right w:val="single" w:sz="6" w:space="0" w:color="00000A"/>
+            </w:tcBorders>
+            <w:tcMar>
+              <w:top w:w="40" w:type="dxa"/>
+              <w:left w:w="40" w:type="dxa"/>
+              <w:bottom w:w="40" w:type="dxa"/>
+              <w:right w:w="40" w:type="dxa"/>
+            </w:tcMar>
+            <w:hideMark/>
+          </w:tcPr>
+          <w:p>
+            <w:pPr>
+              <w:spacing w:line="240" w:lineRule="auto"/>
+              <w:rPr>
+                <w:rFonts w:ascii="Times New Roman" w:eastAsia="Times New Roman" w:hAnsi="Times New Roman" w:cs="Times New Roman"/>
+                <w:sz w:val="24"/>
+                <w:szCs w:val="24"/>
+                <w:lang w:val="es-AR"/>
+              </w:rPr>
+            </w:pPr>
+          </w:p>
+        </w:tc>
+        <w:tc>
+          <w:tcPr>
+            <w:tcW w:w="3402" w:type="dxa"/>
+            <w:tcBorders>
+              <w:top w:val="single" w:sz="6" w:space="0" w:color="00000A"/>
+              <w:left w:val="single" w:sz="6" w:space="0" w:color="00000A"/>
+              <w:bottom w:val="single" w:sz="6" w:space="0" w:color="00000A"/>
+              <w:right w:val="single" w:sz="6" w:space="0" w:color="00000A"/>
+            </w:tcBorders>
+            <w:tcMar>
+              <w:top w:w="40" w:type="dxa"/>
+              <w:left w:w="40" w:type="dxa"/>
+              <w:bottom w:w="40" w:type="dxa"/>
+              <w:right w:w="40" w:type="dxa"/>
+            </w:tcMar>
+            <w:hideMark/>
+          </w:tcPr>
+          <w:p>
+            <w:pPr>
+              <w:spacing w:line="240" w:lineRule="auto"/>
+              <w:rPr>
+                <w:rFonts w:ascii="Times New Roman" w:eastAsia="Times New Roman" w:hAnsi="Times New Roman" w:cs="Times New Roman"/>
+                <w:sz w:val="24"/>
+                <w:szCs w:val="24"/>
+                <w:lang w:val="es-AR"/>
+              </w:rPr>
+            </w:pPr>
+          </w:p>
+        </w:tc>
+      </w:tr>
+      <w:tr>
+        <w:trPr>
+          <w:trHeight w:val="315"/>
+        </w:trPr>
+        <w:tc>
+          <w:tcPr>
+            <w:tcW w:w="2260" w:type="dxa"/>
+            <w:tcBorders>
+              <w:top w:val="single" w:sz="6" w:space="0" w:color="00000A"/>
+              <w:left w:val="single" w:sz="6" w:space="0" w:color="00000A"/>
+              <w:bottom w:val="single" w:sz="6" w:space="0" w:color="00000A"/>
+              <w:right w:val="single" w:sz="6" w:space="0" w:color="00000A"/>
+            </w:tcBorders>
+            <w:tcMar>
+              <w:top w:w="40" w:type="dxa"/>
+              <w:left w:w="40" w:type="dxa"/>
+              <w:bottom w:w="40" w:type="dxa"/>
+              <w:right w:w="40" w:type="dxa"/>
+            </w:tcMar>
+            <w:hideMark/>
+          </w:tcPr>
+          <w:p>
+            <w:pPr>
+              <w:spacing w:line="240" w:lineRule="auto"/>
+              <w:rPr>
+                <w:rFonts w:ascii="Times New Roman" w:eastAsia="Times New Roman" w:hAnsi="Times New Roman" w:cs="Times New Roman"/>
+                <w:sz w:val="24"/>
+                <w:szCs w:val="24"/>
+                <w:lang w:val="es-AR"/>
+              </w:rPr>
+            </w:pPr>
+          </w:p>
+        </w:tc>
+        <w:tc>
+          <w:tcPr>
+            <w:tcW w:w="3402" w:type="dxa"/>
+            <w:tcBorders>
+              <w:top w:val="single" w:sz="6" w:space="0" w:color="00000A"/>
+              <w:left w:val="single" w:sz="6" w:space="0" w:color="00000A"/>
+              <w:bottom w:val="single" w:sz="6" w:space="0" w:color="00000A"/>
+              <w:right w:val="single" w:sz="6" w:space="0" w:color="00000A"/>
+            </w:tcBorders>
+            <w:tcMar>
+              <w:top w:w="40" w:type="dxa"/>
+              <w:left w:w="40" w:type="dxa"/>
+              <w:bottom w:w="40" w:type="dxa"/>
+              <w:right w:w="40" w:type="dxa"/>
+            </w:tcMar>
+            <w:hideMark/>
+          </w:tcPr>
+          <w:p>
+            <w:pPr>
+              <w:spacing w:line="240" w:lineRule="auto"/>
+              <w:rPr>
+                <w:rFonts w:ascii="Times New Roman" w:eastAsia="Times New Roman" w:hAnsi="Times New Roman" w:cs="Times New Roman"/>
+                <w:sz w:val="24"/>
+                <w:szCs w:val="24"/>
+                <w:lang w:val="es-AR"/>
+              </w:rPr>
+            </w:pPr>
+          </w:p>
+        </w:tc>
+      </w:tr>
+    </w:tbl>
+    <w:p>
+      <w:pPr>
+        <w:widowControl w:val="0"/>
+        <w:spacing w:line="240" w:lineRule="auto"/>
+        <w:rPr>
+          <w:i/>
+          <w:color w:val="FF0000"/>
+          <w:sz w:val="20"/>
+          <w:szCs w:val="20"/>
+        </w:rPr>
+      </w:pPr>
+    </w:p>
+    <w:p>
+      <w:pPr>
+        <w:widowControl w:val="0"/>
+        <w:spacing w:line="240" w:lineRule="auto"/>
+        <w:rPr>
+          <w:i/>
+          <w:color w:val="FF0000"/>
+          <w:sz w:val="20"/>
+          <w:szCs w:val="20"/>
+        </w:rPr>
+      </w:pPr>
+    </w:p>
+    <w:p>
+      <w:pPr>
+        <w:widowControl w:val="0"/>
+        <w:spacing w:line="240" w:lineRule="auto"/>
+        <w:rPr>
+          <w:i/>
+          <w:color w:val="FF0000"/>
+          <w:sz w:val="20"/>
+          <w:szCs w:val="20"/>
+        </w:rPr>
+      </w:pPr>
+    </w:p>
+    <w:p>
+      <w:pPr>
+        <w:pStyle w:val="Ttulo2"/>
+        <w:widowControl w:val="0"/>
         <w:numPr>
           <w:ilvl w:val="1"/>
           <w:numId w:val="1"/>
@@ -5930,7 +6831,6 @@
                 <w:sz w:val="20"/>
                 <w:szCs w:val="20"/>
               </w:rPr>
-              <w:lastRenderedPageBreak/>
               <w:t>E-R</w:t>
             </w:r>
           </w:p>
@@ -7386,7 +8286,6 @@
           <w:sz w:val="26"/>
           <w:szCs w:val="26"/>
         </w:rPr>
-        <w:lastRenderedPageBreak/>
         <w:t>Consideraciones</w:t>
       </w:r>
       <w:r>
@@ -8158,6 +9057,7 @@
                 <w:sz w:val="20"/>
                 <w:szCs w:val="20"/>
               </w:rPr>
+              <w:lastRenderedPageBreak/>
               <w:t>Actividades</w:t>
             </w:r>
           </w:p>
@@ -8602,7 +9502,6 @@
           <w:sz w:val="20"/>
           <w:szCs w:val="20"/>
         </w:rPr>
-        <w:lastRenderedPageBreak/>
         <w:t xml:space="preserve">CA </w:t>
       </w:r>
       <w:r>
@@ -8968,6 +9867,7 @@
           <w:sz w:val="20"/>
           <w:szCs w:val="20"/>
         </w:rPr>
+        <w:lastRenderedPageBreak/>
         <w:t>Ingresarán una contraseña de 6 caracteres dos veces para confirmar la selección (Esta contraseña se pedirá a la hora de autenticarse).</w:t>
       </w:r>
     </w:p>
@@ -9280,7 +10180,6 @@
           <w:sz w:val="20"/>
           <w:szCs w:val="20"/>
         </w:rPr>
-        <w:lastRenderedPageBreak/>
         <w:t>-</w:t>
       </w:r>
       <w:r>
@@ -10020,6 +10919,7 @@
           <w:sz w:val="28"/>
           <w:szCs w:val="28"/>
         </w:rPr>
+        <w:lastRenderedPageBreak/>
         <w:t>Product</w:t>
       </w:r>
       <w:proofErr w:type="spellEnd"/>

</xml_diff>

<commit_message>
SUBO ANEXO FIGMA Standard_IEEE_830-1998_IEEE-REQUERIMIENTOS-2023-VT-Sprint-0-WEB_Y_MOBILE.docx
</commit_message>
<xml_diff>
--- a/DOCUMENTACION/Standard_IEEE_830-1998_IEEE-REQUERIMIENTOS-2023-VT-Sprint-0-WEB_Y_MOBILE.docx
+++ b/DOCUMENTACION/Standard_IEEE_830-1998_IEEE-REQUERIMIENTOS-2023-VT-Sprint-0-WEB_Y_MOBILE.docx
@@ -1,6 +1,6 @@
 
 <file path=word/document.xml><?xml version="1.0" encoding="utf-8"?>
-<w:document xmlns:wpc="http://schemas.microsoft.com/office/word/2010/wordprocessingCanvas" xmlns:cx="http://schemas.microsoft.com/office/drawing/2014/chartex" xmlns:cx1="http://schemas.microsoft.com/office/drawing/2015/9/8/chartex" xmlns:cx2="http://schemas.microsoft.com/office/drawing/2015/10/21/chartex" xmlns:cx3="http://schemas.microsoft.com/office/drawing/2016/5/9/chartex" xmlns:cx4="http://schemas.microsoft.com/office/drawing/2016/5/10/chartex" xmlns:cx5="http://schemas.microsoft.com/office/drawing/2016/5/11/chartex" xmlns:cx6="http://schemas.microsoft.com/office/drawing/2016/5/12/chartex" xmlns:cx7="http://schemas.microsoft.com/office/drawing/2016/5/13/chartex" xmlns:cx8="http://schemas.microsoft.com/office/drawing/2016/5/14/chartex" xmlns:mc="http://schemas.openxmlformats.org/markup-compatibility/2006" xmlns:aink="http://schemas.microsoft.com/office/drawing/2016/ink" xmlns:am3d="http://schemas.microsoft.com/office/drawing/2017/model3d" xmlns:o="urn:schemas-microsoft-com:office:office" xmlns:r="http://schemas.openxmlformats.org/officeDocument/2006/relationships" xmlns:m="http://schemas.openxmlformats.org/officeDocument/2006/math" xmlns:v="urn:schemas-microsoft-com:vml" xmlns:wp14="http://schemas.microsoft.com/office/word/2010/wordprocessingDrawing" xmlns:wp="http://schemas.openxmlformats.org/drawingml/2006/wordprocessingDrawing" xmlns:w10="urn:schemas-microsoft-com:office:word" xmlns:w="http://schemas.openxmlformats.org/wordprocessingml/2006/main" xmlns:w14="http://schemas.microsoft.com/office/word/2010/wordml" xmlns:w15="http://schemas.microsoft.com/office/word/2012/wordml" xmlns:w16cex="http://schemas.microsoft.com/office/word/2018/wordml/cex" xmlns:w16cid="http://schemas.microsoft.com/office/word/2016/wordml/cid" xmlns:w16="http://schemas.microsoft.com/office/word/2018/wordml" xmlns:w16se="http://schemas.microsoft.com/office/word/2015/wordml/symex" xmlns:wpg="http://schemas.microsoft.com/office/word/2010/wordprocessingGroup" xmlns:wpi="http://schemas.microsoft.com/office/word/2010/wordprocessingInk" xmlns:wne="http://schemas.microsoft.com/office/word/2006/wordml" xmlns:wps="http://schemas.microsoft.com/office/word/2010/wordprocessingShape" mc:Ignorable="w14 w15 w16se w16cid w16 w16cex wp14">
+<w:document xmlns:wpc="http://schemas.microsoft.com/office/word/2010/wordprocessingCanvas" xmlns:cx="http://schemas.microsoft.com/office/drawing/2014/chartex" xmlns:cx1="http://schemas.microsoft.com/office/drawing/2015/9/8/chartex" xmlns:cx2="http://schemas.microsoft.com/office/drawing/2015/10/21/chartex" xmlns:cx3="http://schemas.microsoft.com/office/drawing/2016/5/9/chartex" xmlns:cx4="http://schemas.microsoft.com/office/drawing/2016/5/10/chartex" xmlns:cx5="http://schemas.microsoft.com/office/drawing/2016/5/11/chartex" xmlns:cx6="http://schemas.microsoft.com/office/drawing/2016/5/12/chartex" xmlns:cx7="http://schemas.microsoft.com/office/drawing/2016/5/13/chartex" xmlns:cx8="http://schemas.microsoft.com/office/drawing/2016/5/14/chartex" xmlns:mc="http://schemas.openxmlformats.org/markup-compatibility/2006" xmlns:aink="http://schemas.microsoft.com/office/drawing/2016/ink" xmlns:am3d="http://schemas.microsoft.com/office/drawing/2017/model3d" xmlns:o="urn:schemas-microsoft-com:office:office" xmlns:oel="http://schemas.microsoft.com/office/2019/extlst" xmlns:r="http://schemas.openxmlformats.org/officeDocument/2006/relationships" xmlns:m="http://schemas.openxmlformats.org/officeDocument/2006/math" xmlns:v="urn:schemas-microsoft-com:vml" xmlns:wp14="http://schemas.microsoft.com/office/word/2010/wordprocessingDrawing" xmlns:wp="http://schemas.openxmlformats.org/drawingml/2006/wordprocessingDrawing" xmlns:w10="urn:schemas-microsoft-com:office:word" xmlns:w="http://schemas.openxmlformats.org/wordprocessingml/2006/main" xmlns:w14="http://schemas.microsoft.com/office/word/2010/wordml" xmlns:w15="http://schemas.microsoft.com/office/word/2012/wordml" xmlns:w16cex="http://schemas.microsoft.com/office/word/2018/wordml/cex" xmlns:w16cid="http://schemas.microsoft.com/office/word/2016/wordml/cid" xmlns:w16="http://schemas.microsoft.com/office/word/2018/wordml" xmlns:w16du="http://schemas.microsoft.com/office/word/2023/wordml/word16du" xmlns:w16sdtdh="http://schemas.microsoft.com/office/word/2020/wordml/sdtdatahash" xmlns:w16se="http://schemas.microsoft.com/office/word/2015/wordml/symex" xmlns:wpg="http://schemas.microsoft.com/office/word/2010/wordprocessingGroup" xmlns:wpi="http://schemas.microsoft.com/office/word/2010/wordprocessingInk" xmlns:wne="http://schemas.microsoft.com/office/word/2006/wordml" xmlns:wps="http://schemas.microsoft.com/office/word/2010/wordprocessingShape" mc:Ignorable="w14 w15 w16se w16cid w16 w16cex w16sdtdh wp14">
   <w:body>
     <w:p>
       <w:pPr>
@@ -316,7 +316,7 @@
           <w:noProof/>
         </w:rPr>
         <w:pict w14:anchorId="0E3BEC7C">
-          <v:rect id="_x0000_i1025" alt="" style="width:441.9pt;height:.05pt;mso-width-percent:0;mso-height-percent:0;mso-width-percent:0;mso-height-percent:0" o:hralign="center" o:hrstd="t" o:hr="t" fillcolor="#a0a0a0" stroked="f"/>
+          <v:rect id="_x0000_i1026" alt="" style="width:441.9pt;height:.05pt;mso-width-percent:0;mso-height-percent:0;mso-width-percent:0;mso-height-percent:0" o:hralign="center" o:hrstd="t" o:hr="t" fillcolor="#a0a0a0" stroked="f"/>
         </w:pict>
       </w:r>
     </w:p>
@@ -576,7 +576,7 @@
           <w:noProof/>
         </w:rPr>
         <w:pict w14:anchorId="6D521E2C">
-          <v:rect id="_x0000_i1026" alt="" style="width:.45pt;height:.05pt;mso-width-percent:0;mso-height-percent:0;mso-width-percent:0;mso-height-percent:0" o:hrpct="1" o:hralign="center" o:hrstd="t" o:hr="t" fillcolor="#a0a0a0" stroked="f"/>
+          <v:rect id="_x0000_i1025" alt="" style="width:.45pt;height:.05pt;mso-width-percent:0;mso-height-percent:0;mso-width-percent:0;mso-height-percent:0" o:hrpct="1" o:hralign="center" o:hrstd="t" o:hr="t" fillcolor="#a0a0a0" stroked="f"/>
         </w:pict>
       </w:r>
     </w:p>
@@ -756,7 +756,6 @@
           <w:docPartUnique/>
         </w:docPartObj>
       </w:sdtPr>
-      <w:sdtEndPr/>
       <w:sdtContent>
         <w:p>
           <w:pPr>
@@ -1618,6 +1617,8 @@
         <w:widowControl w:val="0"/>
         <w:spacing w:before="40" w:after="40" w:line="240" w:lineRule="auto"/>
         <w:rPr>
+          <w:b/>
+          <w:bCs/>
           <w:sz w:val="20"/>
           <w:szCs w:val="20"/>
         </w:rPr>
@@ -1625,7 +1626,11 @@
       <w:bookmarkStart w:id="2" w:name="_u2mr8t2i3u9b" w:colFirst="0" w:colLast="0"/>
       <w:bookmarkEnd w:id="2"/>
       <w:r>
-        <w:br w:type="page"/>
+        <w:rPr>
+          <w:b/>
+          <w:bCs/>
+        </w:rPr>
+        <w:t>4 ANEXO I</w:t>
       </w:r>
     </w:p>
     <w:p>
@@ -2225,6 +2230,7 @@
                 <w:sz w:val="20"/>
                 <w:szCs w:val="20"/>
               </w:rPr>
+              <w:lastRenderedPageBreak/>
               <w:t>Categoría Profesional</w:t>
             </w:r>
           </w:p>
@@ -3071,7 +3077,6 @@
                 <w:sz w:val="20"/>
                 <w:szCs w:val="20"/>
               </w:rPr>
-              <w:lastRenderedPageBreak/>
               <w:t>Nombre</w:t>
             </w:r>
           </w:p>
@@ -4607,6 +4612,7 @@
                 <w:sz w:val="20"/>
                 <w:szCs w:val="20"/>
               </w:rPr>
+              <w:lastRenderedPageBreak/>
               <w:t>Nombre</w:t>
             </w:r>
           </w:p>
@@ -5706,7 +5712,6 @@
         <w:ind w:left="1321" w:firstLine="0"/>
       </w:pPr>
       <w:r>
-        <w:lastRenderedPageBreak/>
         <w:t>Abreviaturas de los nombres de los integrantes</w:t>
       </w:r>
       <w:r>
@@ -6127,17 +6132,17 @@
             <w:pPr>
               <w:spacing w:line="240" w:lineRule="auto"/>
               <w:rPr>
-                <w:rFonts w:ascii="Times New Roman" w:eastAsia="Times New Roman" w:hAnsi="Times New Roman" w:cs="Times New Roman"/>
-                <w:sz w:val="24"/>
-                <w:szCs w:val="24"/>
+                <w:rFonts w:eastAsia="Times New Roman"/>
+                <w:sz w:val="20"/>
+                <w:szCs w:val="20"/>
                 <w:lang w:val="es-AR"/>
               </w:rPr>
             </w:pPr>
             <w:r>
               <w:rPr>
-                <w:rFonts w:ascii="Times New Roman" w:eastAsia="Times New Roman" w:hAnsi="Times New Roman" w:cs="Times New Roman"/>
-                <w:sz w:val="24"/>
-                <w:szCs w:val="24"/>
+                <w:rFonts w:eastAsia="Times New Roman"/>
+                <w:sz w:val="20"/>
+                <w:szCs w:val="20"/>
                 <w:lang w:val="es-AR"/>
               </w:rPr>
               <w:t>Jonatan Acuña</w:t>
@@ -6973,6 +6978,7 @@
                 <w:sz w:val="20"/>
                 <w:szCs w:val="20"/>
               </w:rPr>
+              <w:lastRenderedPageBreak/>
               <w:t>ERS</w:t>
             </w:r>
           </w:p>
@@ -7901,7 +7907,6 @@
       <w:bookmarkStart w:id="17" w:name="_odknnt94ji5g" w:colFirst="0" w:colLast="0"/>
       <w:bookmarkEnd w:id="17"/>
       <w:r>
-        <w:lastRenderedPageBreak/>
         <w:t>Resumen</w:t>
       </w:r>
     </w:p>
@@ -8370,6 +8375,16 @@
           <w:lang w:val="es-AR"/>
         </w:rPr>
         <w:br/>
+      </w:r>
+      <w:r>
+        <w:rPr>
+          <w:rFonts w:eastAsia="Times New Roman"/>
+          <w:color w:val="000000"/>
+          <w:sz w:val="20"/>
+          <w:szCs w:val="20"/>
+          <w:lang w:val="es-AR"/>
+        </w:rPr>
+        <w:lastRenderedPageBreak/>
         <w:t>Es requisito tener una cuenta y los datos verificados, así como abonar previamente el costo del servicio. De esta forma únicamente es garantizada y confirmada la reserva del turno</w:t>
       </w:r>
     </w:p>
@@ -9606,6 +9621,7 @@
           <w:sz w:val="20"/>
           <w:szCs w:val="20"/>
         </w:rPr>
+        <w:lastRenderedPageBreak/>
         <w:t>NO hace falta estar registrado para acceder a esta funcionalidad.</w:t>
       </w:r>
     </w:p>
@@ -9877,7 +9893,6 @@
           <w:sz w:val="20"/>
           <w:szCs w:val="20"/>
         </w:rPr>
-        <w:lastRenderedPageBreak/>
         <w:t>El usuario debe brindar un e-mail donde se envía la solicitud de registro y donde el usuario lo confirma. Deberán proveer una casilla de email válida.</w:t>
       </w:r>
     </w:p>
@@ -10323,6 +10338,7 @@
           <w:sz w:val="20"/>
           <w:szCs w:val="20"/>
         </w:rPr>
+        <w:lastRenderedPageBreak/>
         <w:t xml:space="preserve">- </w:t>
       </w:r>
       <w:r>
@@ -10931,7 +10947,6 @@
           <w:sz w:val="20"/>
           <w:szCs w:val="20"/>
         </w:rPr>
-        <w:lastRenderedPageBreak/>
         <w:t xml:space="preserve">RNF-09 </w:t>
       </w:r>
       <w:r>
@@ -11201,8 +11216,11 @@
         <w:spacing w:before="240" w:after="240" w:line="240" w:lineRule="auto"/>
         <w:jc w:val="both"/>
         <w:rPr>
-          <w:sz w:val="20"/>
-          <w:szCs w:val="20"/>
+          <w:rFonts w:eastAsia="Times New Roman"/>
+          <w:color w:val="000000"/>
+          <w:sz w:val="20"/>
+          <w:szCs w:val="20"/>
+          <w:lang w:val="es-AR"/>
         </w:rPr>
       </w:pPr>
       <w:r>
@@ -11227,6 +11245,161 @@
         </w:rPr>
         <w:t xml:space="preserve"> Yo como usuario quiero pagar el servicio a través de tarjeta para poder realizar el pago con una o más cuotas y así distribuir el costo</w:t>
       </w:r>
+    </w:p>
+    <w:p>
+      <w:pPr>
+        <w:spacing w:before="240" w:after="240" w:line="240" w:lineRule="auto"/>
+        <w:jc w:val="both"/>
+        <w:rPr>
+          <w:rFonts w:eastAsia="Times New Roman"/>
+          <w:color w:val="000000"/>
+          <w:sz w:val="20"/>
+          <w:szCs w:val="20"/>
+          <w:lang w:val="es-AR"/>
+        </w:rPr>
+      </w:pPr>
+    </w:p>
+    <w:p>
+      <w:pPr>
+        <w:spacing w:before="240" w:after="240" w:line="240" w:lineRule="auto"/>
+        <w:jc w:val="both"/>
+        <w:rPr>
+          <w:rFonts w:eastAsia="Times New Roman"/>
+          <w:color w:val="000000"/>
+          <w:sz w:val="20"/>
+          <w:szCs w:val="20"/>
+          <w:lang w:val="es-AR"/>
+        </w:rPr>
+      </w:pPr>
+    </w:p>
+    <w:p>
+      <w:pPr>
+        <w:pStyle w:val="NormalWeb"/>
+        <w:spacing w:before="240" w:beforeAutospacing="0" w:after="240" w:afterAutospacing="0"/>
+        <w:jc w:val="both"/>
+        <w:rPr>
+          <w:rFonts w:ascii="Arial" w:hAnsi="Arial" w:cs="Arial"/>
+          <w:color w:val="000000"/>
+          <w:sz w:val="20"/>
+          <w:szCs w:val="20"/>
+        </w:rPr>
+      </w:pPr>
+    </w:p>
+    <w:p>
+      <w:pPr>
+        <w:pStyle w:val="Ttulo2"/>
+        <w:numPr>
+          <w:ilvl w:val="0"/>
+          <w:numId w:val="1"/>
+        </w:numPr>
+        <w:rPr>
+          <w:sz w:val="28"/>
+          <w:szCs w:val="28"/>
+        </w:rPr>
+      </w:pPr>
+      <w:r>
+        <w:rPr>
+          <w:sz w:val="28"/>
+          <w:szCs w:val="28"/>
+        </w:rPr>
+        <w:lastRenderedPageBreak/>
+        <w:t>ANEXO I</w:t>
+      </w:r>
+    </w:p>
+    <w:p/>
+    <w:p>
+      <w:r>
+        <w:t xml:space="preserve">LINK FIGMA: </w:t>
+      </w:r>
+      <w:hyperlink r:id="rId10" w:history="1">
+        <w:r>
+          <w:rPr>
+            <w:rStyle w:val="Hipervnculo"/>
+          </w:rPr>
+          <w:t>https://www.figma.com/file/WD7doXf6ZDKkadCCuAmOzs/REFERENCIAS-SISTEMA-VIRTUALTRENDS?type=design&amp;node-id=817%3A1531&amp;mode=design&amp;t=0TaT7K052C6XWkoj-1</w:t>
+        </w:r>
+      </w:hyperlink>
+    </w:p>
+    <w:p/>
+    <w:p/>
+    <w:p>
+      <w:r>
+        <w:t>CAPTURAS DE PANTALLAS REALIZADAS</w:t>
+      </w:r>
+    </w:p>
+    <w:p>
+      <w:r>
+        <w:rPr>
+          <w:noProof/>
+        </w:rPr>
+        <w:lastRenderedPageBreak/>
+        <w:drawing>
+          <wp:inline distT="0" distB="0" distL="0" distR="0" wp14:anchorId="0E80AA73" wp14:editId="4D550065">
+            <wp:extent cx="4108450" cy="8888730"/>
+            <wp:effectExtent l="0" t="0" r="6350" b="1270"/>
+            <wp:docPr id="2042908222" name="Imagen 1"/>
+            <wp:cNvGraphicFramePr>
+              <a:graphicFrameLocks xmlns:a="http://schemas.openxmlformats.org/drawingml/2006/main" noChangeAspect="1"/>
+            </wp:cNvGraphicFramePr>
+            <a:graphic xmlns:a="http://schemas.openxmlformats.org/drawingml/2006/main">
+              <a:graphicData uri="http://schemas.openxmlformats.org/drawingml/2006/picture">
+                <pic:pic xmlns:pic="http://schemas.openxmlformats.org/drawingml/2006/picture">
+                  <pic:nvPicPr>
+                    <pic:cNvPr id="2042908222" name="Imagen 2042908222"/>
+                    <pic:cNvPicPr/>
+                  </pic:nvPicPr>
+                  <pic:blipFill>
+                    <a:blip r:embed="rId11">
+                      <a:extLst>
+                        <a:ext uri="{28A0092B-C50C-407E-A947-70E740481C1C}">
+                          <a14:useLocalDpi xmlns:a14="http://schemas.microsoft.com/office/drawing/2010/main" val="0"/>
+                        </a:ext>
+                      </a:extLst>
+                    </a:blip>
+                    <a:stretch>
+                      <a:fillRect/>
+                    </a:stretch>
+                  </pic:blipFill>
+                  <pic:spPr>
+                    <a:xfrm>
+                      <a:off x="0" y="0"/>
+                      <a:ext cx="4108450" cy="8888730"/>
+                    </a:xfrm>
+                    <a:prstGeom prst="rect">
+                      <a:avLst/>
+                    </a:prstGeom>
+                  </pic:spPr>
+                </pic:pic>
+              </a:graphicData>
+            </a:graphic>
+          </wp:inline>
+        </w:drawing>
+      </w:r>
+    </w:p>
+    <w:p/>
+    <w:p/>
+    <w:p>
+      <w:pPr>
+        <w:spacing w:before="240" w:after="240" w:line="240" w:lineRule="auto"/>
+        <w:jc w:val="both"/>
+        <w:rPr>
+          <w:rFonts w:eastAsia="Times New Roman"/>
+          <w:color w:val="000000"/>
+          <w:sz w:val="20"/>
+          <w:szCs w:val="20"/>
+          <w:lang w:val="es-AR"/>
+        </w:rPr>
+      </w:pPr>
+    </w:p>
+    <w:p>
+      <w:pPr>
+        <w:spacing w:before="240" w:after="240" w:line="240" w:lineRule="auto"/>
+        <w:jc w:val="both"/>
+        <w:rPr>
+          <w:sz w:val="20"/>
+          <w:szCs w:val="20"/>
+        </w:rPr>
+      </w:pPr>
     </w:p>
     <w:p>
       <w:pPr>
@@ -11239,6 +11412,57 @@
           <w:lang w:val="es-AR"/>
         </w:rPr>
       </w:pPr>
+      <w:r>
+        <w:rPr>
+          <w:rFonts w:ascii="Times New Roman" w:eastAsia="Times New Roman" w:hAnsi="Times New Roman" w:cs="Times New Roman"/>
+          <w:noProof/>
+          <w:sz w:val="24"/>
+          <w:szCs w:val="24"/>
+          <w:lang w:val="es-AR"/>
+        </w:rPr>
+        <w:lastRenderedPageBreak/>
+        <w:drawing>
+          <wp:inline distT="0" distB="0" distL="0" distR="0" wp14:anchorId="270BA40B" wp14:editId="7651FCE1">
+            <wp:extent cx="4108450" cy="8888730"/>
+            <wp:effectExtent l="0" t="0" r="6350" b="1270"/>
+            <wp:docPr id="480091613" name="Imagen 2"/>
+            <wp:cNvGraphicFramePr>
+              <a:graphicFrameLocks xmlns:a="http://schemas.openxmlformats.org/drawingml/2006/main" noChangeAspect="1"/>
+            </wp:cNvGraphicFramePr>
+            <a:graphic xmlns:a="http://schemas.openxmlformats.org/drawingml/2006/main">
+              <a:graphicData uri="http://schemas.openxmlformats.org/drawingml/2006/picture">
+                <pic:pic xmlns:pic="http://schemas.openxmlformats.org/drawingml/2006/picture">
+                  <pic:nvPicPr>
+                    <pic:cNvPr id="480091613" name="Imagen 480091613"/>
+                    <pic:cNvPicPr/>
+                  </pic:nvPicPr>
+                  <pic:blipFill>
+                    <a:blip r:embed="rId12">
+                      <a:extLst>
+                        <a:ext uri="{28A0092B-C50C-407E-A947-70E740481C1C}">
+                          <a14:useLocalDpi xmlns:a14="http://schemas.microsoft.com/office/drawing/2010/main" val="0"/>
+                        </a:ext>
+                      </a:extLst>
+                    </a:blip>
+                    <a:stretch>
+                      <a:fillRect/>
+                    </a:stretch>
+                  </pic:blipFill>
+                  <pic:spPr>
+                    <a:xfrm>
+                      <a:off x="0" y="0"/>
+                      <a:ext cx="4108450" cy="8888730"/>
+                    </a:xfrm>
+                    <a:prstGeom prst="rect">
+                      <a:avLst/>
+                    </a:prstGeom>
+                  </pic:spPr>
+                </pic:pic>
+              </a:graphicData>
+            </a:graphic>
+          </wp:inline>
+        </w:drawing>
+      </w:r>
     </w:p>
     <w:p>
       <w:pPr>
@@ -11251,6 +11475,798 @@
           <w:lang w:val="es-AR"/>
         </w:rPr>
       </w:pPr>
+      <w:r>
+        <w:rPr>
+          <w:rFonts w:ascii="Times New Roman" w:eastAsia="Times New Roman" w:hAnsi="Times New Roman" w:cs="Times New Roman"/>
+          <w:noProof/>
+          <w:sz w:val="24"/>
+          <w:szCs w:val="24"/>
+          <w:lang w:val="es-AR"/>
+        </w:rPr>
+        <w:lastRenderedPageBreak/>
+        <w:drawing>
+          <wp:inline distT="0" distB="0" distL="0" distR="0" wp14:anchorId="2823B220" wp14:editId="7624E1C5">
+            <wp:extent cx="4108450" cy="8888730"/>
+            <wp:effectExtent l="0" t="0" r="6350" b="1270"/>
+            <wp:docPr id="850233894" name="Imagen 3"/>
+            <wp:cNvGraphicFramePr>
+              <a:graphicFrameLocks xmlns:a="http://schemas.openxmlformats.org/drawingml/2006/main" noChangeAspect="1"/>
+            </wp:cNvGraphicFramePr>
+            <a:graphic xmlns:a="http://schemas.openxmlformats.org/drawingml/2006/main">
+              <a:graphicData uri="http://schemas.openxmlformats.org/drawingml/2006/picture">
+                <pic:pic xmlns:pic="http://schemas.openxmlformats.org/drawingml/2006/picture">
+                  <pic:nvPicPr>
+                    <pic:cNvPr id="850233894" name="Imagen 850233894"/>
+                    <pic:cNvPicPr/>
+                  </pic:nvPicPr>
+                  <pic:blipFill>
+                    <a:blip r:embed="rId13">
+                      <a:extLst>
+                        <a:ext uri="{28A0092B-C50C-407E-A947-70E740481C1C}">
+                          <a14:useLocalDpi xmlns:a14="http://schemas.microsoft.com/office/drawing/2010/main" val="0"/>
+                        </a:ext>
+                      </a:extLst>
+                    </a:blip>
+                    <a:stretch>
+                      <a:fillRect/>
+                    </a:stretch>
+                  </pic:blipFill>
+                  <pic:spPr>
+                    <a:xfrm>
+                      <a:off x="0" y="0"/>
+                      <a:ext cx="4108450" cy="8888730"/>
+                    </a:xfrm>
+                    <a:prstGeom prst="rect">
+                      <a:avLst/>
+                    </a:prstGeom>
+                  </pic:spPr>
+                </pic:pic>
+              </a:graphicData>
+            </a:graphic>
+          </wp:inline>
+        </w:drawing>
+      </w:r>
+    </w:p>
+    <w:p>
+      <w:pPr>
+        <w:spacing w:after="200" w:line="240" w:lineRule="auto"/>
+        <w:jc w:val="both"/>
+        <w:rPr>
+          <w:rFonts w:ascii="Times New Roman" w:eastAsia="Times New Roman" w:hAnsi="Times New Roman" w:cs="Times New Roman"/>
+          <w:sz w:val="24"/>
+          <w:szCs w:val="24"/>
+          <w:lang w:val="es-AR"/>
+        </w:rPr>
+      </w:pPr>
+    </w:p>
+    <w:p>
+      <w:pPr>
+        <w:spacing w:after="200" w:line="240" w:lineRule="auto"/>
+        <w:jc w:val="both"/>
+        <w:rPr>
+          <w:rFonts w:ascii="Times New Roman" w:eastAsia="Times New Roman" w:hAnsi="Times New Roman" w:cs="Times New Roman"/>
+          <w:sz w:val="24"/>
+          <w:szCs w:val="24"/>
+          <w:lang w:val="es-AR"/>
+        </w:rPr>
+      </w:pPr>
+      <w:r>
+        <w:rPr>
+          <w:rFonts w:ascii="Times New Roman" w:eastAsia="Times New Roman" w:hAnsi="Times New Roman" w:cs="Times New Roman"/>
+          <w:noProof/>
+          <w:sz w:val="24"/>
+          <w:szCs w:val="24"/>
+          <w:lang w:val="es-AR"/>
+        </w:rPr>
+        <w:lastRenderedPageBreak/>
+        <w:drawing>
+          <wp:inline distT="0" distB="0" distL="0" distR="0" wp14:anchorId="447CF3B0" wp14:editId="6D8A9640">
+            <wp:extent cx="4108450" cy="8888730"/>
+            <wp:effectExtent l="0" t="0" r="6350" b="1270"/>
+            <wp:docPr id="1351483962" name="Imagen 4"/>
+            <wp:cNvGraphicFramePr>
+              <a:graphicFrameLocks xmlns:a="http://schemas.openxmlformats.org/drawingml/2006/main" noChangeAspect="1"/>
+            </wp:cNvGraphicFramePr>
+            <a:graphic xmlns:a="http://schemas.openxmlformats.org/drawingml/2006/main">
+              <a:graphicData uri="http://schemas.openxmlformats.org/drawingml/2006/picture">
+                <pic:pic xmlns:pic="http://schemas.openxmlformats.org/drawingml/2006/picture">
+                  <pic:nvPicPr>
+                    <pic:cNvPr id="1351483962" name="Imagen 1351483962"/>
+                    <pic:cNvPicPr/>
+                  </pic:nvPicPr>
+                  <pic:blipFill>
+                    <a:blip r:embed="rId14">
+                      <a:extLst>
+                        <a:ext uri="{28A0092B-C50C-407E-A947-70E740481C1C}">
+                          <a14:useLocalDpi xmlns:a14="http://schemas.microsoft.com/office/drawing/2010/main" val="0"/>
+                        </a:ext>
+                      </a:extLst>
+                    </a:blip>
+                    <a:stretch>
+                      <a:fillRect/>
+                    </a:stretch>
+                  </pic:blipFill>
+                  <pic:spPr>
+                    <a:xfrm>
+                      <a:off x="0" y="0"/>
+                      <a:ext cx="4108450" cy="8888730"/>
+                    </a:xfrm>
+                    <a:prstGeom prst="rect">
+                      <a:avLst/>
+                    </a:prstGeom>
+                  </pic:spPr>
+                </pic:pic>
+              </a:graphicData>
+            </a:graphic>
+          </wp:inline>
+        </w:drawing>
+      </w:r>
+    </w:p>
+    <w:p>
+      <w:pPr>
+        <w:spacing w:after="200" w:line="240" w:lineRule="auto"/>
+        <w:jc w:val="both"/>
+        <w:rPr>
+          <w:rFonts w:ascii="Times New Roman" w:eastAsia="Times New Roman" w:hAnsi="Times New Roman" w:cs="Times New Roman"/>
+          <w:sz w:val="24"/>
+          <w:szCs w:val="24"/>
+          <w:lang w:val="es-AR"/>
+        </w:rPr>
+      </w:pPr>
+      <w:r>
+        <w:rPr>
+          <w:rFonts w:ascii="Times New Roman" w:eastAsia="Times New Roman" w:hAnsi="Times New Roman" w:cs="Times New Roman"/>
+          <w:noProof/>
+          <w:sz w:val="24"/>
+          <w:szCs w:val="24"/>
+          <w:lang w:val="es-AR"/>
+        </w:rPr>
+        <w:lastRenderedPageBreak/>
+        <w:drawing>
+          <wp:inline distT="0" distB="0" distL="0" distR="0" wp14:anchorId="76032BBD" wp14:editId="70FC2295">
+            <wp:extent cx="4108450" cy="8888730"/>
+            <wp:effectExtent l="0" t="0" r="6350" b="1270"/>
+            <wp:docPr id="1237840462" name="Imagen 8"/>
+            <wp:cNvGraphicFramePr>
+              <a:graphicFrameLocks xmlns:a="http://schemas.openxmlformats.org/drawingml/2006/main" noChangeAspect="1"/>
+            </wp:cNvGraphicFramePr>
+            <a:graphic xmlns:a="http://schemas.openxmlformats.org/drawingml/2006/main">
+              <a:graphicData uri="http://schemas.openxmlformats.org/drawingml/2006/picture">
+                <pic:pic xmlns:pic="http://schemas.openxmlformats.org/drawingml/2006/picture">
+                  <pic:nvPicPr>
+                    <pic:cNvPr id="1237840462" name="Imagen 1237840462"/>
+                    <pic:cNvPicPr/>
+                  </pic:nvPicPr>
+                  <pic:blipFill>
+                    <a:blip r:embed="rId15">
+                      <a:extLst>
+                        <a:ext uri="{28A0092B-C50C-407E-A947-70E740481C1C}">
+                          <a14:useLocalDpi xmlns:a14="http://schemas.microsoft.com/office/drawing/2010/main" val="0"/>
+                        </a:ext>
+                      </a:extLst>
+                    </a:blip>
+                    <a:stretch>
+                      <a:fillRect/>
+                    </a:stretch>
+                  </pic:blipFill>
+                  <pic:spPr>
+                    <a:xfrm>
+                      <a:off x="0" y="0"/>
+                      <a:ext cx="4108450" cy="8888730"/>
+                    </a:xfrm>
+                    <a:prstGeom prst="rect">
+                      <a:avLst/>
+                    </a:prstGeom>
+                  </pic:spPr>
+                </pic:pic>
+              </a:graphicData>
+            </a:graphic>
+          </wp:inline>
+        </w:drawing>
+      </w:r>
+    </w:p>
+    <w:p>
+      <w:pPr>
+        <w:spacing w:after="200" w:line="240" w:lineRule="auto"/>
+        <w:jc w:val="both"/>
+        <w:rPr>
+          <w:rFonts w:ascii="Times New Roman" w:eastAsia="Times New Roman" w:hAnsi="Times New Roman" w:cs="Times New Roman"/>
+          <w:sz w:val="24"/>
+          <w:szCs w:val="24"/>
+          <w:lang w:val="es-AR"/>
+        </w:rPr>
+      </w:pPr>
+      <w:r>
+        <w:rPr>
+          <w:rFonts w:ascii="Times New Roman" w:eastAsia="Times New Roman" w:hAnsi="Times New Roman" w:cs="Times New Roman"/>
+          <w:noProof/>
+          <w:sz w:val="24"/>
+          <w:szCs w:val="24"/>
+          <w:lang w:val="es-AR"/>
+        </w:rPr>
+        <w:lastRenderedPageBreak/>
+        <w:drawing>
+          <wp:inline distT="0" distB="0" distL="0" distR="0" wp14:anchorId="26BD8798" wp14:editId="6F14B863">
+            <wp:extent cx="4108450" cy="8888730"/>
+            <wp:effectExtent l="0" t="0" r="6350" b="1270"/>
+            <wp:docPr id="28114121" name="Imagen 5"/>
+            <wp:cNvGraphicFramePr>
+              <a:graphicFrameLocks xmlns:a="http://schemas.openxmlformats.org/drawingml/2006/main" noChangeAspect="1"/>
+            </wp:cNvGraphicFramePr>
+            <a:graphic xmlns:a="http://schemas.openxmlformats.org/drawingml/2006/main">
+              <a:graphicData uri="http://schemas.openxmlformats.org/drawingml/2006/picture">
+                <pic:pic xmlns:pic="http://schemas.openxmlformats.org/drawingml/2006/picture">
+                  <pic:nvPicPr>
+                    <pic:cNvPr id="28114121" name="Imagen 28114121"/>
+                    <pic:cNvPicPr/>
+                  </pic:nvPicPr>
+                  <pic:blipFill>
+                    <a:blip r:embed="rId16">
+                      <a:extLst>
+                        <a:ext uri="{28A0092B-C50C-407E-A947-70E740481C1C}">
+                          <a14:useLocalDpi xmlns:a14="http://schemas.microsoft.com/office/drawing/2010/main" val="0"/>
+                        </a:ext>
+                      </a:extLst>
+                    </a:blip>
+                    <a:stretch>
+                      <a:fillRect/>
+                    </a:stretch>
+                  </pic:blipFill>
+                  <pic:spPr>
+                    <a:xfrm>
+                      <a:off x="0" y="0"/>
+                      <a:ext cx="4108450" cy="8888730"/>
+                    </a:xfrm>
+                    <a:prstGeom prst="rect">
+                      <a:avLst/>
+                    </a:prstGeom>
+                  </pic:spPr>
+                </pic:pic>
+              </a:graphicData>
+            </a:graphic>
+          </wp:inline>
+        </w:drawing>
+      </w:r>
+    </w:p>
+    <w:p>
+      <w:pPr>
+        <w:spacing w:after="200" w:line="240" w:lineRule="auto"/>
+        <w:jc w:val="both"/>
+        <w:rPr>
+          <w:rFonts w:ascii="Times New Roman" w:eastAsia="Times New Roman" w:hAnsi="Times New Roman" w:cs="Times New Roman"/>
+          <w:sz w:val="24"/>
+          <w:szCs w:val="24"/>
+          <w:lang w:val="es-AR"/>
+        </w:rPr>
+      </w:pPr>
+      <w:r>
+        <w:rPr>
+          <w:rFonts w:ascii="Times New Roman" w:eastAsia="Times New Roman" w:hAnsi="Times New Roman" w:cs="Times New Roman"/>
+          <w:noProof/>
+          <w:sz w:val="24"/>
+          <w:szCs w:val="24"/>
+          <w:lang w:val="es-AR"/>
+        </w:rPr>
+        <w:lastRenderedPageBreak/>
+        <w:drawing>
+          <wp:inline distT="0" distB="0" distL="0" distR="0" wp14:anchorId="5F6D0BBE" wp14:editId="17282606">
+            <wp:extent cx="4108450" cy="8888730"/>
+            <wp:effectExtent l="0" t="0" r="6350" b="1270"/>
+            <wp:docPr id="1941736365" name="Imagen 6"/>
+            <wp:cNvGraphicFramePr>
+              <a:graphicFrameLocks xmlns:a="http://schemas.openxmlformats.org/drawingml/2006/main" noChangeAspect="1"/>
+            </wp:cNvGraphicFramePr>
+            <a:graphic xmlns:a="http://schemas.openxmlformats.org/drawingml/2006/main">
+              <a:graphicData uri="http://schemas.openxmlformats.org/drawingml/2006/picture">
+                <pic:pic xmlns:pic="http://schemas.openxmlformats.org/drawingml/2006/picture">
+                  <pic:nvPicPr>
+                    <pic:cNvPr id="1941736365" name="Imagen 1941736365"/>
+                    <pic:cNvPicPr/>
+                  </pic:nvPicPr>
+                  <pic:blipFill>
+                    <a:blip r:embed="rId17">
+                      <a:extLst>
+                        <a:ext uri="{28A0092B-C50C-407E-A947-70E740481C1C}">
+                          <a14:useLocalDpi xmlns:a14="http://schemas.microsoft.com/office/drawing/2010/main" val="0"/>
+                        </a:ext>
+                      </a:extLst>
+                    </a:blip>
+                    <a:stretch>
+                      <a:fillRect/>
+                    </a:stretch>
+                  </pic:blipFill>
+                  <pic:spPr>
+                    <a:xfrm>
+                      <a:off x="0" y="0"/>
+                      <a:ext cx="4108450" cy="8888730"/>
+                    </a:xfrm>
+                    <a:prstGeom prst="rect">
+                      <a:avLst/>
+                    </a:prstGeom>
+                  </pic:spPr>
+                </pic:pic>
+              </a:graphicData>
+            </a:graphic>
+          </wp:inline>
+        </w:drawing>
+      </w:r>
+    </w:p>
+    <w:p>
+      <w:pPr>
+        <w:spacing w:after="200" w:line="240" w:lineRule="auto"/>
+        <w:jc w:val="both"/>
+        <w:rPr>
+          <w:rFonts w:ascii="Times New Roman" w:eastAsia="Times New Roman" w:hAnsi="Times New Roman" w:cs="Times New Roman"/>
+          <w:sz w:val="24"/>
+          <w:szCs w:val="24"/>
+          <w:lang w:val="es-AR"/>
+        </w:rPr>
+      </w:pPr>
+    </w:p>
+    <w:p>
+      <w:pPr>
+        <w:spacing w:after="200" w:line="240" w:lineRule="auto"/>
+        <w:jc w:val="both"/>
+        <w:rPr>
+          <w:rFonts w:ascii="Times New Roman" w:eastAsia="Times New Roman" w:hAnsi="Times New Roman" w:cs="Times New Roman"/>
+          <w:sz w:val="24"/>
+          <w:szCs w:val="24"/>
+          <w:lang w:val="es-AR"/>
+        </w:rPr>
+      </w:pPr>
+      <w:r>
+        <w:rPr>
+          <w:rFonts w:ascii="Times New Roman" w:eastAsia="Times New Roman" w:hAnsi="Times New Roman" w:cs="Times New Roman"/>
+          <w:noProof/>
+          <w:sz w:val="24"/>
+          <w:szCs w:val="24"/>
+          <w:lang w:val="es-AR"/>
+        </w:rPr>
+        <w:lastRenderedPageBreak/>
+        <w:drawing>
+          <wp:inline distT="0" distB="0" distL="0" distR="0" wp14:anchorId="24153ACA" wp14:editId="3CD292C8">
+            <wp:extent cx="4108450" cy="8888730"/>
+            <wp:effectExtent l="0" t="0" r="6350" b="1270"/>
+            <wp:docPr id="305581836" name="Imagen 7"/>
+            <wp:cNvGraphicFramePr>
+              <a:graphicFrameLocks xmlns:a="http://schemas.openxmlformats.org/drawingml/2006/main" noChangeAspect="1"/>
+            </wp:cNvGraphicFramePr>
+            <a:graphic xmlns:a="http://schemas.openxmlformats.org/drawingml/2006/main">
+              <a:graphicData uri="http://schemas.openxmlformats.org/drawingml/2006/picture">
+                <pic:pic xmlns:pic="http://schemas.openxmlformats.org/drawingml/2006/picture">
+                  <pic:nvPicPr>
+                    <pic:cNvPr id="305581836" name="Imagen 305581836"/>
+                    <pic:cNvPicPr/>
+                  </pic:nvPicPr>
+                  <pic:blipFill>
+                    <a:blip r:embed="rId18">
+                      <a:extLst>
+                        <a:ext uri="{28A0092B-C50C-407E-A947-70E740481C1C}">
+                          <a14:useLocalDpi xmlns:a14="http://schemas.microsoft.com/office/drawing/2010/main" val="0"/>
+                        </a:ext>
+                      </a:extLst>
+                    </a:blip>
+                    <a:stretch>
+                      <a:fillRect/>
+                    </a:stretch>
+                  </pic:blipFill>
+                  <pic:spPr>
+                    <a:xfrm>
+                      <a:off x="0" y="0"/>
+                      <a:ext cx="4108450" cy="8888730"/>
+                    </a:xfrm>
+                    <a:prstGeom prst="rect">
+                      <a:avLst/>
+                    </a:prstGeom>
+                  </pic:spPr>
+                </pic:pic>
+              </a:graphicData>
+            </a:graphic>
+          </wp:inline>
+        </w:drawing>
+      </w:r>
+    </w:p>
+    <w:p>
+      <w:pPr>
+        <w:spacing w:after="200" w:line="240" w:lineRule="auto"/>
+        <w:jc w:val="both"/>
+        <w:rPr>
+          <w:rFonts w:ascii="Times New Roman" w:eastAsia="Times New Roman" w:hAnsi="Times New Roman" w:cs="Times New Roman"/>
+          <w:sz w:val="24"/>
+          <w:szCs w:val="24"/>
+          <w:lang w:val="es-AR"/>
+        </w:rPr>
+      </w:pPr>
+      <w:r>
+        <w:rPr>
+          <w:rFonts w:ascii="Times New Roman" w:eastAsia="Times New Roman" w:hAnsi="Times New Roman" w:cs="Times New Roman"/>
+          <w:noProof/>
+          <w:sz w:val="24"/>
+          <w:szCs w:val="24"/>
+          <w:lang w:val="es-AR"/>
+        </w:rPr>
+        <w:lastRenderedPageBreak/>
+        <w:drawing>
+          <wp:inline distT="0" distB="0" distL="0" distR="0" wp14:anchorId="65BA0D7E" wp14:editId="739D0032">
+            <wp:extent cx="4108450" cy="8888730"/>
+            <wp:effectExtent l="0" t="0" r="6350" b="1270"/>
+            <wp:docPr id="1270077517" name="Imagen 9"/>
+            <wp:cNvGraphicFramePr>
+              <a:graphicFrameLocks xmlns:a="http://schemas.openxmlformats.org/drawingml/2006/main" noChangeAspect="1"/>
+            </wp:cNvGraphicFramePr>
+            <a:graphic xmlns:a="http://schemas.openxmlformats.org/drawingml/2006/main">
+              <a:graphicData uri="http://schemas.openxmlformats.org/drawingml/2006/picture">
+                <pic:pic xmlns:pic="http://schemas.openxmlformats.org/drawingml/2006/picture">
+                  <pic:nvPicPr>
+                    <pic:cNvPr id="1270077517" name="Imagen 1270077517"/>
+                    <pic:cNvPicPr/>
+                  </pic:nvPicPr>
+                  <pic:blipFill>
+                    <a:blip r:embed="rId19">
+                      <a:extLst>
+                        <a:ext uri="{28A0092B-C50C-407E-A947-70E740481C1C}">
+                          <a14:useLocalDpi xmlns:a14="http://schemas.microsoft.com/office/drawing/2010/main" val="0"/>
+                        </a:ext>
+                      </a:extLst>
+                    </a:blip>
+                    <a:stretch>
+                      <a:fillRect/>
+                    </a:stretch>
+                  </pic:blipFill>
+                  <pic:spPr>
+                    <a:xfrm>
+                      <a:off x="0" y="0"/>
+                      <a:ext cx="4108450" cy="8888730"/>
+                    </a:xfrm>
+                    <a:prstGeom prst="rect">
+                      <a:avLst/>
+                    </a:prstGeom>
+                  </pic:spPr>
+                </pic:pic>
+              </a:graphicData>
+            </a:graphic>
+          </wp:inline>
+        </w:drawing>
+      </w:r>
+    </w:p>
+    <w:p>
+      <w:pPr>
+        <w:spacing w:after="200" w:line="240" w:lineRule="auto"/>
+        <w:jc w:val="both"/>
+        <w:rPr>
+          <w:rFonts w:ascii="Times New Roman" w:eastAsia="Times New Roman" w:hAnsi="Times New Roman" w:cs="Times New Roman"/>
+          <w:sz w:val="24"/>
+          <w:szCs w:val="24"/>
+          <w:lang w:val="es-AR"/>
+        </w:rPr>
+      </w:pPr>
+      <w:r>
+        <w:rPr>
+          <w:rFonts w:ascii="Times New Roman" w:eastAsia="Times New Roman" w:hAnsi="Times New Roman" w:cs="Times New Roman"/>
+          <w:noProof/>
+          <w:sz w:val="24"/>
+          <w:szCs w:val="24"/>
+          <w:lang w:val="es-AR"/>
+        </w:rPr>
+        <w:lastRenderedPageBreak/>
+        <w:drawing>
+          <wp:inline distT="0" distB="0" distL="0" distR="0" wp14:anchorId="578EA44B" wp14:editId="16B17965">
+            <wp:extent cx="4108450" cy="8888730"/>
+            <wp:effectExtent l="0" t="0" r="6350" b="1270"/>
+            <wp:docPr id="661969058" name="Imagen 10"/>
+            <wp:cNvGraphicFramePr>
+              <a:graphicFrameLocks xmlns:a="http://schemas.openxmlformats.org/drawingml/2006/main" noChangeAspect="1"/>
+            </wp:cNvGraphicFramePr>
+            <a:graphic xmlns:a="http://schemas.openxmlformats.org/drawingml/2006/main">
+              <a:graphicData uri="http://schemas.openxmlformats.org/drawingml/2006/picture">
+                <pic:pic xmlns:pic="http://schemas.openxmlformats.org/drawingml/2006/picture">
+                  <pic:nvPicPr>
+                    <pic:cNvPr id="661969058" name="Imagen 661969058"/>
+                    <pic:cNvPicPr/>
+                  </pic:nvPicPr>
+                  <pic:blipFill>
+                    <a:blip r:embed="rId20">
+                      <a:extLst>
+                        <a:ext uri="{28A0092B-C50C-407E-A947-70E740481C1C}">
+                          <a14:useLocalDpi xmlns:a14="http://schemas.microsoft.com/office/drawing/2010/main" val="0"/>
+                        </a:ext>
+                      </a:extLst>
+                    </a:blip>
+                    <a:stretch>
+                      <a:fillRect/>
+                    </a:stretch>
+                  </pic:blipFill>
+                  <pic:spPr>
+                    <a:xfrm>
+                      <a:off x="0" y="0"/>
+                      <a:ext cx="4108450" cy="8888730"/>
+                    </a:xfrm>
+                    <a:prstGeom prst="rect">
+                      <a:avLst/>
+                    </a:prstGeom>
+                  </pic:spPr>
+                </pic:pic>
+              </a:graphicData>
+            </a:graphic>
+          </wp:inline>
+        </w:drawing>
+      </w:r>
+    </w:p>
+    <w:p>
+      <w:pPr>
+        <w:spacing w:after="200" w:line="240" w:lineRule="auto"/>
+        <w:jc w:val="both"/>
+        <w:rPr>
+          <w:rFonts w:ascii="Times New Roman" w:eastAsia="Times New Roman" w:hAnsi="Times New Roman" w:cs="Times New Roman"/>
+          <w:sz w:val="24"/>
+          <w:szCs w:val="24"/>
+          <w:lang w:val="es-AR"/>
+        </w:rPr>
+      </w:pPr>
+      <w:r>
+        <w:rPr>
+          <w:rFonts w:ascii="Times New Roman" w:eastAsia="Times New Roman" w:hAnsi="Times New Roman" w:cs="Times New Roman"/>
+          <w:noProof/>
+          <w:sz w:val="24"/>
+          <w:szCs w:val="24"/>
+          <w:lang w:val="es-AR"/>
+        </w:rPr>
+        <w:lastRenderedPageBreak/>
+        <w:drawing>
+          <wp:inline distT="0" distB="0" distL="0" distR="0" wp14:anchorId="18E62737" wp14:editId="74B5C07B">
+            <wp:extent cx="4108450" cy="8888730"/>
+            <wp:effectExtent l="0" t="0" r="6350" b="1270"/>
+            <wp:docPr id="557073533" name="Imagen 11"/>
+            <wp:cNvGraphicFramePr>
+              <a:graphicFrameLocks xmlns:a="http://schemas.openxmlformats.org/drawingml/2006/main" noChangeAspect="1"/>
+            </wp:cNvGraphicFramePr>
+            <a:graphic xmlns:a="http://schemas.openxmlformats.org/drawingml/2006/main">
+              <a:graphicData uri="http://schemas.openxmlformats.org/drawingml/2006/picture">
+                <pic:pic xmlns:pic="http://schemas.openxmlformats.org/drawingml/2006/picture">
+                  <pic:nvPicPr>
+                    <pic:cNvPr id="557073533" name="Imagen 557073533"/>
+                    <pic:cNvPicPr/>
+                  </pic:nvPicPr>
+                  <pic:blipFill>
+                    <a:blip r:embed="rId21">
+                      <a:extLst>
+                        <a:ext uri="{28A0092B-C50C-407E-A947-70E740481C1C}">
+                          <a14:useLocalDpi xmlns:a14="http://schemas.microsoft.com/office/drawing/2010/main" val="0"/>
+                        </a:ext>
+                      </a:extLst>
+                    </a:blip>
+                    <a:stretch>
+                      <a:fillRect/>
+                    </a:stretch>
+                  </pic:blipFill>
+                  <pic:spPr>
+                    <a:xfrm>
+                      <a:off x="0" y="0"/>
+                      <a:ext cx="4108450" cy="8888730"/>
+                    </a:xfrm>
+                    <a:prstGeom prst="rect">
+                      <a:avLst/>
+                    </a:prstGeom>
+                  </pic:spPr>
+                </pic:pic>
+              </a:graphicData>
+            </a:graphic>
+          </wp:inline>
+        </w:drawing>
+      </w:r>
+    </w:p>
+    <w:p>
+      <w:pPr>
+        <w:spacing w:after="200" w:line="240" w:lineRule="auto"/>
+        <w:jc w:val="both"/>
+        <w:rPr>
+          <w:rFonts w:ascii="Times New Roman" w:eastAsia="Times New Roman" w:hAnsi="Times New Roman" w:cs="Times New Roman"/>
+          <w:sz w:val="24"/>
+          <w:szCs w:val="24"/>
+          <w:lang w:val="es-AR"/>
+        </w:rPr>
+      </w:pPr>
+    </w:p>
+    <w:p>
+      <w:pPr>
+        <w:spacing w:after="200" w:line="240" w:lineRule="auto"/>
+        <w:jc w:val="both"/>
+        <w:rPr>
+          <w:rFonts w:ascii="Times New Roman" w:eastAsia="Times New Roman" w:hAnsi="Times New Roman" w:cs="Times New Roman"/>
+          <w:sz w:val="24"/>
+          <w:szCs w:val="24"/>
+          <w:lang w:val="es-AR"/>
+        </w:rPr>
+      </w:pPr>
+    </w:p>
+    <w:p>
+      <w:pPr>
+        <w:spacing w:after="200" w:line="240" w:lineRule="auto"/>
+        <w:jc w:val="both"/>
+        <w:rPr>
+          <w:rFonts w:ascii="Times New Roman" w:eastAsia="Times New Roman" w:hAnsi="Times New Roman" w:cs="Times New Roman"/>
+          <w:sz w:val="24"/>
+          <w:szCs w:val="24"/>
+          <w:lang w:val="es-AR"/>
+        </w:rPr>
+      </w:pPr>
+      <w:r>
+        <w:rPr>
+          <w:rFonts w:ascii="Times New Roman" w:eastAsia="Times New Roman" w:hAnsi="Times New Roman" w:cs="Times New Roman"/>
+          <w:noProof/>
+          <w:sz w:val="24"/>
+          <w:szCs w:val="24"/>
+          <w:lang w:val="es-AR"/>
+        </w:rPr>
+        <w:lastRenderedPageBreak/>
+        <w:drawing>
+          <wp:inline distT="0" distB="0" distL="0" distR="0" wp14:anchorId="2470EFC4" wp14:editId="1C9DB2A3">
+            <wp:extent cx="4108450" cy="8888730"/>
+            <wp:effectExtent l="0" t="0" r="6350" b="1270"/>
+            <wp:docPr id="1281000711" name="Imagen 13"/>
+            <wp:cNvGraphicFramePr>
+              <a:graphicFrameLocks xmlns:a="http://schemas.openxmlformats.org/drawingml/2006/main" noChangeAspect="1"/>
+            </wp:cNvGraphicFramePr>
+            <a:graphic xmlns:a="http://schemas.openxmlformats.org/drawingml/2006/main">
+              <a:graphicData uri="http://schemas.openxmlformats.org/drawingml/2006/picture">
+                <pic:pic xmlns:pic="http://schemas.openxmlformats.org/drawingml/2006/picture">
+                  <pic:nvPicPr>
+                    <pic:cNvPr id="1281000711" name="Imagen 1281000711"/>
+                    <pic:cNvPicPr/>
+                  </pic:nvPicPr>
+                  <pic:blipFill>
+                    <a:blip r:embed="rId22">
+                      <a:extLst>
+                        <a:ext uri="{28A0092B-C50C-407E-A947-70E740481C1C}">
+                          <a14:useLocalDpi xmlns:a14="http://schemas.microsoft.com/office/drawing/2010/main" val="0"/>
+                        </a:ext>
+                      </a:extLst>
+                    </a:blip>
+                    <a:stretch>
+                      <a:fillRect/>
+                    </a:stretch>
+                  </pic:blipFill>
+                  <pic:spPr>
+                    <a:xfrm>
+                      <a:off x="0" y="0"/>
+                      <a:ext cx="4108450" cy="8888730"/>
+                    </a:xfrm>
+                    <a:prstGeom prst="rect">
+                      <a:avLst/>
+                    </a:prstGeom>
+                  </pic:spPr>
+                </pic:pic>
+              </a:graphicData>
+            </a:graphic>
+          </wp:inline>
+        </w:drawing>
+      </w:r>
+    </w:p>
+    <w:p>
+      <w:pPr>
+        <w:spacing w:after="200" w:line="240" w:lineRule="auto"/>
+        <w:jc w:val="both"/>
+        <w:rPr>
+          <w:rFonts w:ascii="Times New Roman" w:eastAsia="Times New Roman" w:hAnsi="Times New Roman" w:cs="Times New Roman"/>
+          <w:sz w:val="24"/>
+          <w:szCs w:val="24"/>
+          <w:lang w:val="es-AR"/>
+        </w:rPr>
+      </w:pPr>
+      <w:r>
+        <w:rPr>
+          <w:rFonts w:ascii="Times New Roman" w:eastAsia="Times New Roman" w:hAnsi="Times New Roman" w:cs="Times New Roman"/>
+          <w:noProof/>
+          <w:sz w:val="24"/>
+          <w:szCs w:val="24"/>
+          <w:lang w:val="es-AR"/>
+        </w:rPr>
+        <w:lastRenderedPageBreak/>
+        <w:drawing>
+          <wp:inline distT="0" distB="0" distL="0" distR="0" wp14:anchorId="4180265C" wp14:editId="267A018B">
+            <wp:extent cx="4108450" cy="8888730"/>
+            <wp:effectExtent l="0" t="0" r="6350" b="1270"/>
+            <wp:docPr id="2104917781" name="Imagen 14"/>
+            <wp:cNvGraphicFramePr>
+              <a:graphicFrameLocks xmlns:a="http://schemas.openxmlformats.org/drawingml/2006/main" noChangeAspect="1"/>
+            </wp:cNvGraphicFramePr>
+            <a:graphic xmlns:a="http://schemas.openxmlformats.org/drawingml/2006/main">
+              <a:graphicData uri="http://schemas.openxmlformats.org/drawingml/2006/picture">
+                <pic:pic xmlns:pic="http://schemas.openxmlformats.org/drawingml/2006/picture">
+                  <pic:nvPicPr>
+                    <pic:cNvPr id="2104917781" name="Imagen 2104917781"/>
+                    <pic:cNvPicPr/>
+                  </pic:nvPicPr>
+                  <pic:blipFill>
+                    <a:blip r:embed="rId23">
+                      <a:extLst>
+                        <a:ext uri="{28A0092B-C50C-407E-A947-70E740481C1C}">
+                          <a14:useLocalDpi xmlns:a14="http://schemas.microsoft.com/office/drawing/2010/main" val="0"/>
+                        </a:ext>
+                      </a:extLst>
+                    </a:blip>
+                    <a:stretch>
+                      <a:fillRect/>
+                    </a:stretch>
+                  </pic:blipFill>
+                  <pic:spPr>
+                    <a:xfrm>
+                      <a:off x="0" y="0"/>
+                      <a:ext cx="4108450" cy="8888730"/>
+                    </a:xfrm>
+                    <a:prstGeom prst="rect">
+                      <a:avLst/>
+                    </a:prstGeom>
+                  </pic:spPr>
+                </pic:pic>
+              </a:graphicData>
+            </a:graphic>
+          </wp:inline>
+        </w:drawing>
+      </w:r>
+    </w:p>
+    <w:p>
+      <w:pPr>
+        <w:spacing w:after="200" w:line="240" w:lineRule="auto"/>
+        <w:jc w:val="both"/>
+        <w:rPr>
+          <w:rFonts w:ascii="Times New Roman" w:eastAsia="Times New Roman" w:hAnsi="Times New Roman" w:cs="Times New Roman"/>
+          <w:sz w:val="24"/>
+          <w:szCs w:val="24"/>
+          <w:lang w:val="es-AR"/>
+        </w:rPr>
+      </w:pPr>
+      <w:r>
+        <w:rPr>
+          <w:rFonts w:ascii="Times New Roman" w:eastAsia="Times New Roman" w:hAnsi="Times New Roman" w:cs="Times New Roman"/>
+          <w:noProof/>
+          <w:sz w:val="24"/>
+          <w:szCs w:val="24"/>
+          <w:lang w:val="es-AR"/>
+        </w:rPr>
+        <w:lastRenderedPageBreak/>
+        <w:drawing>
+          <wp:inline distT="0" distB="0" distL="0" distR="0" wp14:anchorId="353D7848" wp14:editId="031F2D5B">
+            <wp:extent cx="4108450" cy="8888730"/>
+            <wp:effectExtent l="0" t="0" r="6350" b="1270"/>
+            <wp:docPr id="1459212079" name="Imagen 15"/>
+            <wp:cNvGraphicFramePr>
+              <a:graphicFrameLocks xmlns:a="http://schemas.openxmlformats.org/drawingml/2006/main" noChangeAspect="1"/>
+            </wp:cNvGraphicFramePr>
+            <a:graphic xmlns:a="http://schemas.openxmlformats.org/drawingml/2006/main">
+              <a:graphicData uri="http://schemas.openxmlformats.org/drawingml/2006/picture">
+                <pic:pic xmlns:pic="http://schemas.openxmlformats.org/drawingml/2006/picture">
+                  <pic:nvPicPr>
+                    <pic:cNvPr id="1459212079" name="Imagen 1459212079"/>
+                    <pic:cNvPicPr/>
+                  </pic:nvPicPr>
+                  <pic:blipFill>
+                    <a:blip r:embed="rId24">
+                      <a:extLst>
+                        <a:ext uri="{28A0092B-C50C-407E-A947-70E740481C1C}">
+                          <a14:useLocalDpi xmlns:a14="http://schemas.microsoft.com/office/drawing/2010/main" val="0"/>
+                        </a:ext>
+                      </a:extLst>
+                    </a:blip>
+                    <a:stretch>
+                      <a:fillRect/>
+                    </a:stretch>
+                  </pic:blipFill>
+                  <pic:spPr>
+                    <a:xfrm>
+                      <a:off x="0" y="0"/>
+                      <a:ext cx="4108450" cy="8888730"/>
+                    </a:xfrm>
+                    <a:prstGeom prst="rect">
+                      <a:avLst/>
+                    </a:prstGeom>
+                  </pic:spPr>
+                </pic:pic>
+              </a:graphicData>
+            </a:graphic>
+          </wp:inline>
+        </w:drawing>
+      </w:r>
     </w:p>
     <w:sectPr>
       <w:pgSz w:w="11909" w:h="16834"/>
@@ -11262,7 +12278,7 @@
 </file>
 
 <file path=word/endnotes.xml><?xml version="1.0" encoding="utf-8"?>
-<w:endnotes xmlns:wpc="http://schemas.microsoft.com/office/word/2010/wordprocessingCanvas" xmlns:cx="http://schemas.microsoft.com/office/drawing/2014/chartex" xmlns:cx1="http://schemas.microsoft.com/office/drawing/2015/9/8/chartex" xmlns:cx2="http://schemas.microsoft.com/office/drawing/2015/10/21/chartex" xmlns:cx3="http://schemas.microsoft.com/office/drawing/2016/5/9/chartex" xmlns:cx4="http://schemas.microsoft.com/office/drawing/2016/5/10/chartex" xmlns:cx5="http://schemas.microsoft.com/office/drawing/2016/5/11/chartex" xmlns:cx6="http://schemas.microsoft.com/office/drawing/2016/5/12/chartex" xmlns:cx7="http://schemas.microsoft.com/office/drawing/2016/5/13/chartex" xmlns:cx8="http://schemas.microsoft.com/office/drawing/2016/5/14/chartex" xmlns:mc="http://schemas.openxmlformats.org/markup-compatibility/2006" xmlns:aink="http://schemas.microsoft.com/office/drawing/2016/ink" xmlns:am3d="http://schemas.microsoft.com/office/drawing/2017/model3d" xmlns:o="urn:schemas-microsoft-com:office:office" xmlns:r="http://schemas.openxmlformats.org/officeDocument/2006/relationships" xmlns:m="http://schemas.openxmlformats.org/officeDocument/2006/math" xmlns:v="urn:schemas-microsoft-com:vml" xmlns:wp14="http://schemas.microsoft.com/office/word/2010/wordprocessingDrawing" xmlns:wp="http://schemas.openxmlformats.org/drawingml/2006/wordprocessingDrawing" xmlns:w10="urn:schemas-microsoft-com:office:word" xmlns:w="http://schemas.openxmlformats.org/wordprocessingml/2006/main" xmlns:w14="http://schemas.microsoft.com/office/word/2010/wordml" xmlns:w15="http://schemas.microsoft.com/office/word/2012/wordml" xmlns:w16cex="http://schemas.microsoft.com/office/word/2018/wordml/cex" xmlns:w16cid="http://schemas.microsoft.com/office/word/2016/wordml/cid" xmlns:w16="http://schemas.microsoft.com/office/word/2018/wordml" xmlns:w16se="http://schemas.microsoft.com/office/word/2015/wordml/symex" xmlns:wpg="http://schemas.microsoft.com/office/word/2010/wordprocessingGroup" xmlns:wpi="http://schemas.microsoft.com/office/word/2010/wordprocessingInk" xmlns:wne="http://schemas.microsoft.com/office/word/2006/wordml" xmlns:wps="http://schemas.microsoft.com/office/word/2010/wordprocessingShape" mc:Ignorable="w14 w15 w16se w16cid w16 w16cex wp14">
+<w:endnotes xmlns:wpc="http://schemas.microsoft.com/office/word/2010/wordprocessingCanvas" xmlns:cx="http://schemas.microsoft.com/office/drawing/2014/chartex" xmlns:cx1="http://schemas.microsoft.com/office/drawing/2015/9/8/chartex" xmlns:cx2="http://schemas.microsoft.com/office/drawing/2015/10/21/chartex" xmlns:cx3="http://schemas.microsoft.com/office/drawing/2016/5/9/chartex" xmlns:cx4="http://schemas.microsoft.com/office/drawing/2016/5/10/chartex" xmlns:cx5="http://schemas.microsoft.com/office/drawing/2016/5/11/chartex" xmlns:cx6="http://schemas.microsoft.com/office/drawing/2016/5/12/chartex" xmlns:cx7="http://schemas.microsoft.com/office/drawing/2016/5/13/chartex" xmlns:cx8="http://schemas.microsoft.com/office/drawing/2016/5/14/chartex" xmlns:mc="http://schemas.openxmlformats.org/markup-compatibility/2006" xmlns:aink="http://schemas.microsoft.com/office/drawing/2016/ink" xmlns:am3d="http://schemas.microsoft.com/office/drawing/2017/model3d" xmlns:o="urn:schemas-microsoft-com:office:office" xmlns:oel="http://schemas.microsoft.com/office/2019/extlst" xmlns:r="http://schemas.openxmlformats.org/officeDocument/2006/relationships" xmlns:m="http://schemas.openxmlformats.org/officeDocument/2006/math" xmlns:v="urn:schemas-microsoft-com:vml" xmlns:wp14="http://schemas.microsoft.com/office/word/2010/wordprocessingDrawing" xmlns:wp="http://schemas.openxmlformats.org/drawingml/2006/wordprocessingDrawing" xmlns:w10="urn:schemas-microsoft-com:office:word" xmlns:w="http://schemas.openxmlformats.org/wordprocessingml/2006/main" xmlns:w14="http://schemas.microsoft.com/office/word/2010/wordml" xmlns:w15="http://schemas.microsoft.com/office/word/2012/wordml" xmlns:w16cex="http://schemas.microsoft.com/office/word/2018/wordml/cex" xmlns:w16cid="http://schemas.microsoft.com/office/word/2016/wordml/cid" xmlns:w16="http://schemas.microsoft.com/office/word/2018/wordml" xmlns:w16du="http://schemas.microsoft.com/office/word/2023/wordml/word16du" xmlns:w16sdtdh="http://schemas.microsoft.com/office/word/2020/wordml/sdtdatahash" xmlns:w16se="http://schemas.microsoft.com/office/word/2015/wordml/symex" xmlns:wpg="http://schemas.microsoft.com/office/word/2010/wordprocessingGroup" xmlns:wpi="http://schemas.microsoft.com/office/word/2010/wordprocessingInk" xmlns:wne="http://schemas.microsoft.com/office/word/2006/wordml" xmlns:wps="http://schemas.microsoft.com/office/word/2010/wordprocessingShape" mc:Ignorable="w14 w15 w16se w16cid w16 w16cex w16sdtdh wp14">
   <w:endnote w:type="separator" w:id="-1">
     <w:p>
       <w:pPr>
@@ -11287,7 +12303,7 @@
 </file>
 
 <file path=word/footer1.xml><?xml version="1.0" encoding="utf-8"?>
-<w:ftr xmlns:wpc="http://schemas.microsoft.com/office/word/2010/wordprocessingCanvas" xmlns:cx="http://schemas.microsoft.com/office/drawing/2014/chartex" xmlns:cx1="http://schemas.microsoft.com/office/drawing/2015/9/8/chartex" xmlns:cx2="http://schemas.microsoft.com/office/drawing/2015/10/21/chartex" xmlns:cx3="http://schemas.microsoft.com/office/drawing/2016/5/9/chartex" xmlns:cx4="http://schemas.microsoft.com/office/drawing/2016/5/10/chartex" xmlns:cx5="http://schemas.microsoft.com/office/drawing/2016/5/11/chartex" xmlns:cx6="http://schemas.microsoft.com/office/drawing/2016/5/12/chartex" xmlns:cx7="http://schemas.microsoft.com/office/drawing/2016/5/13/chartex" xmlns:cx8="http://schemas.microsoft.com/office/drawing/2016/5/14/chartex" xmlns:mc="http://schemas.openxmlformats.org/markup-compatibility/2006" xmlns:aink="http://schemas.microsoft.com/office/drawing/2016/ink" xmlns:am3d="http://schemas.microsoft.com/office/drawing/2017/model3d" xmlns:o="urn:schemas-microsoft-com:office:office" xmlns:r="http://schemas.openxmlformats.org/officeDocument/2006/relationships" xmlns:m="http://schemas.openxmlformats.org/officeDocument/2006/math" xmlns:v="urn:schemas-microsoft-com:vml" xmlns:wp14="http://schemas.microsoft.com/office/word/2010/wordprocessingDrawing" xmlns:wp="http://schemas.openxmlformats.org/drawingml/2006/wordprocessingDrawing" xmlns:w10="urn:schemas-microsoft-com:office:word" xmlns:w="http://schemas.openxmlformats.org/wordprocessingml/2006/main" xmlns:w14="http://schemas.microsoft.com/office/word/2010/wordml" xmlns:w15="http://schemas.microsoft.com/office/word/2012/wordml" xmlns:w16cex="http://schemas.microsoft.com/office/word/2018/wordml/cex" xmlns:w16cid="http://schemas.microsoft.com/office/word/2016/wordml/cid" xmlns:w16="http://schemas.microsoft.com/office/word/2018/wordml" xmlns:w16se="http://schemas.microsoft.com/office/word/2015/wordml/symex" xmlns:wpg="http://schemas.microsoft.com/office/word/2010/wordprocessingGroup" xmlns:wpi="http://schemas.microsoft.com/office/word/2010/wordprocessingInk" xmlns:wne="http://schemas.microsoft.com/office/word/2006/wordml" xmlns:wps="http://schemas.microsoft.com/office/word/2010/wordprocessingShape" mc:Ignorable="w14 w15 w16se w16cid w16 w16cex wp14">
+<w:ftr xmlns:wpc="http://schemas.microsoft.com/office/word/2010/wordprocessingCanvas" xmlns:cx="http://schemas.microsoft.com/office/drawing/2014/chartex" xmlns:cx1="http://schemas.microsoft.com/office/drawing/2015/9/8/chartex" xmlns:cx2="http://schemas.microsoft.com/office/drawing/2015/10/21/chartex" xmlns:cx3="http://schemas.microsoft.com/office/drawing/2016/5/9/chartex" xmlns:cx4="http://schemas.microsoft.com/office/drawing/2016/5/10/chartex" xmlns:cx5="http://schemas.microsoft.com/office/drawing/2016/5/11/chartex" xmlns:cx6="http://schemas.microsoft.com/office/drawing/2016/5/12/chartex" xmlns:cx7="http://schemas.microsoft.com/office/drawing/2016/5/13/chartex" xmlns:cx8="http://schemas.microsoft.com/office/drawing/2016/5/14/chartex" xmlns:mc="http://schemas.openxmlformats.org/markup-compatibility/2006" xmlns:aink="http://schemas.microsoft.com/office/drawing/2016/ink" xmlns:am3d="http://schemas.microsoft.com/office/drawing/2017/model3d" xmlns:o="urn:schemas-microsoft-com:office:office" xmlns:oel="http://schemas.microsoft.com/office/2019/extlst" xmlns:r="http://schemas.openxmlformats.org/officeDocument/2006/relationships" xmlns:m="http://schemas.openxmlformats.org/officeDocument/2006/math" xmlns:v="urn:schemas-microsoft-com:vml" xmlns:wp14="http://schemas.microsoft.com/office/word/2010/wordprocessingDrawing" xmlns:wp="http://schemas.openxmlformats.org/drawingml/2006/wordprocessingDrawing" xmlns:w10="urn:schemas-microsoft-com:office:word" xmlns:w="http://schemas.openxmlformats.org/wordprocessingml/2006/main" xmlns:w14="http://schemas.microsoft.com/office/word/2010/wordml" xmlns:w15="http://schemas.microsoft.com/office/word/2012/wordml" xmlns:w16cex="http://schemas.microsoft.com/office/word/2018/wordml/cex" xmlns:w16cid="http://schemas.microsoft.com/office/word/2016/wordml/cid" xmlns:w16="http://schemas.microsoft.com/office/word/2018/wordml" xmlns:w16du="http://schemas.microsoft.com/office/word/2023/wordml/word16du" xmlns:w16sdtdh="http://schemas.microsoft.com/office/word/2020/wordml/sdtdatahash" xmlns:w16se="http://schemas.microsoft.com/office/word/2015/wordml/symex" xmlns:wpg="http://schemas.microsoft.com/office/word/2010/wordprocessingGroup" xmlns:wpi="http://schemas.microsoft.com/office/word/2010/wordprocessingInk" xmlns:wne="http://schemas.microsoft.com/office/word/2006/wordml" xmlns:wps="http://schemas.microsoft.com/office/word/2010/wordprocessingShape" mc:Ignorable="w14 w15 w16se w16cid w16 w16cex w16sdtdh wp14">
   <w:p>
     <w:pPr>
       <w:jc w:val="right"/>
@@ -11343,7 +12359,7 @@
 </file>
 
 <file path=word/footer2.xml><?xml version="1.0" encoding="utf-8"?>
-<w:ftr xmlns:wpc="http://schemas.microsoft.com/office/word/2010/wordprocessingCanvas" xmlns:cx="http://schemas.microsoft.com/office/drawing/2014/chartex" xmlns:cx1="http://schemas.microsoft.com/office/drawing/2015/9/8/chartex" xmlns:cx2="http://schemas.microsoft.com/office/drawing/2015/10/21/chartex" xmlns:cx3="http://schemas.microsoft.com/office/drawing/2016/5/9/chartex" xmlns:cx4="http://schemas.microsoft.com/office/drawing/2016/5/10/chartex" xmlns:cx5="http://schemas.microsoft.com/office/drawing/2016/5/11/chartex" xmlns:cx6="http://schemas.microsoft.com/office/drawing/2016/5/12/chartex" xmlns:cx7="http://schemas.microsoft.com/office/drawing/2016/5/13/chartex" xmlns:cx8="http://schemas.microsoft.com/office/drawing/2016/5/14/chartex" xmlns:mc="http://schemas.openxmlformats.org/markup-compatibility/2006" xmlns:aink="http://schemas.microsoft.com/office/drawing/2016/ink" xmlns:am3d="http://schemas.microsoft.com/office/drawing/2017/model3d" xmlns:o="urn:schemas-microsoft-com:office:office" xmlns:r="http://schemas.openxmlformats.org/officeDocument/2006/relationships" xmlns:m="http://schemas.openxmlformats.org/officeDocument/2006/math" xmlns:v="urn:schemas-microsoft-com:vml" xmlns:wp14="http://schemas.microsoft.com/office/word/2010/wordprocessingDrawing" xmlns:wp="http://schemas.openxmlformats.org/drawingml/2006/wordprocessingDrawing" xmlns:w10="urn:schemas-microsoft-com:office:word" xmlns:w="http://schemas.openxmlformats.org/wordprocessingml/2006/main" xmlns:w14="http://schemas.microsoft.com/office/word/2010/wordml" xmlns:w15="http://schemas.microsoft.com/office/word/2012/wordml" xmlns:w16cex="http://schemas.microsoft.com/office/word/2018/wordml/cex" xmlns:w16cid="http://schemas.microsoft.com/office/word/2016/wordml/cid" xmlns:w16="http://schemas.microsoft.com/office/word/2018/wordml" xmlns:w16se="http://schemas.microsoft.com/office/word/2015/wordml/symex" xmlns:wpg="http://schemas.microsoft.com/office/word/2010/wordprocessingGroup" xmlns:wpi="http://schemas.microsoft.com/office/word/2010/wordprocessingInk" xmlns:wne="http://schemas.microsoft.com/office/word/2006/wordml" xmlns:wps="http://schemas.microsoft.com/office/word/2010/wordprocessingShape" mc:Ignorable="w14 w15 w16se w16cid w16 w16cex wp14">
+<w:ftr xmlns:wpc="http://schemas.microsoft.com/office/word/2010/wordprocessingCanvas" xmlns:cx="http://schemas.microsoft.com/office/drawing/2014/chartex" xmlns:cx1="http://schemas.microsoft.com/office/drawing/2015/9/8/chartex" xmlns:cx2="http://schemas.microsoft.com/office/drawing/2015/10/21/chartex" xmlns:cx3="http://schemas.microsoft.com/office/drawing/2016/5/9/chartex" xmlns:cx4="http://schemas.microsoft.com/office/drawing/2016/5/10/chartex" xmlns:cx5="http://schemas.microsoft.com/office/drawing/2016/5/11/chartex" xmlns:cx6="http://schemas.microsoft.com/office/drawing/2016/5/12/chartex" xmlns:cx7="http://schemas.microsoft.com/office/drawing/2016/5/13/chartex" xmlns:cx8="http://schemas.microsoft.com/office/drawing/2016/5/14/chartex" xmlns:mc="http://schemas.openxmlformats.org/markup-compatibility/2006" xmlns:aink="http://schemas.microsoft.com/office/drawing/2016/ink" xmlns:am3d="http://schemas.microsoft.com/office/drawing/2017/model3d" xmlns:o="urn:schemas-microsoft-com:office:office" xmlns:oel="http://schemas.microsoft.com/office/2019/extlst" xmlns:r="http://schemas.openxmlformats.org/officeDocument/2006/relationships" xmlns:m="http://schemas.openxmlformats.org/officeDocument/2006/math" xmlns:v="urn:schemas-microsoft-com:vml" xmlns:wp14="http://schemas.microsoft.com/office/word/2010/wordprocessingDrawing" xmlns:wp="http://schemas.openxmlformats.org/drawingml/2006/wordprocessingDrawing" xmlns:w10="urn:schemas-microsoft-com:office:word" xmlns:w="http://schemas.openxmlformats.org/wordprocessingml/2006/main" xmlns:w14="http://schemas.microsoft.com/office/word/2010/wordml" xmlns:w15="http://schemas.microsoft.com/office/word/2012/wordml" xmlns:w16cex="http://schemas.microsoft.com/office/word/2018/wordml/cex" xmlns:w16cid="http://schemas.microsoft.com/office/word/2016/wordml/cid" xmlns:w16="http://schemas.microsoft.com/office/word/2018/wordml" xmlns:w16du="http://schemas.microsoft.com/office/word/2023/wordml/word16du" xmlns:w16sdtdh="http://schemas.microsoft.com/office/word/2020/wordml/sdtdatahash" xmlns:w16se="http://schemas.microsoft.com/office/word/2015/wordml/symex" xmlns:wpg="http://schemas.microsoft.com/office/word/2010/wordprocessingGroup" xmlns:wpi="http://schemas.microsoft.com/office/word/2010/wordprocessingInk" xmlns:wne="http://schemas.microsoft.com/office/word/2006/wordml" xmlns:wps="http://schemas.microsoft.com/office/word/2010/wordprocessingShape" mc:Ignorable="w14 w15 w16se w16cid w16 w16cex w16sdtdh wp14">
   <w:p>
     <w:pPr>
       <w:jc w:val="right"/>
@@ -11353,7 +12369,7 @@
 </file>
 
 <file path=word/footnotes.xml><?xml version="1.0" encoding="utf-8"?>
-<w:footnotes xmlns:wpc="http://schemas.microsoft.com/office/word/2010/wordprocessingCanvas" xmlns:cx="http://schemas.microsoft.com/office/drawing/2014/chartex" xmlns:cx1="http://schemas.microsoft.com/office/drawing/2015/9/8/chartex" xmlns:cx2="http://schemas.microsoft.com/office/drawing/2015/10/21/chartex" xmlns:cx3="http://schemas.microsoft.com/office/drawing/2016/5/9/chartex" xmlns:cx4="http://schemas.microsoft.com/office/drawing/2016/5/10/chartex" xmlns:cx5="http://schemas.microsoft.com/office/drawing/2016/5/11/chartex" xmlns:cx6="http://schemas.microsoft.com/office/drawing/2016/5/12/chartex" xmlns:cx7="http://schemas.microsoft.com/office/drawing/2016/5/13/chartex" xmlns:cx8="http://schemas.microsoft.com/office/drawing/2016/5/14/chartex" xmlns:mc="http://schemas.openxmlformats.org/markup-compatibility/2006" xmlns:aink="http://schemas.microsoft.com/office/drawing/2016/ink" xmlns:am3d="http://schemas.microsoft.com/office/drawing/2017/model3d" xmlns:o="urn:schemas-microsoft-com:office:office" xmlns:r="http://schemas.openxmlformats.org/officeDocument/2006/relationships" xmlns:m="http://schemas.openxmlformats.org/officeDocument/2006/math" xmlns:v="urn:schemas-microsoft-com:vml" xmlns:wp14="http://schemas.microsoft.com/office/word/2010/wordprocessingDrawing" xmlns:wp="http://schemas.openxmlformats.org/drawingml/2006/wordprocessingDrawing" xmlns:w10="urn:schemas-microsoft-com:office:word" xmlns:w="http://schemas.openxmlformats.org/wordprocessingml/2006/main" xmlns:w14="http://schemas.microsoft.com/office/word/2010/wordml" xmlns:w15="http://schemas.microsoft.com/office/word/2012/wordml" xmlns:w16cex="http://schemas.microsoft.com/office/word/2018/wordml/cex" xmlns:w16cid="http://schemas.microsoft.com/office/word/2016/wordml/cid" xmlns:w16="http://schemas.microsoft.com/office/word/2018/wordml" xmlns:w16se="http://schemas.microsoft.com/office/word/2015/wordml/symex" xmlns:wpg="http://schemas.microsoft.com/office/word/2010/wordprocessingGroup" xmlns:wpi="http://schemas.microsoft.com/office/word/2010/wordprocessingInk" xmlns:wne="http://schemas.microsoft.com/office/word/2006/wordml" xmlns:wps="http://schemas.microsoft.com/office/word/2010/wordprocessingShape" mc:Ignorable="w14 w15 w16se w16cid w16 w16cex wp14">
+<w:footnotes xmlns:wpc="http://schemas.microsoft.com/office/word/2010/wordprocessingCanvas" xmlns:cx="http://schemas.microsoft.com/office/drawing/2014/chartex" xmlns:cx1="http://schemas.microsoft.com/office/drawing/2015/9/8/chartex" xmlns:cx2="http://schemas.microsoft.com/office/drawing/2015/10/21/chartex" xmlns:cx3="http://schemas.microsoft.com/office/drawing/2016/5/9/chartex" xmlns:cx4="http://schemas.microsoft.com/office/drawing/2016/5/10/chartex" xmlns:cx5="http://schemas.microsoft.com/office/drawing/2016/5/11/chartex" xmlns:cx6="http://schemas.microsoft.com/office/drawing/2016/5/12/chartex" xmlns:cx7="http://schemas.microsoft.com/office/drawing/2016/5/13/chartex" xmlns:cx8="http://schemas.microsoft.com/office/drawing/2016/5/14/chartex" xmlns:mc="http://schemas.openxmlformats.org/markup-compatibility/2006" xmlns:aink="http://schemas.microsoft.com/office/drawing/2016/ink" xmlns:am3d="http://schemas.microsoft.com/office/drawing/2017/model3d" xmlns:o="urn:schemas-microsoft-com:office:office" xmlns:oel="http://schemas.microsoft.com/office/2019/extlst" xmlns:r="http://schemas.openxmlformats.org/officeDocument/2006/relationships" xmlns:m="http://schemas.openxmlformats.org/officeDocument/2006/math" xmlns:v="urn:schemas-microsoft-com:vml" xmlns:wp14="http://schemas.microsoft.com/office/word/2010/wordprocessingDrawing" xmlns:wp="http://schemas.openxmlformats.org/drawingml/2006/wordprocessingDrawing" xmlns:w10="urn:schemas-microsoft-com:office:word" xmlns:w="http://schemas.openxmlformats.org/wordprocessingml/2006/main" xmlns:w14="http://schemas.microsoft.com/office/word/2010/wordml" xmlns:w15="http://schemas.microsoft.com/office/word/2012/wordml" xmlns:w16cex="http://schemas.microsoft.com/office/word/2018/wordml/cex" xmlns:w16cid="http://schemas.microsoft.com/office/word/2016/wordml/cid" xmlns:w16="http://schemas.microsoft.com/office/word/2018/wordml" xmlns:w16du="http://schemas.microsoft.com/office/word/2023/wordml/word16du" xmlns:w16sdtdh="http://schemas.microsoft.com/office/word/2020/wordml/sdtdatahash" xmlns:w16se="http://schemas.microsoft.com/office/word/2015/wordml/symex" xmlns:wpg="http://schemas.microsoft.com/office/word/2010/wordprocessingGroup" xmlns:wpi="http://schemas.microsoft.com/office/word/2010/wordprocessingInk" xmlns:wne="http://schemas.microsoft.com/office/word/2006/wordml" xmlns:wps="http://schemas.microsoft.com/office/word/2010/wordprocessingShape" mc:Ignorable="w14 w15 w16se w16cid w16 w16cex w16sdtdh wp14">
   <w:footnote w:type="separator" w:id="-1">
     <w:p>
       <w:pPr>
@@ -11378,14 +12394,127 @@
 </file>
 
 <file path=word/header1.xml><?xml version="1.0" encoding="utf-8"?>
-<w:hdr xmlns:wpc="http://schemas.microsoft.com/office/word/2010/wordprocessingCanvas" xmlns:cx="http://schemas.microsoft.com/office/drawing/2014/chartex" xmlns:cx1="http://schemas.microsoft.com/office/drawing/2015/9/8/chartex" xmlns:cx2="http://schemas.microsoft.com/office/drawing/2015/10/21/chartex" xmlns:cx3="http://schemas.microsoft.com/office/drawing/2016/5/9/chartex" xmlns:cx4="http://schemas.microsoft.com/office/drawing/2016/5/10/chartex" xmlns:cx5="http://schemas.microsoft.com/office/drawing/2016/5/11/chartex" xmlns:cx6="http://schemas.microsoft.com/office/drawing/2016/5/12/chartex" xmlns:cx7="http://schemas.microsoft.com/office/drawing/2016/5/13/chartex" xmlns:cx8="http://schemas.microsoft.com/office/drawing/2016/5/14/chartex" xmlns:mc="http://schemas.openxmlformats.org/markup-compatibility/2006" xmlns:aink="http://schemas.microsoft.com/office/drawing/2016/ink" xmlns:am3d="http://schemas.microsoft.com/office/drawing/2017/model3d" xmlns:o="urn:schemas-microsoft-com:office:office" xmlns:r="http://schemas.openxmlformats.org/officeDocument/2006/relationships" xmlns:m="http://schemas.openxmlformats.org/officeDocument/2006/math" xmlns:v="urn:schemas-microsoft-com:vml" xmlns:wp14="http://schemas.microsoft.com/office/word/2010/wordprocessingDrawing" xmlns:wp="http://schemas.openxmlformats.org/drawingml/2006/wordprocessingDrawing" xmlns:w10="urn:schemas-microsoft-com:office:word" xmlns:w="http://schemas.openxmlformats.org/wordprocessingml/2006/main" xmlns:w14="http://schemas.microsoft.com/office/word/2010/wordml" xmlns:w15="http://schemas.microsoft.com/office/word/2012/wordml" xmlns:w16cex="http://schemas.microsoft.com/office/word/2018/wordml/cex" xmlns:w16cid="http://schemas.microsoft.com/office/word/2016/wordml/cid" xmlns:w16="http://schemas.microsoft.com/office/word/2018/wordml" xmlns:w16se="http://schemas.microsoft.com/office/word/2015/wordml/symex" xmlns:wpg="http://schemas.microsoft.com/office/word/2010/wordprocessingGroup" xmlns:wpi="http://schemas.microsoft.com/office/word/2010/wordprocessingInk" xmlns:wne="http://schemas.microsoft.com/office/word/2006/wordml" xmlns:wps="http://schemas.microsoft.com/office/word/2010/wordprocessingShape" mc:Ignorable="w14 w15 w16se w16cid w16 w16cex wp14">
+<w:hdr xmlns:wpc="http://schemas.microsoft.com/office/word/2010/wordprocessingCanvas" xmlns:cx="http://schemas.microsoft.com/office/drawing/2014/chartex" xmlns:cx1="http://schemas.microsoft.com/office/drawing/2015/9/8/chartex" xmlns:cx2="http://schemas.microsoft.com/office/drawing/2015/10/21/chartex" xmlns:cx3="http://schemas.microsoft.com/office/drawing/2016/5/9/chartex" xmlns:cx4="http://schemas.microsoft.com/office/drawing/2016/5/10/chartex" xmlns:cx5="http://schemas.microsoft.com/office/drawing/2016/5/11/chartex" xmlns:cx6="http://schemas.microsoft.com/office/drawing/2016/5/12/chartex" xmlns:cx7="http://schemas.microsoft.com/office/drawing/2016/5/13/chartex" xmlns:cx8="http://schemas.microsoft.com/office/drawing/2016/5/14/chartex" xmlns:mc="http://schemas.openxmlformats.org/markup-compatibility/2006" xmlns:aink="http://schemas.microsoft.com/office/drawing/2016/ink" xmlns:am3d="http://schemas.microsoft.com/office/drawing/2017/model3d" xmlns:o="urn:schemas-microsoft-com:office:office" xmlns:oel="http://schemas.microsoft.com/office/2019/extlst" xmlns:r="http://schemas.openxmlformats.org/officeDocument/2006/relationships" xmlns:m="http://schemas.openxmlformats.org/officeDocument/2006/math" xmlns:v="urn:schemas-microsoft-com:vml" xmlns:wp14="http://schemas.microsoft.com/office/word/2010/wordprocessingDrawing" xmlns:wp="http://schemas.openxmlformats.org/drawingml/2006/wordprocessingDrawing" xmlns:w10="urn:schemas-microsoft-com:office:word" xmlns:w="http://schemas.openxmlformats.org/wordprocessingml/2006/main" xmlns:w14="http://schemas.microsoft.com/office/word/2010/wordml" xmlns:w15="http://schemas.microsoft.com/office/word/2012/wordml" xmlns:w16cex="http://schemas.microsoft.com/office/word/2018/wordml/cex" xmlns:w16cid="http://schemas.microsoft.com/office/word/2016/wordml/cid" xmlns:w16="http://schemas.microsoft.com/office/word/2018/wordml" xmlns:w16du="http://schemas.microsoft.com/office/word/2023/wordml/word16du" xmlns:w16sdtdh="http://schemas.microsoft.com/office/word/2020/wordml/sdtdatahash" xmlns:w16se="http://schemas.microsoft.com/office/word/2015/wordml/symex" xmlns:wpg="http://schemas.microsoft.com/office/word/2010/wordprocessingGroup" xmlns:wpi="http://schemas.microsoft.com/office/word/2010/wordprocessingInk" xmlns:wne="http://schemas.microsoft.com/office/word/2006/wordml" xmlns:wps="http://schemas.microsoft.com/office/word/2010/wordprocessingShape" mc:Ignorable="w14 w15 w16se w16cid w16 w16cex w16sdtdh wp14">
   <w:p/>
 </w:hdr>
 </file>
 
 <file path=word/numbering.xml><?xml version="1.0" encoding="utf-8"?>
-<w:numbering xmlns:wpc="http://schemas.microsoft.com/office/word/2010/wordprocessingCanvas" xmlns:cx="http://schemas.microsoft.com/office/drawing/2014/chartex" xmlns:cx1="http://schemas.microsoft.com/office/drawing/2015/9/8/chartex" xmlns:cx2="http://schemas.microsoft.com/office/drawing/2015/10/21/chartex" xmlns:cx3="http://schemas.microsoft.com/office/drawing/2016/5/9/chartex" xmlns:cx4="http://schemas.microsoft.com/office/drawing/2016/5/10/chartex" xmlns:cx5="http://schemas.microsoft.com/office/drawing/2016/5/11/chartex" xmlns:cx6="http://schemas.microsoft.com/office/drawing/2016/5/12/chartex" xmlns:cx7="http://schemas.microsoft.com/office/drawing/2016/5/13/chartex" xmlns:cx8="http://schemas.microsoft.com/office/drawing/2016/5/14/chartex" xmlns:mc="http://schemas.openxmlformats.org/markup-compatibility/2006" xmlns:aink="http://schemas.microsoft.com/office/drawing/2016/ink" xmlns:am3d="http://schemas.microsoft.com/office/drawing/2017/model3d" xmlns:o="urn:schemas-microsoft-com:office:office" xmlns:r="http://schemas.openxmlformats.org/officeDocument/2006/relationships" xmlns:m="http://schemas.openxmlformats.org/officeDocument/2006/math" xmlns:v="urn:schemas-microsoft-com:vml" xmlns:wp14="http://schemas.microsoft.com/office/word/2010/wordprocessingDrawing" xmlns:wp="http://schemas.openxmlformats.org/drawingml/2006/wordprocessingDrawing" xmlns:w10="urn:schemas-microsoft-com:office:word" xmlns:w="http://schemas.openxmlformats.org/wordprocessingml/2006/main" xmlns:w14="http://schemas.microsoft.com/office/word/2010/wordml" xmlns:w15="http://schemas.microsoft.com/office/word/2012/wordml" xmlns:w16cex="http://schemas.microsoft.com/office/word/2018/wordml/cex" xmlns:w16cid="http://schemas.microsoft.com/office/word/2016/wordml/cid" xmlns:w16="http://schemas.microsoft.com/office/word/2018/wordml" xmlns:w16se="http://schemas.microsoft.com/office/word/2015/wordml/symex" xmlns:wpg="http://schemas.microsoft.com/office/word/2010/wordprocessingGroup" xmlns:wpi="http://schemas.microsoft.com/office/word/2010/wordprocessingInk" xmlns:wne="http://schemas.microsoft.com/office/word/2006/wordml" xmlns:wps="http://schemas.microsoft.com/office/word/2010/wordprocessingShape" mc:Ignorable="w14 w15 w16se w16cid w16 w16cex wp14">
+<w:numbering xmlns:wpc="http://schemas.microsoft.com/office/word/2010/wordprocessingCanvas" xmlns:cx="http://schemas.microsoft.com/office/drawing/2014/chartex" xmlns:cx1="http://schemas.microsoft.com/office/drawing/2015/9/8/chartex" xmlns:cx2="http://schemas.microsoft.com/office/drawing/2015/10/21/chartex" xmlns:cx3="http://schemas.microsoft.com/office/drawing/2016/5/9/chartex" xmlns:cx4="http://schemas.microsoft.com/office/drawing/2016/5/10/chartex" xmlns:cx5="http://schemas.microsoft.com/office/drawing/2016/5/11/chartex" xmlns:cx6="http://schemas.microsoft.com/office/drawing/2016/5/12/chartex" xmlns:cx7="http://schemas.microsoft.com/office/drawing/2016/5/13/chartex" xmlns:cx8="http://schemas.microsoft.com/office/drawing/2016/5/14/chartex" xmlns:mc="http://schemas.openxmlformats.org/markup-compatibility/2006" xmlns:aink="http://schemas.microsoft.com/office/drawing/2016/ink" xmlns:am3d="http://schemas.microsoft.com/office/drawing/2017/model3d" xmlns:o="urn:schemas-microsoft-com:office:office" xmlns:oel="http://schemas.microsoft.com/office/2019/extlst" xmlns:r="http://schemas.openxmlformats.org/officeDocument/2006/relationships" xmlns:m="http://schemas.openxmlformats.org/officeDocument/2006/math" xmlns:v="urn:schemas-microsoft-com:vml" xmlns:wp14="http://schemas.microsoft.com/office/word/2010/wordprocessingDrawing" xmlns:wp="http://schemas.openxmlformats.org/drawingml/2006/wordprocessingDrawing" xmlns:w10="urn:schemas-microsoft-com:office:word" xmlns:w="http://schemas.openxmlformats.org/wordprocessingml/2006/main" xmlns:w14="http://schemas.microsoft.com/office/word/2010/wordml" xmlns:w15="http://schemas.microsoft.com/office/word/2012/wordml" xmlns:w16cex="http://schemas.microsoft.com/office/word/2018/wordml/cex" xmlns:w16cid="http://schemas.microsoft.com/office/word/2016/wordml/cid" xmlns:w16="http://schemas.microsoft.com/office/word/2018/wordml" xmlns:w16du="http://schemas.microsoft.com/office/word/2023/wordml/word16du" xmlns:w16sdtdh="http://schemas.microsoft.com/office/word/2020/wordml/sdtdatahash" xmlns:w16se="http://schemas.microsoft.com/office/word/2015/wordml/symex" xmlns:wpg="http://schemas.microsoft.com/office/word/2010/wordprocessingGroup" xmlns:wpi="http://schemas.microsoft.com/office/word/2010/wordprocessingInk" xmlns:wne="http://schemas.microsoft.com/office/word/2006/wordml" xmlns:wps="http://schemas.microsoft.com/office/word/2010/wordprocessingShape" mc:Ignorable="w14 w15 w16se w16cid w16 w16cex w16sdtdh wp14">
   <w:abstractNum w:abstractNumId="0" w15:restartNumberingAfterBreak="0">
+    <w:nsid w:val="04C6493C"/>
+    <w:multiLevelType w:val="multilevel"/>
+    <w:tmpl w:val="52A2881A"/>
+    <w:lvl w:ilvl="0">
+      <w:start w:val="1"/>
+      <w:numFmt w:val="decimal"/>
+      <w:lvlText w:val="%1"/>
+      <w:lvlJc w:val="left"/>
+      <w:pPr>
+        <w:ind w:left="360" w:hanging="360"/>
+      </w:pPr>
+      <w:rPr>
+        <w:vertAlign w:val="baseline"/>
+      </w:rPr>
+    </w:lvl>
+    <w:lvl w:ilvl="1">
+      <w:start w:val="1"/>
+      <w:numFmt w:val="decimal"/>
+      <w:lvlText w:val="%1.%2"/>
+      <w:lvlJc w:val="left"/>
+      <w:pPr>
+        <w:ind w:left="1146" w:hanging="720"/>
+      </w:pPr>
+      <w:rPr>
+        <w:vertAlign w:val="baseline"/>
+      </w:rPr>
+    </w:lvl>
+    <w:lvl w:ilvl="2">
+      <w:start w:val="1"/>
+      <w:numFmt w:val="decimal"/>
+      <w:lvlText w:val="%1.%2.%3"/>
+      <w:lvlJc w:val="left"/>
+      <w:pPr>
+        <w:ind w:left="2422" w:hanging="720"/>
+      </w:pPr>
+      <w:rPr>
+        <w:vertAlign w:val="baseline"/>
+      </w:rPr>
+    </w:lvl>
+    <w:lvl w:ilvl="3">
+      <w:start w:val="1"/>
+      <w:numFmt w:val="decimal"/>
+      <w:lvlText w:val="%1.%2.%3.%4"/>
+      <w:lvlJc w:val="left"/>
+      <w:pPr>
+        <w:ind w:left="2880" w:hanging="1080"/>
+      </w:pPr>
+      <w:rPr>
+        <w:vertAlign w:val="baseline"/>
+      </w:rPr>
+    </w:lvl>
+    <w:lvl w:ilvl="4">
+      <w:start w:val="1"/>
+      <w:numFmt w:val="decimal"/>
+      <w:lvlText w:val="%1.%2.%3.%4.%5"/>
+      <w:lvlJc w:val="left"/>
+      <w:pPr>
+        <w:ind w:left="3480" w:hanging="1080"/>
+      </w:pPr>
+      <w:rPr>
+        <w:vertAlign w:val="baseline"/>
+      </w:rPr>
+    </w:lvl>
+    <w:lvl w:ilvl="5">
+      <w:start w:val="1"/>
+      <w:numFmt w:val="decimal"/>
+      <w:lvlText w:val="%1.%2.%3.%4.%5.%6"/>
+      <w:lvlJc w:val="left"/>
+      <w:pPr>
+        <w:ind w:left="4440" w:hanging="1440"/>
+      </w:pPr>
+      <w:rPr>
+        <w:vertAlign w:val="baseline"/>
+      </w:rPr>
+    </w:lvl>
+    <w:lvl w:ilvl="6">
+      <w:start w:val="1"/>
+      <w:numFmt w:val="decimal"/>
+      <w:lvlText w:val="%1.%2.%3.%4.%5.%6.%7"/>
+      <w:lvlJc w:val="left"/>
+      <w:pPr>
+        <w:ind w:left="5040" w:hanging="1440"/>
+      </w:pPr>
+      <w:rPr>
+        <w:vertAlign w:val="baseline"/>
+      </w:rPr>
+    </w:lvl>
+    <w:lvl w:ilvl="7">
+      <w:start w:val="1"/>
+      <w:numFmt w:val="decimal"/>
+      <w:lvlText w:val="%1.%2.%3.%4.%5.%6.%7.%8"/>
+      <w:lvlJc w:val="left"/>
+      <w:pPr>
+        <w:ind w:left="6000" w:hanging="1800"/>
+      </w:pPr>
+      <w:rPr>
+        <w:vertAlign w:val="baseline"/>
+      </w:rPr>
+    </w:lvl>
+    <w:lvl w:ilvl="8">
+      <w:start w:val="1"/>
+      <w:numFmt w:val="decimal"/>
+      <w:lvlText w:val="%1.%2.%3.%4.%5.%6.%7.%8.%9"/>
+      <w:lvlJc w:val="left"/>
+      <w:pPr>
+        <w:ind w:left="6960" w:hanging="2160"/>
+      </w:pPr>
+      <w:rPr>
+        <w:vertAlign w:val="baseline"/>
+      </w:rPr>
+    </w:lvl>
+  </w:abstractNum>
+  <w:abstractNum w:abstractNumId="1" w15:restartNumberingAfterBreak="0">
     <w:nsid w:val="099E315B"/>
     <w:multiLevelType w:val="multilevel"/>
     <w:tmpl w:val="516ACD1E"/>
@@ -11498,7 +12627,7 @@
       </w:rPr>
     </w:lvl>
   </w:abstractNum>
-  <w:abstractNum w:abstractNumId="1" w15:restartNumberingAfterBreak="0">
+  <w:abstractNum w:abstractNumId="2" w15:restartNumberingAfterBreak="0">
     <w:nsid w:val="26083B5D"/>
     <w:multiLevelType w:val="multilevel"/>
     <w:tmpl w:val="52A2881A"/>
@@ -11611,7 +12740,7 @@
       </w:rPr>
     </w:lvl>
   </w:abstractNum>
-  <w:abstractNum w:abstractNumId="2" w15:restartNumberingAfterBreak="0">
+  <w:abstractNum w:abstractNumId="3" w15:restartNumberingAfterBreak="0">
     <w:nsid w:val="306C6947"/>
     <w:multiLevelType w:val="multilevel"/>
     <w:tmpl w:val="279CDD1C"/>
@@ -11726,7 +12855,7 @@
       </w:rPr>
     </w:lvl>
   </w:abstractNum>
-  <w:abstractNum w:abstractNumId="3" w15:restartNumberingAfterBreak="0">
+  <w:abstractNum w:abstractNumId="4" w15:restartNumberingAfterBreak="0">
     <w:nsid w:val="3C507FEE"/>
     <w:multiLevelType w:val="multilevel"/>
     <w:tmpl w:val="214A9FDE"/>
@@ -11839,7 +12968,7 @@
       </w:rPr>
     </w:lvl>
   </w:abstractNum>
-  <w:abstractNum w:abstractNumId="4" w15:restartNumberingAfterBreak="0">
+  <w:abstractNum w:abstractNumId="5" w15:restartNumberingAfterBreak="0">
     <w:nsid w:val="63D662FF"/>
     <w:multiLevelType w:val="hybridMultilevel"/>
     <w:tmpl w:val="87F2C0CE"/>
@@ -11928,7 +13057,7 @@
       </w:pPr>
     </w:lvl>
   </w:abstractNum>
-  <w:abstractNum w:abstractNumId="5" w15:restartNumberingAfterBreak="0">
+  <w:abstractNum w:abstractNumId="6" w15:restartNumberingAfterBreak="0">
     <w:nsid w:val="7F7C17FB"/>
     <w:multiLevelType w:val="multilevel"/>
     <w:tmpl w:val="36F47B0E"/>
@@ -12041,29 +13170,32 @@
       </w:pPr>
     </w:lvl>
   </w:abstractNum>
-  <w:num w:numId="1">
+  <w:num w:numId="1" w16cid:durableId="110439535">
+    <w:abstractNumId w:val="2"/>
+  </w:num>
+  <w:num w:numId="2" w16cid:durableId="659232148">
+    <w:abstractNumId w:val="3"/>
+  </w:num>
+  <w:num w:numId="3" w16cid:durableId="1020204105">
+    <w:abstractNumId w:val="4"/>
+  </w:num>
+  <w:num w:numId="4" w16cid:durableId="1454783364">
     <w:abstractNumId w:val="1"/>
   </w:num>
-  <w:num w:numId="2">
-    <w:abstractNumId w:val="2"/>
+  <w:num w:numId="5" w16cid:durableId="1290698642">
+    <w:abstractNumId w:val="6"/>
   </w:num>
-  <w:num w:numId="3">
-    <w:abstractNumId w:val="3"/>
-  </w:num>
-  <w:num w:numId="4">
-    <w:abstractNumId w:val="0"/>
-  </w:num>
-  <w:num w:numId="5">
+  <w:num w:numId="6" w16cid:durableId="444661974">
     <w:abstractNumId w:val="5"/>
   </w:num>
-  <w:num w:numId="6">
-    <w:abstractNumId w:val="4"/>
+  <w:num w:numId="7" w16cid:durableId="929435959">
+    <w:abstractNumId w:val="0"/>
   </w:num>
 </w:numbering>
 </file>
 
 <file path=word/styles.xml><?xml version="1.0" encoding="utf-8"?>
-<w:styles xmlns:mc="http://schemas.openxmlformats.org/markup-compatibility/2006" xmlns:r="http://schemas.openxmlformats.org/officeDocument/2006/relationships" xmlns:w="http://schemas.openxmlformats.org/wordprocessingml/2006/main" xmlns:w14="http://schemas.microsoft.com/office/word/2010/wordml" xmlns:w15="http://schemas.microsoft.com/office/word/2012/wordml" xmlns:w16cex="http://schemas.microsoft.com/office/word/2018/wordml/cex" xmlns:w16cid="http://schemas.microsoft.com/office/word/2016/wordml/cid" xmlns:w16="http://schemas.microsoft.com/office/word/2018/wordml" xmlns:w16se="http://schemas.microsoft.com/office/word/2015/wordml/symex" mc:Ignorable="w14 w15 w16se w16cid w16 w16cex">
+<w:styles xmlns:mc="http://schemas.openxmlformats.org/markup-compatibility/2006" xmlns:r="http://schemas.openxmlformats.org/officeDocument/2006/relationships" xmlns:w="http://schemas.openxmlformats.org/wordprocessingml/2006/main" xmlns:w14="http://schemas.microsoft.com/office/word/2010/wordml" xmlns:w15="http://schemas.microsoft.com/office/word/2012/wordml" xmlns:w16cex="http://schemas.microsoft.com/office/word/2018/wordml/cex" xmlns:w16cid="http://schemas.microsoft.com/office/word/2016/wordml/cid" xmlns:w16="http://schemas.microsoft.com/office/word/2018/wordml" xmlns:w16sdtdh="http://schemas.microsoft.com/office/word/2020/wordml/sdtdatahash" xmlns:w16se="http://schemas.microsoft.com/office/word/2015/wordml/symex" mc:Ignorable="w14 w15 w16se w16cid w16 w16cex w16sdtdh">
   <w:docDefaults>
     <w:rPrDefault>
       <w:rPr>

</xml_diff>